<commit_message>
Update ETransfer Problem Statement(1).docx
</commit_message>
<xml_diff>
--- a/ETransfer Problem Statement(1).docx
+++ b/ETransfer Problem Statement(1).docx
@@ -307,7 +307,27 @@
           <w:szCs w:val="30"/>
           <w:lang w:eastAsia="it-IT"/>
         </w:rPr>
-        <w:t>Al contrario, gli enti statali, offrono servizi scadenti a prezzi maggiori per cui, inevitabilmente, il numero di clienti sta subendo un grosso calo. Questo è dovuto anche alla disorganizzazione degli enti statali che crea ,nei clienti ma anche nei dipendenti,</w:t>
+        <w:t>Al contrario, gli enti statali, offrono servizi scadenti a prezzi maggiori per cui, inevitabilmente, il numero di clienti sta subendo un grosso calo. Questo è dovuto anche alla disorganizzazio</w:t>
+      </w:r>
+      <w:r>
+        <w:rPr>
+          <w:rFonts w:ascii="Helvetica" w:eastAsia="Times New Roman" w:hAnsi="Helvetica" w:cs="Helvetica"/>
+          <w:color w:val="111111"/>
+          <w:sz w:val="30"/>
+          <w:szCs w:val="30"/>
+          <w:lang w:eastAsia="it-IT"/>
+        </w:rPr>
+        <w:t xml:space="preserve">ne degli enti statali che crea, </w:t>
+      </w:r>
+      <w:r>
+        <w:rPr>
+          <w:rFonts w:ascii="Helvetica" w:eastAsia="Times New Roman" w:hAnsi="Helvetica" w:cs="Helvetica"/>
+          <w:color w:val="111111"/>
+          <w:sz w:val="30"/>
+          <w:szCs w:val="30"/>
+          <w:lang w:eastAsia="it-IT"/>
+        </w:rPr>
+        <w:t>nei clienti ma anche nei dipendenti,</w:t>
       </w:r>
       <w:r>
         <w:rPr>
@@ -922,7 +942,17 @@
           <w:szCs w:val="30"/>
           <w:lang w:eastAsia="it-IT"/>
         </w:rPr>
-        <w:t xml:space="preserve"> e guest</w:t>
+        <w:t xml:space="preserve"> e </w:t>
+      </w:r>
+      <w:r>
+        <w:rPr>
+          <w:rFonts w:ascii="Helvetica" w:eastAsia="Times New Roman" w:hAnsi="Helvetica" w:cs="Helvetica"/>
+          <w:color w:val="111111"/>
+          <w:sz w:val="30"/>
+          <w:szCs w:val="30"/>
+          <w:lang w:eastAsia="it-IT"/>
+        </w:rPr>
+        <w:t>clienti</w:t>
       </w:r>
       <w:r>
         <w:rPr>
@@ -1067,17 +1097,29 @@
         </w:rPr>
         <w:t>3.Scenari</w:t>
       </w:r>
-    </w:p>
-    <w:p>
-      <w:pPr>
-        <w:shd w:val="clear" w:color="auto" w:fill="FFFFFF"/>
-        <w:spacing w:after="0" w:line="600" w:lineRule="atLeast"/>
-        <w:outlineLvl w:val="1"/>
+      <w:r>
         <w:rPr>
           <w:rFonts w:ascii="Helvetica" w:eastAsia="Times New Roman" w:hAnsi="Helvetica" w:cs="Helvetica"/>
           <w:b/>
           <w:bCs/>
           <w:color w:val="111111"/>
+          <w:sz w:val="45"/>
+          <w:szCs w:val="45"/>
+          <w:lang w:eastAsia="it-IT"/>
+        </w:rPr>
+        <w:t>os</w:t>
+      </w:r>
+    </w:p>
+    <w:p>
+      <w:pPr>
+        <w:shd w:val="clear" w:color="auto" w:fill="FFFFFF"/>
+        <w:spacing w:after="0" w:line="600" w:lineRule="atLeast"/>
+        <w:outlineLvl w:val="1"/>
+        <w:rPr>
+          <w:rFonts w:ascii="Helvetica" w:eastAsia="Times New Roman" w:hAnsi="Helvetica" w:cs="Helvetica"/>
+          <w:b/>
+          <w:bCs/>
+          <w:color w:val="111111"/>
           <w:sz w:val="36"/>
           <w:szCs w:val="36"/>
           <w:lang w:eastAsia="it-IT"/>
@@ -1133,17 +1175,17 @@
           <w:szCs w:val="30"/>
           <w:lang w:eastAsia="it-IT"/>
         </w:rPr>
-        <w:t xml:space="preserve">Mentre </w:t>
-      </w:r>
-      <w:r>
-        <w:rPr>
-          <w:rFonts w:ascii="Helvetica" w:eastAsia="Times New Roman" w:hAnsi="Helvetica" w:cs="Helvetica"/>
-          <w:color w:val="111111"/>
-          <w:sz w:val="30"/>
-          <w:szCs w:val="30"/>
-          <w:lang w:eastAsia="it-IT"/>
-        </w:rPr>
-        <w:t>Marco stava tornando</w:t>
+        <w:t xml:space="preserve">Marco, </w:t>
+      </w:r>
+      <w:r>
+        <w:rPr>
+          <w:rFonts w:ascii="Helvetica" w:eastAsia="Times New Roman" w:hAnsi="Helvetica" w:cs="Helvetica"/>
+          <w:color w:val="111111"/>
+          <w:sz w:val="30"/>
+          <w:szCs w:val="30"/>
+          <w:lang w:eastAsia="it-IT"/>
+        </w:rPr>
+        <w:t>tornando</w:t>
       </w:r>
       <w:r>
         <w:rPr>
@@ -1777,7 +1819,17 @@
           <w:szCs w:val="30"/>
           <w:lang w:eastAsia="it-IT"/>
         </w:rPr>
-        <w:t xml:space="preserve">, compilando i vari campi che gli offre il </w:t>
+        <w:t>, compilando i vari campi che gli off</w:t>
+      </w:r>
+      <w:r>
+        <w:rPr>
+          <w:rFonts w:ascii="Helvetica" w:eastAsia="Times New Roman" w:hAnsi="Helvetica" w:cs="Helvetica"/>
+          <w:color w:val="111111"/>
+          <w:sz w:val="30"/>
+          <w:szCs w:val="30"/>
+          <w:lang w:eastAsia="it-IT"/>
+        </w:rPr>
+        <w:t xml:space="preserve">re il </w:t>
       </w:r>
       <w:proofErr w:type="spellStart"/>
       <w:r>
@@ -1799,27 +1851,327 @@
           <w:szCs w:val="30"/>
           <w:lang w:eastAsia="it-IT"/>
         </w:rPr>
-        <w:t xml:space="preserve"> per la registrazione: Nome, cognome, nome utente, password, email, numero di telefono, </w:t>
-      </w:r>
-      <w:r>
-        <w:rPr>
-          <w:rFonts w:ascii="Helvetica" w:eastAsia="Times New Roman" w:hAnsi="Helvetica" w:cs="Helvetica"/>
-          <w:color w:val="111111"/>
-          <w:sz w:val="30"/>
-          <w:szCs w:val="30"/>
-          <w:lang w:eastAsia="it-IT"/>
-        </w:rPr>
-        <w:t>residenza</w:t>
-      </w:r>
-      <w:r>
-        <w:rPr>
-          <w:rFonts w:ascii="Helvetica" w:eastAsia="Times New Roman" w:hAnsi="Helvetica" w:cs="Helvetica"/>
-          <w:color w:val="111111"/>
-          <w:sz w:val="30"/>
-          <w:szCs w:val="30"/>
-          <w:lang w:eastAsia="it-IT"/>
-        </w:rPr>
-        <w:t xml:space="preserve"> e sesso. S</w:t>
+        <w:t xml:space="preserve"> per la registrazione, così inizia a riempire i campi che gli si presentano.</w:t>
+      </w:r>
+      <w:r>
+        <w:rPr>
+          <w:rFonts w:ascii="Helvetica" w:eastAsia="Times New Roman" w:hAnsi="Helvetica" w:cs="Helvetica"/>
+          <w:color w:val="111111"/>
+          <w:sz w:val="30"/>
+          <w:szCs w:val="30"/>
+          <w:lang w:eastAsia="it-IT"/>
+        </w:rPr>
+        <w:t xml:space="preserve"> </w:t>
+      </w:r>
+      <w:proofErr w:type="spellStart"/>
+      <w:r>
+        <w:rPr>
+          <w:rFonts w:ascii="Helvetica" w:eastAsia="Times New Roman" w:hAnsi="Helvetica" w:cs="Helvetica"/>
+          <w:color w:val="111111"/>
+          <w:sz w:val="30"/>
+          <w:szCs w:val="30"/>
+          <w:lang w:eastAsia="it-IT"/>
+        </w:rPr>
+        <w:t>N</w:t>
+      </w:r>
+      <w:r>
+        <w:rPr>
+          <w:rFonts w:ascii="Helvetica" w:eastAsia="Times New Roman" w:hAnsi="Helvetica" w:cs="Helvetica"/>
+          <w:color w:val="111111"/>
+          <w:sz w:val="30"/>
+          <w:szCs w:val="30"/>
+          <w:lang w:eastAsia="it-IT"/>
+        </w:rPr>
+        <w:t>ome:Marco</w:t>
+      </w:r>
+      <w:proofErr w:type="spellEnd"/>
+      <w:r>
+        <w:rPr>
+          <w:rFonts w:ascii="Helvetica" w:eastAsia="Times New Roman" w:hAnsi="Helvetica" w:cs="Helvetica"/>
+          <w:color w:val="111111"/>
+          <w:sz w:val="30"/>
+          <w:szCs w:val="30"/>
+          <w:lang w:eastAsia="it-IT"/>
+        </w:rPr>
+        <w:t xml:space="preserve"> </w:t>
+      </w:r>
+    </w:p>
+    <w:p>
+      <w:pPr>
+        <w:shd w:val="clear" w:color="auto" w:fill="FFFFFF"/>
+        <w:spacing w:after="0" w:line="240" w:lineRule="atLeast"/>
+        <w:outlineLvl w:val="1"/>
+        <w:rPr>
+          <w:rFonts w:ascii="Helvetica" w:eastAsia="Times New Roman" w:hAnsi="Helvetica" w:cs="Helvetica"/>
+          <w:color w:val="111111"/>
+          <w:sz w:val="30"/>
+          <w:szCs w:val="30"/>
+          <w:lang w:eastAsia="it-IT"/>
+        </w:rPr>
+      </w:pPr>
+      <w:proofErr w:type="spellStart"/>
+      <w:r>
+        <w:rPr>
+          <w:rFonts w:ascii="Helvetica" w:eastAsia="Times New Roman" w:hAnsi="Helvetica" w:cs="Helvetica"/>
+          <w:color w:val="111111"/>
+          <w:sz w:val="30"/>
+          <w:szCs w:val="30"/>
+          <w:lang w:eastAsia="it-IT"/>
+        </w:rPr>
+        <w:t>C</w:t>
+      </w:r>
+      <w:r>
+        <w:rPr>
+          <w:rFonts w:ascii="Helvetica" w:eastAsia="Times New Roman" w:hAnsi="Helvetica" w:cs="Helvetica"/>
+          <w:color w:val="111111"/>
+          <w:sz w:val="30"/>
+          <w:szCs w:val="30"/>
+          <w:lang w:eastAsia="it-IT"/>
+        </w:rPr>
+        <w:t>ognome</w:t>
+      </w:r>
+      <w:r>
+        <w:rPr>
+          <w:rFonts w:ascii="Helvetica" w:eastAsia="Times New Roman" w:hAnsi="Helvetica" w:cs="Helvetica"/>
+          <w:color w:val="111111"/>
+          <w:sz w:val="30"/>
+          <w:szCs w:val="30"/>
+          <w:lang w:eastAsia="it-IT"/>
+        </w:rPr>
+        <w:t>:Lucini</w:t>
+      </w:r>
+      <w:proofErr w:type="spellEnd"/>
+    </w:p>
+    <w:p>
+      <w:pPr>
+        <w:shd w:val="clear" w:color="auto" w:fill="FFFFFF"/>
+        <w:spacing w:after="0" w:line="240" w:lineRule="atLeast"/>
+        <w:outlineLvl w:val="1"/>
+        <w:rPr>
+          <w:rFonts w:ascii="Helvetica" w:eastAsia="Times New Roman" w:hAnsi="Helvetica" w:cs="Helvetica"/>
+          <w:color w:val="111111"/>
+          <w:sz w:val="30"/>
+          <w:szCs w:val="30"/>
+          <w:lang w:eastAsia="it-IT"/>
+        </w:rPr>
+      </w:pPr>
+      <w:r>
+        <w:rPr>
+          <w:rFonts w:ascii="Helvetica" w:eastAsia="Times New Roman" w:hAnsi="Helvetica" w:cs="Helvetica"/>
+          <w:color w:val="111111"/>
+          <w:sz w:val="30"/>
+          <w:szCs w:val="30"/>
+          <w:lang w:eastAsia="it-IT"/>
+        </w:rPr>
+        <w:t>N</w:t>
+      </w:r>
+      <w:r>
+        <w:rPr>
+          <w:rFonts w:ascii="Helvetica" w:eastAsia="Times New Roman" w:hAnsi="Helvetica" w:cs="Helvetica"/>
+          <w:color w:val="111111"/>
+          <w:sz w:val="30"/>
+          <w:szCs w:val="30"/>
+          <w:lang w:eastAsia="it-IT"/>
+        </w:rPr>
+        <w:t xml:space="preserve">ome </w:t>
+      </w:r>
+      <w:proofErr w:type="spellStart"/>
+      <w:r>
+        <w:rPr>
+          <w:rFonts w:ascii="Helvetica" w:eastAsia="Times New Roman" w:hAnsi="Helvetica" w:cs="Helvetica"/>
+          <w:color w:val="111111"/>
+          <w:sz w:val="30"/>
+          <w:szCs w:val="30"/>
+          <w:lang w:eastAsia="it-IT"/>
+        </w:rPr>
+        <w:t>utente</w:t>
+      </w:r>
+      <w:r>
+        <w:rPr>
+          <w:rFonts w:ascii="Helvetica" w:eastAsia="Times New Roman" w:hAnsi="Helvetica" w:cs="Helvetica"/>
+          <w:color w:val="111111"/>
+          <w:sz w:val="30"/>
+          <w:szCs w:val="30"/>
+          <w:lang w:eastAsia="it-IT"/>
+        </w:rPr>
+        <w:t>:m.lucini</w:t>
+      </w:r>
+      <w:proofErr w:type="spellEnd"/>
+    </w:p>
+    <w:p>
+      <w:pPr>
+        <w:shd w:val="clear" w:color="auto" w:fill="FFFFFF"/>
+        <w:spacing w:after="0" w:line="240" w:lineRule="atLeast"/>
+        <w:outlineLvl w:val="1"/>
+        <w:rPr>
+          <w:rFonts w:ascii="Helvetica" w:eastAsia="Times New Roman" w:hAnsi="Helvetica" w:cs="Helvetica"/>
+          <w:color w:val="111111"/>
+          <w:sz w:val="30"/>
+          <w:szCs w:val="30"/>
+          <w:lang w:eastAsia="it-IT"/>
+        </w:rPr>
+      </w:pPr>
+      <w:r>
+        <w:rPr>
+          <w:rFonts w:ascii="Helvetica" w:eastAsia="Times New Roman" w:hAnsi="Helvetica" w:cs="Helvetica"/>
+          <w:color w:val="111111"/>
+          <w:sz w:val="30"/>
+          <w:szCs w:val="30"/>
+          <w:lang w:eastAsia="it-IT"/>
+        </w:rPr>
+        <w:t>Password:Lucmarc9</w:t>
+      </w:r>
+      <w:r>
+        <w:rPr>
+          <w:rFonts w:ascii="Helvetica" w:eastAsia="Times New Roman" w:hAnsi="Helvetica" w:cs="Helvetica"/>
+          <w:color w:val="111111"/>
+          <w:sz w:val="30"/>
+          <w:szCs w:val="30"/>
+          <w:lang w:eastAsia="it-IT"/>
+        </w:rPr>
+        <w:t xml:space="preserve"> </w:t>
+      </w:r>
+    </w:p>
+    <w:p>
+      <w:pPr>
+        <w:shd w:val="clear" w:color="auto" w:fill="FFFFFF"/>
+        <w:spacing w:after="0" w:line="240" w:lineRule="atLeast"/>
+        <w:outlineLvl w:val="1"/>
+        <w:rPr>
+          <w:rFonts w:ascii="Helvetica" w:eastAsia="Times New Roman" w:hAnsi="Helvetica" w:cs="Helvetica"/>
+          <w:color w:val="111111"/>
+          <w:sz w:val="30"/>
+          <w:szCs w:val="30"/>
+          <w:lang w:eastAsia="it-IT"/>
+        </w:rPr>
+      </w:pPr>
+      <w:r>
+        <w:rPr>
+          <w:rFonts w:ascii="Helvetica" w:eastAsia="Times New Roman" w:hAnsi="Helvetica" w:cs="Helvetica"/>
+          <w:color w:val="111111"/>
+          <w:sz w:val="30"/>
+          <w:szCs w:val="30"/>
+          <w:lang w:eastAsia="it-IT"/>
+        </w:rPr>
+        <w:t>Email:marcolucini@gmail.com</w:t>
+      </w:r>
+    </w:p>
+    <w:p>
+      <w:pPr>
+        <w:shd w:val="clear" w:color="auto" w:fill="FFFFFF"/>
+        <w:spacing w:after="0" w:line="240" w:lineRule="atLeast"/>
+        <w:outlineLvl w:val="1"/>
+        <w:rPr>
+          <w:rFonts w:ascii="Helvetica" w:eastAsia="Times New Roman" w:hAnsi="Helvetica" w:cs="Helvetica"/>
+          <w:color w:val="111111"/>
+          <w:sz w:val="30"/>
+          <w:szCs w:val="30"/>
+          <w:lang w:eastAsia="it-IT"/>
+        </w:rPr>
+      </w:pPr>
+      <w:r>
+        <w:rPr>
+          <w:rFonts w:ascii="Helvetica" w:eastAsia="Times New Roman" w:hAnsi="Helvetica" w:cs="Helvetica"/>
+          <w:color w:val="111111"/>
+          <w:sz w:val="30"/>
+          <w:szCs w:val="30"/>
+          <w:lang w:eastAsia="it-IT"/>
+        </w:rPr>
+        <w:t>Numero di telefono:0000000000</w:t>
+      </w:r>
+    </w:p>
+    <w:p>
+      <w:pPr>
+        <w:shd w:val="clear" w:color="auto" w:fill="FFFFFF"/>
+        <w:spacing w:after="0" w:line="240" w:lineRule="atLeast"/>
+        <w:outlineLvl w:val="1"/>
+        <w:rPr>
+          <w:rFonts w:ascii="Helvetica" w:eastAsia="Times New Roman" w:hAnsi="Helvetica" w:cs="Helvetica"/>
+          <w:color w:val="111111"/>
+          <w:sz w:val="30"/>
+          <w:szCs w:val="30"/>
+          <w:lang w:eastAsia="it-IT"/>
+        </w:rPr>
+      </w:pPr>
+      <w:proofErr w:type="spellStart"/>
+      <w:r>
+        <w:rPr>
+          <w:rFonts w:ascii="Helvetica" w:eastAsia="Times New Roman" w:hAnsi="Helvetica" w:cs="Helvetica"/>
+          <w:color w:val="111111"/>
+          <w:sz w:val="30"/>
+          <w:szCs w:val="30"/>
+          <w:lang w:eastAsia="it-IT"/>
+        </w:rPr>
+        <w:t>R</w:t>
+      </w:r>
+      <w:r>
+        <w:rPr>
+          <w:rFonts w:ascii="Helvetica" w:eastAsia="Times New Roman" w:hAnsi="Helvetica" w:cs="Helvetica"/>
+          <w:color w:val="111111"/>
+          <w:sz w:val="30"/>
+          <w:szCs w:val="30"/>
+          <w:lang w:eastAsia="it-IT"/>
+        </w:rPr>
+        <w:t>esidenza</w:t>
+      </w:r>
+      <w:r>
+        <w:rPr>
+          <w:rFonts w:ascii="Helvetica" w:eastAsia="Times New Roman" w:hAnsi="Helvetica" w:cs="Helvetica"/>
+          <w:color w:val="111111"/>
+          <w:sz w:val="30"/>
+          <w:szCs w:val="30"/>
+          <w:lang w:eastAsia="it-IT"/>
+        </w:rPr>
+        <w:t>:Salerno</w:t>
+      </w:r>
+      <w:proofErr w:type="spellEnd"/>
+    </w:p>
+    <w:p>
+      <w:pPr>
+        <w:shd w:val="clear" w:color="auto" w:fill="FFFFFF"/>
+        <w:spacing w:after="0" w:line="240" w:lineRule="atLeast"/>
+        <w:outlineLvl w:val="1"/>
+        <w:rPr>
+          <w:rFonts w:ascii="Helvetica" w:eastAsia="Times New Roman" w:hAnsi="Helvetica" w:cs="Helvetica"/>
+          <w:color w:val="111111"/>
+          <w:sz w:val="30"/>
+          <w:szCs w:val="30"/>
+          <w:lang w:eastAsia="it-IT"/>
+        </w:rPr>
+      </w:pPr>
+      <w:r>
+        <w:rPr>
+          <w:rFonts w:ascii="Helvetica" w:eastAsia="Times New Roman" w:hAnsi="Helvetica" w:cs="Helvetica"/>
+          <w:color w:val="111111"/>
+          <w:sz w:val="30"/>
+          <w:szCs w:val="30"/>
+          <w:lang w:eastAsia="it-IT"/>
+        </w:rPr>
+        <w:t>Sesso: uomo</w:t>
+      </w:r>
+    </w:p>
+    <w:p>
+      <w:pPr>
+        <w:shd w:val="clear" w:color="auto" w:fill="FFFFFF"/>
+        <w:spacing w:after="0" w:line="240" w:lineRule="atLeast"/>
+        <w:outlineLvl w:val="1"/>
+        <w:rPr>
+          <w:rFonts w:ascii="Helvetica" w:eastAsia="Times New Roman" w:hAnsi="Helvetica" w:cs="Helvetica"/>
+          <w:color w:val="111111"/>
+          <w:sz w:val="30"/>
+          <w:szCs w:val="30"/>
+          <w:lang w:eastAsia="it-IT"/>
+        </w:rPr>
+      </w:pPr>
+      <w:r>
+        <w:rPr>
+          <w:rFonts w:ascii="Helvetica" w:eastAsia="Times New Roman" w:hAnsi="Helvetica" w:cs="Helvetica"/>
+          <w:color w:val="111111"/>
+          <w:sz w:val="30"/>
+          <w:szCs w:val="30"/>
+          <w:lang w:eastAsia="it-IT"/>
+        </w:rPr>
+        <w:t>S</w:t>
       </w:r>
       <w:r>
         <w:rPr>
@@ -1873,77 +2225,17 @@
           <w:szCs w:val="30"/>
           <w:lang w:eastAsia="it-IT"/>
         </w:rPr>
-        <w:t xml:space="preserve"> e trova </w:t>
-      </w:r>
-      <w:r>
-        <w:rPr>
-          <w:rFonts w:ascii="Helvetica" w:eastAsia="Times New Roman" w:hAnsi="Helvetica" w:cs="Helvetica"/>
-          <w:color w:val="111111"/>
-          <w:sz w:val="30"/>
-          <w:szCs w:val="30"/>
-          <w:lang w:eastAsia="it-IT"/>
-        </w:rPr>
-        <w:t xml:space="preserve">proprio </w:t>
-      </w:r>
-      <w:r>
-        <w:rPr>
-          <w:rFonts w:ascii="Helvetica" w:eastAsia="Times New Roman" w:hAnsi="Helvetica" w:cs="Helvetica"/>
-          <w:color w:val="111111"/>
-          <w:sz w:val="30"/>
-          <w:szCs w:val="30"/>
-          <w:lang w:eastAsia="it-IT"/>
-        </w:rPr>
-        <w:t>quella</w:t>
-      </w:r>
-      <w:r>
-        <w:rPr>
-          <w:rFonts w:ascii="Helvetica" w:eastAsia="Times New Roman" w:hAnsi="Helvetica" w:cs="Helvetica"/>
-          <w:color w:val="111111"/>
-          <w:sz w:val="30"/>
-          <w:szCs w:val="30"/>
-          <w:lang w:eastAsia="it-IT"/>
-        </w:rPr>
-        <w:t xml:space="preserve"> che </w:t>
-      </w:r>
-      <w:r>
-        <w:rPr>
-          <w:rFonts w:ascii="Helvetica" w:eastAsia="Times New Roman" w:hAnsi="Helvetica" w:cs="Helvetica"/>
-          <w:color w:val="111111"/>
-          <w:sz w:val="30"/>
-          <w:szCs w:val="30"/>
-          <w:lang w:eastAsia="it-IT"/>
-        </w:rPr>
-        <w:t>farebbe a</w:t>
-      </w:r>
-      <w:r>
-        <w:rPr>
-          <w:rFonts w:ascii="Helvetica" w:eastAsia="Times New Roman" w:hAnsi="Helvetica" w:cs="Helvetica"/>
-          <w:color w:val="111111"/>
-          <w:sz w:val="30"/>
-          <w:szCs w:val="30"/>
-          <w:lang w:eastAsia="it-IT"/>
-        </w:rPr>
-        <w:t>l</w:t>
-      </w:r>
-      <w:r>
-        <w:rPr>
-          <w:rFonts w:ascii="Helvetica" w:eastAsia="Times New Roman" w:hAnsi="Helvetica" w:cs="Helvetica"/>
-          <w:color w:val="111111"/>
-          <w:sz w:val="30"/>
-          <w:szCs w:val="30"/>
-          <w:lang w:eastAsia="it-IT"/>
-        </w:rPr>
-        <w:t xml:space="preserve"> caso su</w:t>
-      </w:r>
-      <w:r>
-        <w:rPr>
-          <w:rFonts w:ascii="Helvetica" w:eastAsia="Times New Roman" w:hAnsi="Helvetica" w:cs="Helvetica"/>
-          <w:color w:val="111111"/>
-          <w:sz w:val="30"/>
-          <w:szCs w:val="30"/>
-          <w:lang w:eastAsia="it-IT"/>
-        </w:rPr>
-        <w:t>o;</w:t>
+        <w:t xml:space="preserve">, ma sfortunatamente non trova quella che fa a caso suo. Sul punto di abbandonare il sito, Marco trova un’area dedicata al filtraggio delle corse a lato dell’elenco, nella quale egli inserisci la città di destinazione tra tutte le città italiane apparse in menu a tendina, la città di partenza, una durata e una data compresa di orario di partenza </w:t>
+      </w:r>
+      <w:r>
+        <w:rPr>
+          <w:rFonts w:ascii="Helvetica" w:eastAsia="Times New Roman" w:hAnsi="Helvetica" w:cs="Helvetica"/>
+          <w:color w:val="111111"/>
+          <w:sz w:val="30"/>
+          <w:szCs w:val="30"/>
+          <w:lang w:eastAsia="it-IT"/>
+        </w:rPr>
+        <w:t>;</w:t>
       </w:r>
       <w:r>
         <w:rPr>
@@ -1955,25 +2247,98 @@
         </w:rPr>
         <w:t xml:space="preserve"> </w:t>
       </w:r>
-      <w:r>
-        <w:rPr>
-          <w:rFonts w:ascii="Helvetica" w:eastAsia="Times New Roman" w:hAnsi="Helvetica" w:cs="Helvetica"/>
-          <w:color w:val="111111"/>
-          <w:sz w:val="30"/>
-          <w:szCs w:val="30"/>
-          <w:lang w:eastAsia="it-IT"/>
-        </w:rPr>
-        <w:t>in</w:t>
-      </w:r>
-      <w:r>
-        <w:rPr>
-          <w:rFonts w:ascii="Helvetica" w:eastAsia="Times New Roman" w:hAnsi="Helvetica" w:cs="Helvetica"/>
-          <w:color w:val="111111"/>
-          <w:sz w:val="30"/>
-          <w:szCs w:val="30"/>
-          <w:lang w:eastAsia="it-IT"/>
-        </w:rPr>
-        <w:t>oltre</w:t>
+    </w:p>
+    <w:p>
+      <w:pPr>
+        <w:shd w:val="clear" w:color="auto" w:fill="FFFFFF"/>
+        <w:spacing w:after="0" w:line="240" w:lineRule="atLeast"/>
+        <w:outlineLvl w:val="1"/>
+        <w:rPr>
+          <w:rFonts w:ascii="Helvetica" w:eastAsia="Times New Roman" w:hAnsi="Helvetica" w:cs="Helvetica"/>
+          <w:color w:val="111111"/>
+          <w:sz w:val="30"/>
+          <w:szCs w:val="30"/>
+          <w:lang w:eastAsia="it-IT"/>
+        </w:rPr>
+      </w:pPr>
+      <w:r>
+        <w:rPr>
+          <w:rFonts w:ascii="Helvetica" w:eastAsia="Times New Roman" w:hAnsi="Helvetica" w:cs="Helvetica"/>
+          <w:color w:val="111111"/>
+          <w:sz w:val="30"/>
+          <w:szCs w:val="30"/>
+          <w:lang w:eastAsia="it-IT"/>
+        </w:rPr>
+        <w:t>Una volta trovata, finalmente, la corsa desiderata, Marco ci clicca sopra venendo rindirizzato alla pagina di acquisto.</w:t>
+      </w:r>
+    </w:p>
+    <w:p>
+      <w:pPr>
+        <w:shd w:val="clear" w:color="auto" w:fill="FFFFFF"/>
+        <w:spacing w:after="0" w:line="240" w:lineRule="atLeast"/>
+        <w:outlineLvl w:val="1"/>
+        <w:rPr>
+          <w:rFonts w:ascii="Helvetica" w:eastAsia="Times New Roman" w:hAnsi="Helvetica" w:cs="Helvetica"/>
+          <w:color w:val="111111"/>
+          <w:sz w:val="30"/>
+          <w:szCs w:val="30"/>
+          <w:lang w:eastAsia="it-IT"/>
+        </w:rPr>
+      </w:pPr>
+      <w:r>
+        <w:rPr>
+          <w:rFonts w:ascii="Helvetica" w:eastAsia="Times New Roman" w:hAnsi="Helvetica" w:cs="Helvetica"/>
+          <w:color w:val="111111"/>
+          <w:sz w:val="30"/>
+          <w:szCs w:val="30"/>
+          <w:lang w:eastAsia="it-IT"/>
+        </w:rPr>
+        <w:lastRenderedPageBreak/>
+        <w:t xml:space="preserve">In questa pagina egli seleziona attraverso un </w:t>
+      </w:r>
+      <w:r>
+        <w:rPr>
+          <w:rFonts w:ascii="Helvetica" w:eastAsia="Times New Roman" w:hAnsi="Helvetica" w:cs="Helvetica"/>
+          <w:color w:val="111111"/>
+          <w:sz w:val="30"/>
+          <w:szCs w:val="30"/>
+          <w:lang w:eastAsia="it-IT"/>
+        </w:rPr>
+        <w:t>riquadro che ha intenzione di comprare un solo biglietto, per dopo selezionare il metodo di pagamento.</w:t>
+      </w:r>
+    </w:p>
+    <w:p>
+      <w:pPr>
+        <w:shd w:val="clear" w:color="auto" w:fill="FFFFFF"/>
+        <w:spacing w:after="0" w:line="240" w:lineRule="atLeast"/>
+        <w:outlineLvl w:val="1"/>
+        <w:rPr>
+          <w:rFonts w:ascii="Helvetica" w:eastAsia="Times New Roman" w:hAnsi="Helvetica" w:cs="Helvetica"/>
+          <w:color w:val="111111"/>
+          <w:sz w:val="30"/>
+          <w:szCs w:val="30"/>
+          <w:lang w:eastAsia="it-IT"/>
+        </w:rPr>
+      </w:pPr>
+      <w:r>
+        <w:rPr>
+          <w:rFonts w:ascii="Helvetica" w:eastAsia="Times New Roman" w:hAnsi="Helvetica" w:cs="Helvetica"/>
+          <w:color w:val="111111"/>
+          <w:sz w:val="30"/>
+          <w:szCs w:val="30"/>
+          <w:lang w:eastAsia="it-IT"/>
+        </w:rPr>
+        <w:t>Completato</w:t>
+      </w:r>
+      <w:r>
+        <w:rPr>
+          <w:rFonts w:ascii="Helvetica" w:eastAsia="Times New Roman" w:hAnsi="Helvetica" w:cs="Helvetica"/>
+          <w:color w:val="111111"/>
+          <w:sz w:val="30"/>
+          <w:szCs w:val="30"/>
+          <w:lang w:eastAsia="it-IT"/>
+        </w:rPr>
+        <w:t xml:space="preserve"> l’acquisto</w:t>
       </w:r>
       <w:r>
         <w:rPr>
@@ -1993,120 +2358,6 @@
           <w:szCs w:val="30"/>
           <w:lang w:eastAsia="it-IT"/>
         </w:rPr>
-        <w:t xml:space="preserve"> </w:t>
-      </w:r>
-      <w:r>
-        <w:rPr>
-          <w:rFonts w:ascii="Helvetica" w:eastAsia="Times New Roman" w:hAnsi="Helvetica" w:cs="Helvetica"/>
-          <w:color w:val="111111"/>
-          <w:sz w:val="30"/>
-          <w:szCs w:val="30"/>
-          <w:lang w:eastAsia="it-IT"/>
-        </w:rPr>
-        <w:t xml:space="preserve">vi sarebbe anche la </w:t>
-      </w:r>
-      <w:r>
-        <w:rPr>
-          <w:rFonts w:ascii="Helvetica" w:eastAsia="Times New Roman" w:hAnsi="Helvetica" w:cs="Helvetica"/>
-          <w:color w:val="111111"/>
-          <w:sz w:val="30"/>
-          <w:szCs w:val="30"/>
-          <w:lang w:eastAsia="it-IT"/>
-        </w:rPr>
-        <w:t>possibilità di richiedere la disponibilità per nuove corse.</w:t>
-      </w:r>
-    </w:p>
-    <w:p>
-      <w:pPr>
-        <w:shd w:val="clear" w:color="auto" w:fill="FFFFFF"/>
-        <w:spacing w:after="0" w:line="240" w:lineRule="atLeast"/>
-        <w:outlineLvl w:val="1"/>
-        <w:rPr>
-          <w:rFonts w:ascii="Helvetica" w:eastAsia="Times New Roman" w:hAnsi="Helvetica" w:cs="Helvetica"/>
-          <w:color w:val="111111"/>
-          <w:sz w:val="30"/>
-          <w:szCs w:val="30"/>
-          <w:lang w:eastAsia="it-IT"/>
-        </w:rPr>
-      </w:pPr>
-      <w:r>
-        <w:rPr>
-          <w:rFonts w:ascii="Helvetica" w:eastAsia="Times New Roman" w:hAnsi="Helvetica" w:cs="Helvetica"/>
-          <w:color w:val="111111"/>
-          <w:sz w:val="30"/>
-          <w:szCs w:val="30"/>
-          <w:lang w:eastAsia="it-IT"/>
-        </w:rPr>
-        <w:t xml:space="preserve">Va nella </w:t>
-      </w:r>
-      <w:r>
-        <w:rPr>
-          <w:rFonts w:ascii="Helvetica" w:eastAsia="Times New Roman" w:hAnsi="Helvetica" w:cs="Helvetica"/>
-          <w:color w:val="111111"/>
-          <w:sz w:val="30"/>
-          <w:szCs w:val="30"/>
-          <w:lang w:eastAsia="it-IT"/>
-        </w:rPr>
-        <w:t xml:space="preserve">sezione “Compra un biglietto” e </w:t>
-      </w:r>
-      <w:r>
-        <w:rPr>
-          <w:rFonts w:ascii="Helvetica" w:eastAsia="Times New Roman" w:hAnsi="Helvetica" w:cs="Helvetica"/>
-          <w:color w:val="111111"/>
-          <w:sz w:val="30"/>
-          <w:szCs w:val="30"/>
-          <w:lang w:eastAsia="it-IT"/>
-        </w:rPr>
-        <w:t>dalla lista seleziona la corsa che gli interessa</w:t>
-      </w:r>
-      <w:r>
-        <w:rPr>
-          <w:rFonts w:ascii="Helvetica" w:eastAsia="Times New Roman" w:hAnsi="Helvetica" w:cs="Helvetica"/>
-          <w:color w:val="111111"/>
-          <w:sz w:val="30"/>
-          <w:szCs w:val="30"/>
-          <w:lang w:eastAsia="it-IT"/>
-        </w:rPr>
-        <w:t xml:space="preserve"> ed</w:t>
-      </w:r>
-      <w:r>
-        <w:rPr>
-          <w:rFonts w:ascii="Helvetica" w:eastAsia="Times New Roman" w:hAnsi="Helvetica" w:cs="Helvetica"/>
-          <w:color w:val="111111"/>
-          <w:sz w:val="30"/>
-          <w:szCs w:val="30"/>
-          <w:lang w:eastAsia="it-IT"/>
-        </w:rPr>
-        <w:t xml:space="preserve"> il numero di biglietti, inserisce il metodo di pagamento e preme il pulsante “Acquista”. </w:t>
-      </w:r>
-      <w:r>
-        <w:rPr>
-          <w:rFonts w:ascii="Helvetica" w:eastAsia="Times New Roman" w:hAnsi="Helvetica" w:cs="Helvetica"/>
-          <w:color w:val="111111"/>
-          <w:sz w:val="30"/>
-          <w:szCs w:val="30"/>
-          <w:lang w:eastAsia="it-IT"/>
-        </w:rPr>
-        <w:t>Una volta effettuato l’acquisto</w:t>
-      </w:r>
-      <w:r>
-        <w:rPr>
-          <w:rFonts w:ascii="Helvetica" w:eastAsia="Times New Roman" w:hAnsi="Helvetica" w:cs="Helvetica"/>
-          <w:color w:val="111111"/>
-          <w:sz w:val="30"/>
-          <w:szCs w:val="30"/>
-          <w:lang w:eastAsia="it-IT"/>
-        </w:rPr>
-        <w:t xml:space="preserve"> </w:t>
-      </w:r>
-      <w:r>
-        <w:rPr>
-          <w:rFonts w:ascii="Helvetica" w:eastAsia="Times New Roman" w:hAnsi="Helvetica" w:cs="Helvetica"/>
-          <w:color w:val="111111"/>
-          <w:sz w:val="30"/>
-          <w:szCs w:val="30"/>
-          <w:lang w:eastAsia="it-IT"/>
-        </w:rPr>
         <w:t>viene</w:t>
       </w:r>
       <w:r>
@@ -2125,7 +2376,6 @@
           <w:color w:val="111111"/>
           <w:sz w:val="30"/>
           <w:szCs w:val="30"/>
-          <w:u w:val="single"/>
           <w:lang w:eastAsia="it-IT"/>
         </w:rPr>
         <w:t>Sul</w:t>
@@ -2342,7 +2592,6 @@
           <w:szCs w:val="36"/>
           <w:lang w:eastAsia="it-IT"/>
         </w:rPr>
-        <w:lastRenderedPageBreak/>
         <w:t>3.2 Visione della tratta che dovrà effettuare l’autista</w:t>
       </w:r>
     </w:p>
@@ -2469,47 +2718,197 @@
           <w:szCs w:val="30"/>
           <w:lang w:eastAsia="it-IT"/>
         </w:rPr>
-        <w:t>D</w:t>
-      </w:r>
-      <w:r>
-        <w:rPr>
-          <w:rFonts w:ascii="Helvetica" w:eastAsia="Times New Roman" w:hAnsi="Helvetica" w:cs="Helvetica"/>
-          <w:color w:val="111111"/>
-          <w:sz w:val="30"/>
-          <w:szCs w:val="30"/>
-          <w:lang w:eastAsia="it-IT"/>
-        </w:rPr>
-        <w:t>opo aver effettuato il login sul sito</w:t>
-      </w:r>
-      <w:r>
-        <w:rPr>
-          <w:rFonts w:ascii="Helvetica" w:eastAsia="Times New Roman" w:hAnsi="Helvetica" w:cs="Helvetica"/>
-          <w:color w:val="111111"/>
-          <w:sz w:val="30"/>
-          <w:szCs w:val="30"/>
-          <w:lang w:eastAsia="it-IT"/>
-        </w:rPr>
-        <w:t xml:space="preserve"> inserendo nome utente e password</w:t>
-      </w:r>
-      <w:r>
-        <w:rPr>
-          <w:rFonts w:ascii="Helvetica" w:eastAsia="Times New Roman" w:hAnsi="Helvetica" w:cs="Helvetica"/>
-          <w:color w:val="111111"/>
-          <w:sz w:val="30"/>
-          <w:szCs w:val="30"/>
-          <w:lang w:eastAsia="it-IT"/>
-        </w:rPr>
-        <w:t xml:space="preserve">, </w:t>
-      </w:r>
-      <w:r>
-        <w:rPr>
-          <w:rFonts w:ascii="Helvetica" w:eastAsia="Times New Roman" w:hAnsi="Helvetica" w:cs="Helvetica"/>
-          <w:color w:val="111111"/>
-          <w:sz w:val="30"/>
-          <w:szCs w:val="30"/>
-          <w:lang w:eastAsia="it-IT"/>
-        </w:rPr>
-        <w:t xml:space="preserve">Va nella sezione </w:t>
+        <w:t>E</w:t>
+      </w:r>
+      <w:r>
+        <w:rPr>
+          <w:rFonts w:ascii="Helvetica" w:eastAsia="Times New Roman" w:hAnsi="Helvetica" w:cs="Helvetica"/>
+          <w:color w:val="111111"/>
+          <w:sz w:val="30"/>
+          <w:szCs w:val="30"/>
+          <w:lang w:eastAsia="it-IT"/>
+        </w:rPr>
+        <w:t>ffettuato il login sul sito</w:t>
+      </w:r>
+      <w:r>
+        <w:rPr>
+          <w:rFonts w:ascii="Helvetica" w:eastAsia="Times New Roman" w:hAnsi="Helvetica" w:cs="Helvetica"/>
+          <w:color w:val="111111"/>
+          <w:sz w:val="30"/>
+          <w:szCs w:val="30"/>
+          <w:lang w:eastAsia="it-IT"/>
+        </w:rPr>
+        <w:t xml:space="preserve">, compila il </w:t>
+      </w:r>
+      <w:proofErr w:type="spellStart"/>
+      <w:r>
+        <w:rPr>
+          <w:rFonts w:ascii="Helvetica" w:eastAsia="Times New Roman" w:hAnsi="Helvetica" w:cs="Helvetica"/>
+          <w:color w:val="111111"/>
+          <w:sz w:val="30"/>
+          <w:szCs w:val="30"/>
+          <w:lang w:eastAsia="it-IT"/>
+        </w:rPr>
+        <w:t>form</w:t>
+      </w:r>
+      <w:proofErr w:type="spellEnd"/>
+      <w:r>
+        <w:rPr>
+          <w:rFonts w:ascii="Helvetica" w:eastAsia="Times New Roman" w:hAnsi="Helvetica" w:cs="Helvetica"/>
+          <w:color w:val="111111"/>
+          <w:sz w:val="30"/>
+          <w:szCs w:val="30"/>
+          <w:lang w:eastAsia="it-IT"/>
+        </w:rPr>
+        <w:t xml:space="preserve"> </w:t>
+      </w:r>
+    </w:p>
+    <w:p>
+      <w:pPr>
+        <w:shd w:val="clear" w:color="auto" w:fill="FFFFFF"/>
+        <w:spacing w:after="0" w:line="240" w:lineRule="atLeast"/>
+        <w:outlineLvl w:val="1"/>
+        <w:rPr>
+          <w:rFonts w:ascii="Helvetica" w:eastAsia="Times New Roman" w:hAnsi="Helvetica" w:cs="Helvetica"/>
+          <w:color w:val="111111"/>
+          <w:sz w:val="30"/>
+          <w:szCs w:val="30"/>
+          <w:lang w:eastAsia="it-IT"/>
+        </w:rPr>
+      </w:pPr>
+      <w:r>
+        <w:rPr>
+          <w:rFonts w:ascii="Helvetica" w:eastAsia="Times New Roman" w:hAnsi="Helvetica" w:cs="Helvetica"/>
+          <w:color w:val="111111"/>
+          <w:sz w:val="30"/>
+          <w:szCs w:val="30"/>
+          <w:lang w:eastAsia="it-IT"/>
+        </w:rPr>
+        <w:t xml:space="preserve">nome </w:t>
+      </w:r>
+      <w:proofErr w:type="spellStart"/>
+      <w:r>
+        <w:rPr>
+          <w:rFonts w:ascii="Helvetica" w:eastAsia="Times New Roman" w:hAnsi="Helvetica" w:cs="Helvetica"/>
+          <w:color w:val="111111"/>
+          <w:sz w:val="30"/>
+          <w:szCs w:val="30"/>
+          <w:lang w:eastAsia="it-IT"/>
+        </w:rPr>
+        <w:t>utente</w:t>
+      </w:r>
+      <w:r>
+        <w:rPr>
+          <w:rFonts w:ascii="Helvetica" w:eastAsia="Times New Roman" w:hAnsi="Helvetica" w:cs="Helvetica"/>
+          <w:color w:val="111111"/>
+          <w:sz w:val="30"/>
+          <w:szCs w:val="30"/>
+          <w:lang w:eastAsia="it-IT"/>
+        </w:rPr>
+        <w:t>:gianluca.pollini</w:t>
+      </w:r>
+      <w:proofErr w:type="spellEnd"/>
+    </w:p>
+    <w:p>
+      <w:pPr>
+        <w:shd w:val="clear" w:color="auto" w:fill="FFFFFF"/>
+        <w:spacing w:after="0" w:line="240" w:lineRule="atLeast"/>
+        <w:outlineLvl w:val="1"/>
+        <w:rPr>
+          <w:rFonts w:ascii="Helvetica" w:eastAsia="Times New Roman" w:hAnsi="Helvetica" w:cs="Helvetica"/>
+          <w:color w:val="111111"/>
+          <w:sz w:val="30"/>
+          <w:szCs w:val="30"/>
+          <w:lang w:eastAsia="it-IT"/>
+        </w:rPr>
+      </w:pPr>
+      <w:r>
+        <w:rPr>
+          <w:rFonts w:ascii="Helvetica" w:eastAsia="Times New Roman" w:hAnsi="Helvetica" w:cs="Helvetica"/>
+          <w:color w:val="111111"/>
+          <w:sz w:val="30"/>
+          <w:szCs w:val="30"/>
+          <w:lang w:eastAsia="it-IT"/>
+        </w:rPr>
+        <w:t>p</w:t>
+      </w:r>
+      <w:r>
+        <w:rPr>
+          <w:rFonts w:ascii="Helvetica" w:eastAsia="Times New Roman" w:hAnsi="Helvetica" w:cs="Helvetica"/>
+          <w:color w:val="111111"/>
+          <w:sz w:val="30"/>
+          <w:szCs w:val="30"/>
+          <w:lang w:eastAsia="it-IT"/>
+        </w:rPr>
+        <w:t>assword</w:t>
+      </w:r>
+      <w:r>
+        <w:rPr>
+          <w:rFonts w:ascii="Helvetica" w:eastAsia="Times New Roman" w:hAnsi="Helvetica" w:cs="Helvetica"/>
+          <w:color w:val="111111"/>
+          <w:sz w:val="30"/>
+          <w:szCs w:val="30"/>
+          <w:lang w:eastAsia="it-IT"/>
+        </w:rPr>
+        <w:t xml:space="preserve">:GianlucaAutista94 </w:t>
+      </w:r>
+    </w:p>
+    <w:p>
+      <w:pPr>
+        <w:shd w:val="clear" w:color="auto" w:fill="FFFFFF"/>
+        <w:spacing w:after="0" w:line="240" w:lineRule="atLeast"/>
+        <w:outlineLvl w:val="1"/>
+        <w:rPr>
+          <w:rFonts w:ascii="Helvetica" w:eastAsia="Times New Roman" w:hAnsi="Helvetica" w:cs="Helvetica"/>
+          <w:color w:val="111111"/>
+          <w:sz w:val="30"/>
+          <w:szCs w:val="30"/>
+          <w:lang w:eastAsia="it-IT"/>
+        </w:rPr>
+      </w:pPr>
+      <w:r>
+        <w:rPr>
+          <w:rFonts w:ascii="Helvetica" w:eastAsia="Times New Roman" w:hAnsi="Helvetica" w:cs="Helvetica"/>
+          <w:color w:val="111111"/>
+          <w:sz w:val="30"/>
+          <w:szCs w:val="30"/>
+          <w:lang w:eastAsia="it-IT"/>
+        </w:rPr>
+        <w:t>per poi cliccare sul pulsante Login.</w:t>
+      </w:r>
+    </w:p>
+    <w:p>
+      <w:pPr>
+        <w:shd w:val="clear" w:color="auto" w:fill="FFFFFF"/>
+        <w:spacing w:after="0" w:line="240" w:lineRule="atLeast"/>
+        <w:outlineLvl w:val="1"/>
+        <w:rPr>
+          <w:rFonts w:ascii="Helvetica" w:eastAsia="Times New Roman" w:hAnsi="Helvetica" w:cs="Helvetica"/>
+          <w:color w:val="111111"/>
+          <w:sz w:val="30"/>
+          <w:szCs w:val="30"/>
+          <w:lang w:eastAsia="it-IT"/>
+        </w:rPr>
+      </w:pPr>
+      <w:r>
+        <w:rPr>
+          <w:rFonts w:ascii="Helvetica" w:eastAsia="Times New Roman" w:hAnsi="Helvetica" w:cs="Helvetica"/>
+          <w:color w:val="111111"/>
+          <w:sz w:val="30"/>
+          <w:szCs w:val="30"/>
+          <w:lang w:eastAsia="it-IT"/>
+        </w:rPr>
+        <w:t>Si reca</w:t>
+      </w:r>
+      <w:r>
+        <w:rPr>
+          <w:rFonts w:ascii="Helvetica" w:eastAsia="Times New Roman" w:hAnsi="Helvetica" w:cs="Helvetica"/>
+          <w:color w:val="111111"/>
+          <w:sz w:val="30"/>
+          <w:szCs w:val="30"/>
+          <w:lang w:eastAsia="it-IT"/>
+        </w:rPr>
+        <w:t xml:space="preserve"> nella sezione </w:t>
       </w:r>
       <w:r>
         <w:rPr>
@@ -2755,1489 +3154,2429 @@
           <w:lang w:eastAsia="it-IT"/>
         </w:rPr>
       </w:pPr>
+      <w:r>
+        <w:rPr>
+          <w:rFonts w:ascii="Helvetica" w:eastAsia="Times New Roman" w:hAnsi="Helvetica" w:cs="Helvetica"/>
+          <w:b/>
+          <w:bCs/>
+          <w:color w:val="111111"/>
+          <w:sz w:val="36"/>
+          <w:szCs w:val="36"/>
+          <w:lang w:eastAsia="it-IT"/>
+        </w:rPr>
+        <w:t>3.</w:t>
+      </w:r>
+      <w:r>
+        <w:rPr>
+          <w:rFonts w:ascii="Helvetica" w:eastAsia="Times New Roman" w:hAnsi="Helvetica" w:cs="Helvetica"/>
+          <w:b/>
+          <w:bCs/>
+          <w:color w:val="111111"/>
+          <w:sz w:val="36"/>
+          <w:szCs w:val="36"/>
+          <w:lang w:eastAsia="it-IT"/>
+        </w:rPr>
+        <w:t>3</w:t>
+      </w:r>
+      <w:r>
+        <w:rPr>
+          <w:rFonts w:ascii="Helvetica" w:eastAsia="Times New Roman" w:hAnsi="Helvetica" w:cs="Helvetica"/>
+          <w:b/>
+          <w:bCs/>
+          <w:color w:val="111111"/>
+          <w:sz w:val="36"/>
+          <w:szCs w:val="36"/>
+          <w:lang w:eastAsia="it-IT"/>
+        </w:rPr>
+        <w:t xml:space="preserve"> </w:t>
+      </w:r>
+      <w:r>
+        <w:rPr>
+          <w:rFonts w:ascii="Helvetica" w:eastAsia="Times New Roman" w:hAnsi="Helvetica" w:cs="Helvetica"/>
+          <w:b/>
+          <w:bCs/>
+          <w:color w:val="111111"/>
+          <w:sz w:val="36"/>
+          <w:szCs w:val="36"/>
+          <w:lang w:eastAsia="it-IT"/>
+        </w:rPr>
+        <w:t>Manager aggiunge una nuova corsa alla tratta</w:t>
+      </w:r>
+    </w:p>
+    <w:p>
+      <w:pPr>
+        <w:shd w:val="clear" w:color="auto" w:fill="FFFFFF"/>
+        <w:spacing w:after="0" w:line="240" w:lineRule="atLeast"/>
+        <w:outlineLvl w:val="1"/>
+        <w:rPr>
+          <w:rFonts w:ascii="Helvetica" w:eastAsia="Times New Roman" w:hAnsi="Helvetica" w:cs="Helvetica"/>
+          <w:b/>
+          <w:bCs/>
+          <w:color w:val="111111"/>
+          <w:sz w:val="36"/>
+          <w:szCs w:val="36"/>
+          <w:lang w:eastAsia="it-IT"/>
+        </w:rPr>
+      </w:pPr>
+    </w:p>
+    <w:p>
+      <w:pPr>
+        <w:shd w:val="clear" w:color="auto" w:fill="FFFFFF"/>
+        <w:spacing w:after="0" w:line="240" w:lineRule="atLeast"/>
+        <w:outlineLvl w:val="1"/>
+        <w:rPr>
+          <w:rFonts w:ascii="Helvetica" w:eastAsia="Times New Roman" w:hAnsi="Helvetica" w:cs="Helvetica"/>
+          <w:color w:val="111111"/>
+          <w:sz w:val="30"/>
+          <w:szCs w:val="30"/>
+          <w:lang w:eastAsia="it-IT"/>
+        </w:rPr>
+      </w:pPr>
+      <w:r>
+        <w:rPr>
+          <w:rFonts w:ascii="Helvetica" w:eastAsia="Times New Roman" w:hAnsi="Helvetica" w:cs="Helvetica"/>
+          <w:color w:val="111111"/>
+          <w:sz w:val="30"/>
+          <w:szCs w:val="30"/>
+          <w:lang w:eastAsia="it-IT"/>
+        </w:rPr>
+        <w:t xml:space="preserve">Carlo, il manager della compagnia, </w:t>
+      </w:r>
+      <w:r>
+        <w:rPr>
+          <w:rFonts w:ascii="Helvetica" w:eastAsia="Times New Roman" w:hAnsi="Helvetica" w:cs="Helvetica"/>
+          <w:color w:val="111111"/>
+          <w:sz w:val="30"/>
+          <w:szCs w:val="30"/>
+          <w:lang w:eastAsia="it-IT"/>
+        </w:rPr>
+        <w:t>ha ricevuto diverse richieste da parte dei clienti per l’aggiunta di una nuova corsa</w:t>
+      </w:r>
+      <w:r>
+        <w:rPr>
+          <w:rFonts w:ascii="Helvetica" w:eastAsia="Times New Roman" w:hAnsi="Helvetica" w:cs="Helvetica"/>
+          <w:color w:val="111111"/>
+          <w:sz w:val="30"/>
+          <w:szCs w:val="30"/>
+          <w:lang w:eastAsia="it-IT"/>
+        </w:rPr>
+        <w:t xml:space="preserve"> e, volendo soddisfarli,</w:t>
+      </w:r>
+      <w:r>
+        <w:rPr>
+          <w:rFonts w:ascii="Helvetica" w:eastAsia="Times New Roman" w:hAnsi="Helvetica" w:cs="Helvetica"/>
+          <w:color w:val="111111"/>
+          <w:sz w:val="30"/>
+          <w:szCs w:val="30"/>
+          <w:lang w:eastAsia="it-IT"/>
+        </w:rPr>
+        <w:t xml:space="preserve"> decide di </w:t>
+      </w:r>
+      <w:r>
+        <w:rPr>
+          <w:rFonts w:ascii="Helvetica" w:eastAsia="Times New Roman" w:hAnsi="Helvetica" w:cs="Helvetica"/>
+          <w:color w:val="111111"/>
+          <w:sz w:val="30"/>
+          <w:szCs w:val="30"/>
+          <w:lang w:eastAsia="it-IT"/>
+        </w:rPr>
+        <w:t>effettuare il login</w:t>
+      </w:r>
+      <w:r>
+        <w:rPr>
+          <w:rFonts w:ascii="Helvetica" w:eastAsia="Times New Roman" w:hAnsi="Helvetica" w:cs="Helvetica"/>
+          <w:color w:val="111111"/>
+          <w:sz w:val="30"/>
+          <w:szCs w:val="30"/>
+          <w:lang w:eastAsia="it-IT"/>
+        </w:rPr>
+        <w:t xml:space="preserve"> su </w:t>
+      </w:r>
+      <w:proofErr w:type="spellStart"/>
+      <w:r>
+        <w:rPr>
+          <w:rFonts w:ascii="Helvetica" w:eastAsia="Times New Roman" w:hAnsi="Helvetica" w:cs="Helvetica"/>
+          <w:color w:val="111111"/>
+          <w:sz w:val="30"/>
+          <w:szCs w:val="30"/>
+          <w:lang w:eastAsia="it-IT"/>
+        </w:rPr>
+        <w:t>ETransfer</w:t>
+      </w:r>
+      <w:proofErr w:type="spellEnd"/>
+      <w:r>
+        <w:rPr>
+          <w:rFonts w:ascii="Helvetica" w:eastAsia="Times New Roman" w:hAnsi="Helvetica" w:cs="Helvetica"/>
+          <w:color w:val="111111"/>
+          <w:sz w:val="30"/>
+          <w:szCs w:val="30"/>
+          <w:lang w:eastAsia="it-IT"/>
+        </w:rPr>
+        <w:t xml:space="preserve">, così seleziona nella pagina di login che è un manager e inserisce </w:t>
+      </w:r>
+    </w:p>
+    <w:p>
+      <w:pPr>
+        <w:shd w:val="clear" w:color="auto" w:fill="FFFFFF"/>
+        <w:spacing w:after="0" w:line="240" w:lineRule="atLeast"/>
+        <w:outlineLvl w:val="1"/>
+        <w:rPr>
+          <w:rFonts w:ascii="Helvetica" w:eastAsia="Times New Roman" w:hAnsi="Helvetica" w:cs="Helvetica"/>
+          <w:color w:val="111111"/>
+          <w:sz w:val="30"/>
+          <w:szCs w:val="30"/>
+          <w:lang w:eastAsia="it-IT"/>
+        </w:rPr>
+      </w:pPr>
+      <w:r>
+        <w:rPr>
+          <w:rFonts w:ascii="Helvetica" w:eastAsia="Times New Roman" w:hAnsi="Helvetica" w:cs="Helvetica"/>
+          <w:color w:val="111111"/>
+          <w:sz w:val="30"/>
+          <w:szCs w:val="30"/>
+          <w:lang w:eastAsia="it-IT"/>
+        </w:rPr>
+        <w:t xml:space="preserve">nome </w:t>
+      </w:r>
+      <w:proofErr w:type="spellStart"/>
+      <w:r>
+        <w:rPr>
+          <w:rFonts w:ascii="Helvetica" w:eastAsia="Times New Roman" w:hAnsi="Helvetica" w:cs="Helvetica"/>
+          <w:color w:val="111111"/>
+          <w:sz w:val="30"/>
+          <w:szCs w:val="30"/>
+          <w:lang w:eastAsia="it-IT"/>
+        </w:rPr>
+        <w:t>utente:CarloManager</w:t>
+      </w:r>
+      <w:proofErr w:type="spellEnd"/>
+    </w:p>
+    <w:p>
+      <w:pPr>
+        <w:shd w:val="clear" w:color="auto" w:fill="FFFFFF"/>
+        <w:spacing w:after="0" w:line="240" w:lineRule="atLeast"/>
+        <w:outlineLvl w:val="1"/>
+        <w:rPr>
+          <w:rFonts w:ascii="Helvetica" w:eastAsia="Times New Roman" w:hAnsi="Helvetica" w:cs="Helvetica"/>
+          <w:color w:val="111111"/>
+          <w:sz w:val="30"/>
+          <w:szCs w:val="30"/>
+          <w:lang w:eastAsia="it-IT"/>
+        </w:rPr>
+      </w:pPr>
+      <w:r>
+        <w:rPr>
+          <w:rFonts w:ascii="Helvetica" w:eastAsia="Times New Roman" w:hAnsi="Helvetica" w:cs="Helvetica"/>
+          <w:color w:val="111111"/>
+          <w:sz w:val="30"/>
+          <w:szCs w:val="30"/>
+          <w:lang w:eastAsia="it-IT"/>
+        </w:rPr>
+        <w:t>password:eTransfer2019</w:t>
+      </w:r>
+    </w:p>
+    <w:p>
+      <w:pPr>
+        <w:shd w:val="clear" w:color="auto" w:fill="FFFFFF"/>
+        <w:spacing w:after="0" w:line="240" w:lineRule="atLeast"/>
+        <w:outlineLvl w:val="1"/>
+        <w:rPr>
+          <w:rFonts w:ascii="Helvetica" w:eastAsia="Times New Roman" w:hAnsi="Helvetica" w:cs="Helvetica"/>
+          <w:color w:val="111111"/>
+          <w:sz w:val="30"/>
+          <w:szCs w:val="30"/>
+          <w:lang w:eastAsia="it-IT"/>
+        </w:rPr>
+      </w:pPr>
+      <w:r>
+        <w:rPr>
+          <w:rFonts w:ascii="Helvetica" w:eastAsia="Times New Roman" w:hAnsi="Helvetica" w:cs="Helvetica"/>
+          <w:color w:val="111111"/>
+          <w:sz w:val="30"/>
+          <w:szCs w:val="30"/>
+          <w:lang w:eastAsia="it-IT"/>
+        </w:rPr>
+        <w:t>Una volta effettuato il login</w:t>
+      </w:r>
+      <w:r>
+        <w:rPr>
+          <w:rFonts w:ascii="Helvetica" w:eastAsia="Times New Roman" w:hAnsi="Helvetica" w:cs="Helvetica"/>
+          <w:color w:val="111111"/>
+          <w:sz w:val="30"/>
+          <w:szCs w:val="30"/>
+          <w:lang w:eastAsia="it-IT"/>
+        </w:rPr>
+        <w:t xml:space="preserve"> </w:t>
+      </w:r>
+      <w:r>
+        <w:rPr>
+          <w:rFonts w:ascii="Helvetica" w:eastAsia="Times New Roman" w:hAnsi="Helvetica" w:cs="Helvetica"/>
+          <w:color w:val="111111"/>
+          <w:sz w:val="30"/>
+          <w:szCs w:val="30"/>
+          <w:lang w:eastAsia="it-IT"/>
+        </w:rPr>
+        <w:t>, va nella sezione</w:t>
+      </w:r>
+      <w:r>
+        <w:rPr>
+          <w:rFonts w:ascii="Helvetica" w:eastAsia="Times New Roman" w:hAnsi="Helvetica" w:cs="Helvetica"/>
+          <w:color w:val="111111"/>
+          <w:sz w:val="30"/>
+          <w:szCs w:val="30"/>
+          <w:lang w:eastAsia="it-IT"/>
+        </w:rPr>
+        <w:t xml:space="preserve"> “Tratte”</w:t>
+      </w:r>
+      <w:r>
+        <w:rPr>
+          <w:rFonts w:ascii="Helvetica" w:eastAsia="Times New Roman" w:hAnsi="Helvetica" w:cs="Helvetica"/>
+          <w:color w:val="111111"/>
+          <w:sz w:val="30"/>
+          <w:szCs w:val="30"/>
+          <w:lang w:eastAsia="it-IT"/>
+        </w:rPr>
+        <w:t xml:space="preserve"> e visualizza </w:t>
+      </w:r>
+      <w:r>
+        <w:rPr>
+          <w:rFonts w:ascii="Helvetica" w:eastAsia="Times New Roman" w:hAnsi="Helvetica" w:cs="Helvetica"/>
+          <w:color w:val="111111"/>
+          <w:sz w:val="30"/>
+          <w:szCs w:val="30"/>
+          <w:lang w:eastAsia="it-IT"/>
+        </w:rPr>
+        <w:t>quelle</w:t>
+      </w:r>
+      <w:r>
+        <w:rPr>
+          <w:rFonts w:ascii="Helvetica" w:eastAsia="Times New Roman" w:hAnsi="Helvetica" w:cs="Helvetica"/>
+          <w:color w:val="111111"/>
+          <w:sz w:val="30"/>
+          <w:szCs w:val="30"/>
+          <w:lang w:eastAsia="it-IT"/>
+        </w:rPr>
+        <w:t xml:space="preserve"> che si faranno l’indomani. Seleziona la tratta interessata e la modifica, </w:t>
+      </w:r>
+      <w:r>
+        <w:rPr>
+          <w:rFonts w:ascii="Helvetica" w:eastAsia="Times New Roman" w:hAnsi="Helvetica" w:cs="Helvetica"/>
+          <w:color w:val="111111"/>
+          <w:sz w:val="30"/>
+          <w:szCs w:val="30"/>
+          <w:lang w:eastAsia="it-IT"/>
+        </w:rPr>
+        <w:lastRenderedPageBreak/>
+        <w:t>aggiungendo la corsa voluta dagli utenti</w:t>
+      </w:r>
+      <w:r>
+        <w:rPr>
+          <w:rFonts w:ascii="Helvetica" w:eastAsia="Times New Roman" w:hAnsi="Helvetica" w:cs="Helvetica"/>
+          <w:color w:val="111111"/>
+          <w:sz w:val="30"/>
+          <w:szCs w:val="30"/>
+          <w:lang w:eastAsia="it-IT"/>
+        </w:rPr>
+        <w:t xml:space="preserve">, inserisce i vari dettagli della corsa e </w:t>
+      </w:r>
+      <w:r>
+        <w:rPr>
+          <w:rFonts w:ascii="Helvetica" w:eastAsia="Times New Roman" w:hAnsi="Helvetica" w:cs="Helvetica"/>
+          <w:color w:val="111111"/>
+          <w:sz w:val="30"/>
+          <w:szCs w:val="30"/>
+          <w:lang w:eastAsia="it-IT"/>
+        </w:rPr>
+        <w:t>successivamente salva le modifiche.</w:t>
+      </w:r>
+    </w:p>
+    <w:p>
+      <w:pPr>
+        <w:shd w:val="clear" w:color="auto" w:fill="FFFFFF"/>
+        <w:spacing w:after="0" w:line="240" w:lineRule="atLeast"/>
+        <w:outlineLvl w:val="1"/>
+        <w:rPr>
+          <w:rFonts w:ascii="Helvetica" w:eastAsia="Times New Roman" w:hAnsi="Helvetica" w:cs="Helvetica"/>
+          <w:color w:val="111111"/>
+          <w:sz w:val="30"/>
+          <w:szCs w:val="30"/>
+          <w:lang w:eastAsia="it-IT"/>
+        </w:rPr>
+      </w:pPr>
+      <w:r>
+        <w:rPr>
+          <w:rFonts w:ascii="Helvetica" w:eastAsia="Times New Roman" w:hAnsi="Helvetica" w:cs="Helvetica"/>
+          <w:color w:val="111111"/>
+          <w:sz w:val="30"/>
+          <w:szCs w:val="30"/>
+          <w:lang w:eastAsia="it-IT"/>
+        </w:rPr>
+        <w:t>Le modifiche ora saranno visibili sia all’autista di quella tratta che ai clienti.</w:t>
+      </w:r>
+    </w:p>
+    <w:p>
+      <w:pPr>
+        <w:shd w:val="clear" w:color="auto" w:fill="FFFFFF"/>
+        <w:spacing w:after="0" w:line="240" w:lineRule="atLeast"/>
+        <w:outlineLvl w:val="1"/>
+        <w:rPr>
+          <w:rFonts w:ascii="Helvetica" w:eastAsia="Times New Roman" w:hAnsi="Helvetica" w:cs="Helvetica"/>
+          <w:color w:val="111111"/>
+          <w:sz w:val="30"/>
+          <w:szCs w:val="30"/>
+          <w:lang w:eastAsia="it-IT"/>
+        </w:rPr>
+      </w:pPr>
+    </w:p>
+    <w:p>
+      <w:pPr>
+        <w:shd w:val="clear" w:color="auto" w:fill="FFFFFF"/>
+        <w:spacing w:after="0" w:line="240" w:lineRule="atLeast"/>
+        <w:outlineLvl w:val="1"/>
+        <w:rPr>
+          <w:rFonts w:ascii="Helvetica" w:eastAsia="Times New Roman" w:hAnsi="Helvetica" w:cs="Helvetica"/>
+          <w:b/>
+          <w:bCs/>
+          <w:color w:val="111111"/>
+          <w:sz w:val="45"/>
+          <w:szCs w:val="45"/>
+          <w:lang w:eastAsia="it-IT"/>
+        </w:rPr>
+      </w:pPr>
+    </w:p>
+    <w:p>
+      <w:pPr>
+        <w:shd w:val="clear" w:color="auto" w:fill="FFFFFF"/>
+        <w:spacing w:after="0" w:line="240" w:lineRule="atLeast"/>
+        <w:outlineLvl w:val="1"/>
+        <w:rPr>
+          <w:rFonts w:ascii="Helvetica" w:eastAsia="Times New Roman" w:hAnsi="Helvetica" w:cs="Helvetica"/>
+          <w:b/>
+          <w:bCs/>
+          <w:color w:val="111111"/>
+          <w:sz w:val="45"/>
+          <w:szCs w:val="45"/>
+          <w:lang w:eastAsia="it-IT"/>
+        </w:rPr>
+      </w:pPr>
+      <w:r>
+        <w:rPr>
+          <w:rFonts w:ascii="Helvetica" w:eastAsia="Times New Roman" w:hAnsi="Helvetica" w:cs="Helvetica"/>
+          <w:b/>
+          <w:bCs/>
+          <w:color w:val="111111"/>
+          <w:sz w:val="45"/>
+          <w:szCs w:val="45"/>
+          <w:lang w:eastAsia="it-IT"/>
+        </w:rPr>
+        <w:t>4 Requis</w:t>
+      </w:r>
+      <w:r>
+        <w:rPr>
+          <w:rFonts w:ascii="Helvetica" w:eastAsia="Times New Roman" w:hAnsi="Helvetica" w:cs="Helvetica"/>
+          <w:b/>
+          <w:bCs/>
+          <w:color w:val="111111"/>
+          <w:sz w:val="45"/>
+          <w:szCs w:val="45"/>
+          <w:lang w:eastAsia="it-IT"/>
+        </w:rPr>
+        <w:t>i</w:t>
+      </w:r>
+      <w:r>
+        <w:rPr>
+          <w:rFonts w:ascii="Helvetica" w:eastAsia="Times New Roman" w:hAnsi="Helvetica" w:cs="Helvetica"/>
+          <w:b/>
+          <w:bCs/>
+          <w:color w:val="111111"/>
+          <w:sz w:val="45"/>
+          <w:szCs w:val="45"/>
+          <w:lang w:eastAsia="it-IT"/>
+        </w:rPr>
+        <w:t>ti funzionali</w:t>
+      </w:r>
+    </w:p>
+    <w:p>
+      <w:pPr>
+        <w:shd w:val="clear" w:color="auto" w:fill="FFFFFF"/>
+        <w:spacing w:after="0" w:line="240" w:lineRule="atLeast"/>
+        <w:outlineLvl w:val="1"/>
+        <w:rPr>
+          <w:rFonts w:ascii="Helvetica" w:eastAsia="Times New Roman" w:hAnsi="Helvetica" w:cs="Helvetica"/>
+          <w:b/>
+          <w:bCs/>
+          <w:color w:val="111111"/>
+          <w:sz w:val="45"/>
+          <w:szCs w:val="45"/>
+          <w:lang w:eastAsia="it-IT"/>
+        </w:rPr>
+      </w:pPr>
+    </w:p>
+    <w:p>
+      <w:pPr>
+        <w:shd w:val="clear" w:color="auto" w:fill="FFFFFF"/>
+        <w:spacing w:after="0" w:line="240" w:lineRule="atLeast"/>
+        <w:outlineLvl w:val="1"/>
+        <w:rPr>
+          <w:rFonts w:ascii="Helvetica" w:eastAsia="Times New Roman" w:hAnsi="Helvetica" w:cs="Helvetica"/>
+          <w:color w:val="111111"/>
+          <w:sz w:val="30"/>
+          <w:szCs w:val="30"/>
+          <w:lang w:eastAsia="it-IT"/>
+        </w:rPr>
+      </w:pPr>
+      <w:r>
+        <w:rPr>
+          <w:rFonts w:ascii="Helvetica" w:eastAsia="Times New Roman" w:hAnsi="Helvetica" w:cs="Helvetica"/>
+          <w:color w:val="111111"/>
+          <w:sz w:val="30"/>
+          <w:szCs w:val="30"/>
+          <w:lang w:eastAsia="it-IT"/>
+        </w:rPr>
+        <w:t xml:space="preserve">4.1 </w:t>
+      </w:r>
+      <w:r>
+        <w:rPr>
+          <w:rFonts w:ascii="Helvetica" w:eastAsia="Times New Roman" w:hAnsi="Helvetica" w:cs="Helvetica"/>
+          <w:color w:val="111111"/>
+          <w:sz w:val="30"/>
+          <w:szCs w:val="30"/>
+          <w:lang w:eastAsia="it-IT"/>
+        </w:rPr>
+        <w:t>Registrazione</w:t>
+      </w:r>
+      <w:r>
+        <w:rPr>
+          <w:rFonts w:ascii="Helvetica" w:eastAsia="Times New Roman" w:hAnsi="Helvetica" w:cs="Helvetica"/>
+          <w:color w:val="111111"/>
+          <w:sz w:val="30"/>
+          <w:szCs w:val="30"/>
+          <w:lang w:eastAsia="it-IT"/>
+        </w:rPr>
+        <w:t xml:space="preserve">: Il cliente potrà registrarsi sulla piattaforma tramite un apposito </w:t>
+      </w:r>
+      <w:proofErr w:type="spellStart"/>
+      <w:r>
+        <w:rPr>
+          <w:rFonts w:ascii="Helvetica" w:eastAsia="Times New Roman" w:hAnsi="Helvetica" w:cs="Helvetica"/>
+          <w:color w:val="111111"/>
+          <w:sz w:val="30"/>
+          <w:szCs w:val="30"/>
+          <w:lang w:eastAsia="it-IT"/>
+        </w:rPr>
+        <w:t>form</w:t>
+      </w:r>
+      <w:proofErr w:type="spellEnd"/>
+    </w:p>
+    <w:p>
+      <w:pPr>
+        <w:shd w:val="clear" w:color="auto" w:fill="FFFFFF"/>
+        <w:spacing w:after="0" w:line="240" w:lineRule="atLeast"/>
+        <w:outlineLvl w:val="1"/>
+        <w:rPr>
+          <w:rFonts w:ascii="Helvetica" w:eastAsia="Times New Roman" w:hAnsi="Helvetica" w:cs="Helvetica"/>
+          <w:color w:val="111111"/>
+          <w:sz w:val="30"/>
+          <w:szCs w:val="30"/>
+          <w:lang w:eastAsia="it-IT"/>
+        </w:rPr>
+      </w:pPr>
+    </w:p>
+    <w:p>
+      <w:pPr>
+        <w:shd w:val="clear" w:color="auto" w:fill="FFFFFF"/>
+        <w:spacing w:after="0" w:line="240" w:lineRule="atLeast"/>
+        <w:outlineLvl w:val="1"/>
+        <w:rPr>
+          <w:rFonts w:ascii="Helvetica" w:eastAsia="Times New Roman" w:hAnsi="Helvetica" w:cs="Helvetica"/>
+          <w:color w:val="111111"/>
+          <w:sz w:val="30"/>
+          <w:szCs w:val="30"/>
+          <w:lang w:eastAsia="it-IT"/>
+        </w:rPr>
+      </w:pPr>
+      <w:r>
+        <w:rPr>
+          <w:rFonts w:ascii="Helvetica" w:eastAsia="Times New Roman" w:hAnsi="Helvetica" w:cs="Helvetica"/>
+          <w:color w:val="111111"/>
+          <w:sz w:val="30"/>
+          <w:szCs w:val="30"/>
+          <w:lang w:eastAsia="it-IT"/>
+        </w:rPr>
+        <w:t xml:space="preserve">4.2 </w:t>
+      </w:r>
+      <w:r>
+        <w:rPr>
+          <w:rFonts w:ascii="Helvetica" w:eastAsia="Times New Roman" w:hAnsi="Helvetica" w:cs="Helvetica"/>
+          <w:color w:val="111111"/>
+          <w:sz w:val="30"/>
+          <w:szCs w:val="30"/>
+          <w:lang w:eastAsia="it-IT"/>
+        </w:rPr>
+        <w:t>Login</w:t>
+      </w:r>
+      <w:r>
+        <w:rPr>
+          <w:rFonts w:ascii="Helvetica" w:eastAsia="Times New Roman" w:hAnsi="Helvetica" w:cs="Helvetica"/>
+          <w:color w:val="111111"/>
+          <w:sz w:val="30"/>
+          <w:szCs w:val="30"/>
+          <w:lang w:eastAsia="it-IT"/>
+        </w:rPr>
+        <w:t xml:space="preserve">: Il cliente/Il manager/L’autista potrà loggarsi sulla piattaforma tramite un apposito </w:t>
+      </w:r>
+      <w:proofErr w:type="spellStart"/>
+      <w:r>
+        <w:rPr>
+          <w:rFonts w:ascii="Helvetica" w:eastAsia="Times New Roman" w:hAnsi="Helvetica" w:cs="Helvetica"/>
+          <w:color w:val="111111"/>
+          <w:sz w:val="30"/>
+          <w:szCs w:val="30"/>
+          <w:lang w:eastAsia="it-IT"/>
+        </w:rPr>
+        <w:t>form</w:t>
+      </w:r>
+      <w:proofErr w:type="spellEnd"/>
+    </w:p>
+    <w:p>
+      <w:pPr>
+        <w:shd w:val="clear" w:color="auto" w:fill="FFFFFF"/>
+        <w:spacing w:after="0" w:line="240" w:lineRule="atLeast"/>
+        <w:outlineLvl w:val="1"/>
+        <w:rPr>
+          <w:rFonts w:ascii="Helvetica" w:eastAsia="Times New Roman" w:hAnsi="Helvetica" w:cs="Helvetica"/>
+          <w:color w:val="111111"/>
+          <w:sz w:val="30"/>
+          <w:szCs w:val="30"/>
+          <w:lang w:eastAsia="it-IT"/>
+        </w:rPr>
+      </w:pPr>
+    </w:p>
+    <w:p>
+      <w:pPr>
+        <w:shd w:val="clear" w:color="auto" w:fill="FFFFFF"/>
+        <w:spacing w:after="0" w:line="240" w:lineRule="atLeast"/>
+        <w:outlineLvl w:val="1"/>
+        <w:rPr>
+          <w:rFonts w:ascii="Helvetica" w:eastAsia="Times New Roman" w:hAnsi="Helvetica" w:cs="Helvetica"/>
+          <w:color w:val="111111"/>
+          <w:sz w:val="30"/>
+          <w:szCs w:val="30"/>
+          <w:lang w:eastAsia="it-IT"/>
+        </w:rPr>
+      </w:pPr>
+      <w:r>
+        <w:rPr>
+          <w:rFonts w:ascii="Helvetica" w:eastAsia="Times New Roman" w:hAnsi="Helvetica" w:cs="Helvetica"/>
+          <w:color w:val="111111"/>
+          <w:sz w:val="30"/>
+          <w:szCs w:val="30"/>
+          <w:lang w:eastAsia="it-IT"/>
+        </w:rPr>
+        <w:t xml:space="preserve">4.3 </w:t>
+      </w:r>
+      <w:r>
+        <w:rPr>
+          <w:rFonts w:ascii="Helvetica" w:eastAsia="Times New Roman" w:hAnsi="Helvetica" w:cs="Helvetica"/>
+          <w:color w:val="111111"/>
+          <w:sz w:val="30"/>
+          <w:szCs w:val="30"/>
+          <w:lang w:eastAsia="it-IT"/>
+        </w:rPr>
+        <w:t>Visualizzare le varie tratte</w:t>
+      </w:r>
+      <w:r>
+        <w:rPr>
+          <w:rFonts w:ascii="Helvetica" w:eastAsia="Times New Roman" w:hAnsi="Helvetica" w:cs="Helvetica"/>
+          <w:color w:val="111111"/>
+          <w:sz w:val="30"/>
+          <w:szCs w:val="30"/>
+          <w:lang w:eastAsia="it-IT"/>
+        </w:rPr>
+        <w:t>:</w:t>
+      </w:r>
+      <w:r>
+        <w:rPr>
+          <w:rFonts w:ascii="Helvetica" w:eastAsia="Times New Roman" w:hAnsi="Helvetica" w:cs="Helvetica"/>
+          <w:color w:val="111111"/>
+          <w:sz w:val="30"/>
+          <w:szCs w:val="30"/>
+          <w:lang w:eastAsia="it-IT"/>
+        </w:rPr>
+        <w:t xml:space="preserve"> </w:t>
+      </w:r>
+      <w:r>
+        <w:rPr>
+          <w:rFonts w:ascii="Helvetica" w:eastAsia="Times New Roman" w:hAnsi="Helvetica" w:cs="Helvetica"/>
+          <w:color w:val="111111"/>
+          <w:sz w:val="30"/>
+          <w:szCs w:val="30"/>
+          <w:lang w:eastAsia="it-IT"/>
+        </w:rPr>
+        <w:t xml:space="preserve"> Il cliente/Il manager/L’autista potrà </w:t>
+      </w:r>
+      <w:r>
+        <w:rPr>
+          <w:rFonts w:ascii="Helvetica" w:eastAsia="Times New Roman" w:hAnsi="Helvetica" w:cs="Helvetica"/>
+          <w:color w:val="111111"/>
+          <w:sz w:val="30"/>
+          <w:szCs w:val="30"/>
+          <w:lang w:eastAsia="it-IT"/>
+        </w:rPr>
+        <w:t xml:space="preserve">visualizzare l’elenco delle tratte </w:t>
+      </w:r>
+    </w:p>
+    <w:p>
+      <w:pPr>
+        <w:shd w:val="clear" w:color="auto" w:fill="FFFFFF"/>
+        <w:spacing w:after="0" w:line="240" w:lineRule="atLeast"/>
+        <w:outlineLvl w:val="1"/>
+        <w:rPr>
+          <w:rFonts w:ascii="Helvetica" w:eastAsia="Times New Roman" w:hAnsi="Helvetica" w:cs="Helvetica"/>
+          <w:color w:val="111111"/>
+          <w:sz w:val="30"/>
+          <w:szCs w:val="30"/>
+          <w:lang w:eastAsia="it-IT"/>
+        </w:rPr>
+      </w:pPr>
+    </w:p>
+    <w:p>
+      <w:pPr>
+        <w:shd w:val="clear" w:color="auto" w:fill="FFFFFF"/>
+        <w:spacing w:after="0" w:line="240" w:lineRule="atLeast"/>
+        <w:outlineLvl w:val="1"/>
+        <w:rPr>
+          <w:rFonts w:ascii="Helvetica" w:eastAsia="Times New Roman" w:hAnsi="Helvetica" w:cs="Helvetica"/>
+          <w:color w:val="111111"/>
+          <w:sz w:val="30"/>
+          <w:szCs w:val="30"/>
+          <w:lang w:eastAsia="it-IT"/>
+        </w:rPr>
+      </w:pPr>
+      <w:r>
+        <w:rPr>
+          <w:rFonts w:ascii="Helvetica" w:eastAsia="Times New Roman" w:hAnsi="Helvetica" w:cs="Helvetica"/>
+          <w:color w:val="111111"/>
+          <w:sz w:val="30"/>
+          <w:szCs w:val="30"/>
+          <w:lang w:eastAsia="it-IT"/>
+        </w:rPr>
+        <w:t xml:space="preserve">4.4 </w:t>
+      </w:r>
+      <w:r>
+        <w:rPr>
+          <w:rFonts w:ascii="Helvetica" w:eastAsia="Times New Roman" w:hAnsi="Helvetica" w:cs="Helvetica"/>
+          <w:color w:val="111111"/>
+          <w:sz w:val="30"/>
+          <w:szCs w:val="30"/>
+          <w:lang w:eastAsia="it-IT"/>
+        </w:rPr>
+        <w:t>Inserire una nuova tratta</w:t>
+      </w:r>
+      <w:r>
+        <w:rPr>
+          <w:rFonts w:ascii="Helvetica" w:eastAsia="Times New Roman" w:hAnsi="Helvetica" w:cs="Helvetica"/>
+          <w:color w:val="111111"/>
+          <w:sz w:val="30"/>
+          <w:szCs w:val="30"/>
+          <w:lang w:eastAsia="it-IT"/>
+        </w:rPr>
+        <w:t>: il manager potrà inserire una nuova tratta nell’apposito elenco</w:t>
+      </w:r>
+    </w:p>
+    <w:p>
+      <w:pPr>
+        <w:shd w:val="clear" w:color="auto" w:fill="FFFFFF"/>
+        <w:spacing w:after="0" w:line="240" w:lineRule="atLeast"/>
+        <w:outlineLvl w:val="1"/>
+        <w:rPr>
+          <w:rFonts w:ascii="Helvetica" w:eastAsia="Times New Roman" w:hAnsi="Helvetica" w:cs="Helvetica"/>
+          <w:color w:val="111111"/>
+          <w:sz w:val="30"/>
+          <w:szCs w:val="30"/>
+          <w:lang w:eastAsia="it-IT"/>
+        </w:rPr>
+      </w:pPr>
+    </w:p>
+    <w:p>
+      <w:pPr>
+        <w:shd w:val="clear" w:color="auto" w:fill="FFFFFF"/>
+        <w:spacing w:after="0" w:line="240" w:lineRule="atLeast"/>
+        <w:outlineLvl w:val="1"/>
+        <w:rPr>
+          <w:rFonts w:ascii="Helvetica" w:eastAsia="Times New Roman" w:hAnsi="Helvetica" w:cs="Helvetica"/>
+          <w:color w:val="111111"/>
+          <w:sz w:val="30"/>
+          <w:szCs w:val="30"/>
+          <w:lang w:eastAsia="it-IT"/>
+        </w:rPr>
+      </w:pPr>
+      <w:r>
+        <w:rPr>
+          <w:rFonts w:ascii="Helvetica" w:eastAsia="Times New Roman" w:hAnsi="Helvetica" w:cs="Helvetica"/>
+          <w:color w:val="111111"/>
+          <w:sz w:val="30"/>
+          <w:szCs w:val="30"/>
+          <w:lang w:eastAsia="it-IT"/>
+        </w:rPr>
+        <w:t xml:space="preserve">4.5 Eliminare una corsa: </w:t>
+      </w:r>
+      <w:r>
+        <w:rPr>
+          <w:rFonts w:ascii="Helvetica" w:eastAsia="Times New Roman" w:hAnsi="Helvetica" w:cs="Helvetica"/>
+          <w:color w:val="111111"/>
+          <w:sz w:val="30"/>
+          <w:szCs w:val="30"/>
+          <w:lang w:eastAsia="it-IT"/>
+        </w:rPr>
+        <w:t>il manager potrà eliminare</w:t>
+      </w:r>
+      <w:r>
+        <w:rPr>
+          <w:rFonts w:ascii="Helvetica" w:eastAsia="Times New Roman" w:hAnsi="Helvetica" w:cs="Helvetica"/>
+          <w:color w:val="111111"/>
+          <w:sz w:val="30"/>
+          <w:szCs w:val="30"/>
+          <w:lang w:eastAsia="it-IT"/>
+        </w:rPr>
+        <w:t xml:space="preserve"> una </w:t>
+      </w:r>
+      <w:r>
+        <w:rPr>
+          <w:rFonts w:ascii="Helvetica" w:eastAsia="Times New Roman" w:hAnsi="Helvetica" w:cs="Helvetica"/>
+          <w:color w:val="111111"/>
+          <w:sz w:val="30"/>
+          <w:szCs w:val="30"/>
+          <w:lang w:eastAsia="it-IT"/>
+        </w:rPr>
+        <w:t>corsa relativa ad una tratta presente</w:t>
+      </w:r>
+      <w:r>
+        <w:rPr>
+          <w:rFonts w:ascii="Helvetica" w:eastAsia="Times New Roman" w:hAnsi="Helvetica" w:cs="Helvetica"/>
+          <w:color w:val="111111"/>
+          <w:sz w:val="30"/>
+          <w:szCs w:val="30"/>
+          <w:lang w:eastAsia="it-IT"/>
+        </w:rPr>
+        <w:t xml:space="preserve"> nell’apposito elenco</w:t>
+      </w:r>
+    </w:p>
+    <w:p>
+      <w:pPr>
+        <w:shd w:val="clear" w:color="auto" w:fill="FFFFFF"/>
+        <w:spacing w:after="0" w:line="240" w:lineRule="atLeast"/>
+        <w:outlineLvl w:val="1"/>
+        <w:rPr>
+          <w:rFonts w:ascii="Helvetica" w:eastAsia="Times New Roman" w:hAnsi="Helvetica" w:cs="Helvetica"/>
+          <w:color w:val="111111"/>
+          <w:sz w:val="30"/>
+          <w:szCs w:val="30"/>
+          <w:lang w:eastAsia="it-IT"/>
+        </w:rPr>
+      </w:pPr>
+    </w:p>
+    <w:p>
+      <w:pPr>
+        <w:shd w:val="clear" w:color="auto" w:fill="FFFFFF"/>
+        <w:spacing w:after="0" w:line="240" w:lineRule="atLeast"/>
+        <w:outlineLvl w:val="1"/>
+        <w:rPr>
+          <w:rFonts w:ascii="Helvetica" w:eastAsia="Times New Roman" w:hAnsi="Helvetica" w:cs="Helvetica"/>
+          <w:color w:val="111111"/>
+          <w:sz w:val="30"/>
+          <w:szCs w:val="30"/>
+          <w:lang w:eastAsia="it-IT"/>
+        </w:rPr>
+      </w:pPr>
+      <w:r>
+        <w:rPr>
+          <w:rFonts w:ascii="Helvetica" w:eastAsia="Times New Roman" w:hAnsi="Helvetica" w:cs="Helvetica"/>
+          <w:color w:val="111111"/>
+          <w:sz w:val="30"/>
+          <w:szCs w:val="30"/>
+          <w:lang w:eastAsia="it-IT"/>
+        </w:rPr>
+        <w:t xml:space="preserve">4.6 Inserire </w:t>
+      </w:r>
+      <w:r>
+        <w:rPr>
+          <w:rFonts w:ascii="Helvetica" w:eastAsia="Times New Roman" w:hAnsi="Helvetica" w:cs="Helvetica"/>
+          <w:color w:val="111111"/>
+          <w:sz w:val="30"/>
+          <w:szCs w:val="30"/>
+          <w:lang w:eastAsia="it-IT"/>
+        </w:rPr>
+        <w:t xml:space="preserve">una corsa: </w:t>
+      </w:r>
+      <w:r>
+        <w:rPr>
+          <w:rFonts w:ascii="Helvetica" w:eastAsia="Times New Roman" w:hAnsi="Helvetica" w:cs="Helvetica"/>
+          <w:color w:val="111111"/>
+          <w:sz w:val="30"/>
+          <w:szCs w:val="30"/>
+          <w:lang w:eastAsia="it-IT"/>
+        </w:rPr>
+        <w:t xml:space="preserve">il manager potrà inserire una nuova </w:t>
+      </w:r>
+      <w:r>
+        <w:rPr>
+          <w:rFonts w:ascii="Helvetica" w:eastAsia="Times New Roman" w:hAnsi="Helvetica" w:cs="Helvetica"/>
+          <w:color w:val="111111"/>
+          <w:sz w:val="30"/>
+          <w:szCs w:val="30"/>
+          <w:lang w:eastAsia="it-IT"/>
+        </w:rPr>
+        <w:t xml:space="preserve">corsa relativa ad una </w:t>
+      </w:r>
+      <w:r>
+        <w:rPr>
+          <w:rFonts w:ascii="Helvetica" w:eastAsia="Times New Roman" w:hAnsi="Helvetica" w:cs="Helvetica"/>
+          <w:color w:val="111111"/>
+          <w:sz w:val="30"/>
+          <w:szCs w:val="30"/>
+          <w:lang w:eastAsia="it-IT"/>
+        </w:rPr>
+        <w:t xml:space="preserve">tratta </w:t>
+      </w:r>
+      <w:r>
+        <w:rPr>
+          <w:rFonts w:ascii="Helvetica" w:eastAsia="Times New Roman" w:hAnsi="Helvetica" w:cs="Helvetica"/>
+          <w:color w:val="111111"/>
+          <w:sz w:val="30"/>
+          <w:szCs w:val="30"/>
+          <w:lang w:eastAsia="it-IT"/>
+        </w:rPr>
+        <w:t xml:space="preserve">presente </w:t>
+      </w:r>
+      <w:r>
+        <w:rPr>
+          <w:rFonts w:ascii="Helvetica" w:eastAsia="Times New Roman" w:hAnsi="Helvetica" w:cs="Helvetica"/>
+          <w:color w:val="111111"/>
+          <w:sz w:val="30"/>
+          <w:szCs w:val="30"/>
+          <w:lang w:eastAsia="it-IT"/>
+        </w:rPr>
+        <w:t>nell’apposito elenco</w:t>
+      </w:r>
+    </w:p>
+    <w:p>
+      <w:pPr>
+        <w:shd w:val="clear" w:color="auto" w:fill="FFFFFF"/>
+        <w:spacing w:after="0" w:line="240" w:lineRule="atLeast"/>
+        <w:outlineLvl w:val="1"/>
+        <w:rPr>
+          <w:rFonts w:ascii="Helvetica" w:eastAsia="Times New Roman" w:hAnsi="Helvetica" w:cs="Helvetica"/>
+          <w:color w:val="111111"/>
+          <w:sz w:val="30"/>
+          <w:szCs w:val="30"/>
+          <w:lang w:eastAsia="it-IT"/>
+        </w:rPr>
+      </w:pPr>
+    </w:p>
+    <w:p>
+      <w:pPr>
+        <w:shd w:val="clear" w:color="auto" w:fill="FFFFFF"/>
+        <w:spacing w:after="0" w:line="240" w:lineRule="atLeast"/>
+        <w:outlineLvl w:val="1"/>
+        <w:rPr>
+          <w:rFonts w:ascii="Helvetica" w:eastAsia="Times New Roman" w:hAnsi="Helvetica" w:cs="Helvetica"/>
+          <w:color w:val="111111"/>
+          <w:sz w:val="30"/>
+          <w:szCs w:val="30"/>
+          <w:lang w:eastAsia="it-IT"/>
+        </w:rPr>
+      </w:pPr>
+      <w:r>
+        <w:rPr>
+          <w:rFonts w:ascii="Helvetica" w:eastAsia="Times New Roman" w:hAnsi="Helvetica" w:cs="Helvetica"/>
+          <w:color w:val="111111"/>
+          <w:sz w:val="30"/>
+          <w:szCs w:val="30"/>
+          <w:lang w:eastAsia="it-IT"/>
+        </w:rPr>
+        <w:t>4.7</w:t>
+      </w:r>
+      <w:r>
+        <w:rPr>
+          <w:rFonts w:ascii="Helvetica" w:eastAsia="Times New Roman" w:hAnsi="Helvetica" w:cs="Helvetica"/>
+          <w:color w:val="111111"/>
+          <w:sz w:val="30"/>
+          <w:szCs w:val="30"/>
+          <w:lang w:eastAsia="it-IT"/>
+        </w:rPr>
+        <w:t xml:space="preserve"> Consultare le informazioni sulla propria area utente</w:t>
+      </w:r>
+      <w:r>
+        <w:rPr>
+          <w:rFonts w:ascii="Helvetica" w:eastAsia="Times New Roman" w:hAnsi="Helvetica" w:cs="Helvetica"/>
+          <w:color w:val="111111"/>
+          <w:sz w:val="30"/>
+          <w:szCs w:val="30"/>
+          <w:lang w:eastAsia="it-IT"/>
+        </w:rPr>
+        <w:t xml:space="preserve">: il manager/il cliente/l’autista potrà vedere le proprie informazioni </w:t>
+      </w:r>
+    </w:p>
+    <w:p>
+      <w:pPr>
+        <w:shd w:val="clear" w:color="auto" w:fill="FFFFFF"/>
+        <w:spacing w:after="0" w:line="240" w:lineRule="atLeast"/>
+        <w:outlineLvl w:val="1"/>
+        <w:rPr>
+          <w:rFonts w:ascii="Helvetica" w:eastAsia="Times New Roman" w:hAnsi="Helvetica" w:cs="Helvetica"/>
+          <w:color w:val="111111"/>
+          <w:sz w:val="30"/>
+          <w:szCs w:val="30"/>
+          <w:lang w:eastAsia="it-IT"/>
+        </w:rPr>
+      </w:pPr>
+    </w:p>
+    <w:p>
+      <w:pPr>
+        <w:shd w:val="clear" w:color="auto" w:fill="FFFFFF"/>
+        <w:spacing w:after="0" w:line="240" w:lineRule="atLeast"/>
+        <w:outlineLvl w:val="1"/>
+        <w:rPr>
+          <w:rFonts w:ascii="Helvetica" w:eastAsia="Times New Roman" w:hAnsi="Helvetica" w:cs="Helvetica"/>
+          <w:color w:val="111111"/>
+          <w:sz w:val="30"/>
+          <w:szCs w:val="30"/>
+          <w:lang w:eastAsia="it-IT"/>
+        </w:rPr>
+      </w:pPr>
+      <w:r>
+        <w:rPr>
+          <w:rFonts w:ascii="Helvetica" w:eastAsia="Times New Roman" w:hAnsi="Helvetica" w:cs="Helvetica"/>
+          <w:color w:val="111111"/>
+          <w:sz w:val="30"/>
+          <w:szCs w:val="30"/>
+          <w:lang w:eastAsia="it-IT"/>
+        </w:rPr>
+        <w:t>4.8</w:t>
+      </w:r>
+      <w:r>
+        <w:rPr>
+          <w:rFonts w:ascii="Helvetica" w:eastAsia="Times New Roman" w:hAnsi="Helvetica" w:cs="Helvetica"/>
+          <w:color w:val="111111"/>
+          <w:sz w:val="30"/>
+          <w:szCs w:val="30"/>
+          <w:lang w:eastAsia="it-IT"/>
+        </w:rPr>
+        <w:t xml:space="preserve"> Eliminare una tratta</w:t>
+      </w:r>
+      <w:r>
+        <w:rPr>
+          <w:rFonts w:ascii="Helvetica" w:eastAsia="Times New Roman" w:hAnsi="Helvetica" w:cs="Helvetica"/>
+          <w:color w:val="111111"/>
+          <w:sz w:val="30"/>
+          <w:szCs w:val="30"/>
+          <w:lang w:eastAsia="it-IT"/>
+        </w:rPr>
+        <w:t>: il manager potrà eliminare una tratta</w:t>
+      </w:r>
+    </w:p>
+    <w:p>
+      <w:pPr>
+        <w:shd w:val="clear" w:color="auto" w:fill="FFFFFF"/>
+        <w:spacing w:after="0" w:line="240" w:lineRule="atLeast"/>
+        <w:outlineLvl w:val="1"/>
+        <w:rPr>
+          <w:rFonts w:ascii="Helvetica" w:eastAsia="Times New Roman" w:hAnsi="Helvetica" w:cs="Helvetica"/>
+          <w:color w:val="111111"/>
+          <w:sz w:val="30"/>
+          <w:szCs w:val="30"/>
+          <w:lang w:eastAsia="it-IT"/>
+        </w:rPr>
+      </w:pPr>
+    </w:p>
+    <w:p>
+      <w:pPr>
+        <w:shd w:val="clear" w:color="auto" w:fill="FFFFFF"/>
+        <w:spacing w:after="0" w:line="240" w:lineRule="atLeast"/>
+        <w:outlineLvl w:val="1"/>
+        <w:rPr>
+          <w:rFonts w:ascii="Helvetica" w:eastAsia="Times New Roman" w:hAnsi="Helvetica" w:cs="Helvetica"/>
+          <w:color w:val="111111"/>
+          <w:sz w:val="30"/>
+          <w:szCs w:val="30"/>
+          <w:lang w:eastAsia="it-IT"/>
+        </w:rPr>
+      </w:pPr>
+      <w:r>
+        <w:rPr>
+          <w:rFonts w:ascii="Helvetica" w:eastAsia="Times New Roman" w:hAnsi="Helvetica" w:cs="Helvetica"/>
+          <w:color w:val="111111"/>
+          <w:sz w:val="30"/>
+          <w:szCs w:val="30"/>
+          <w:lang w:eastAsia="it-IT"/>
+        </w:rPr>
+        <w:t>4.9</w:t>
+      </w:r>
+      <w:r>
+        <w:rPr>
+          <w:rFonts w:ascii="Helvetica" w:eastAsia="Times New Roman" w:hAnsi="Helvetica" w:cs="Helvetica"/>
+          <w:color w:val="111111"/>
+          <w:sz w:val="30"/>
+          <w:szCs w:val="30"/>
+          <w:lang w:eastAsia="it-IT"/>
+        </w:rPr>
+        <w:t xml:space="preserve"> Aggiungere un autista</w:t>
+      </w:r>
+      <w:r>
+        <w:rPr>
+          <w:rFonts w:ascii="Helvetica" w:eastAsia="Times New Roman" w:hAnsi="Helvetica" w:cs="Helvetica"/>
+          <w:color w:val="111111"/>
+          <w:sz w:val="30"/>
+          <w:szCs w:val="30"/>
+          <w:lang w:eastAsia="it-IT"/>
+        </w:rPr>
+        <w:t xml:space="preserve">: il manager potrà aggiungere un nuovo autista compilando il suo </w:t>
+      </w:r>
+      <w:proofErr w:type="spellStart"/>
+      <w:r>
+        <w:rPr>
+          <w:rFonts w:ascii="Helvetica" w:eastAsia="Times New Roman" w:hAnsi="Helvetica" w:cs="Helvetica"/>
+          <w:color w:val="111111"/>
+          <w:sz w:val="30"/>
+          <w:szCs w:val="30"/>
+          <w:lang w:eastAsia="it-IT"/>
+        </w:rPr>
+        <w:t>form</w:t>
+      </w:r>
+      <w:proofErr w:type="spellEnd"/>
+    </w:p>
+    <w:p>
+      <w:pPr>
+        <w:shd w:val="clear" w:color="auto" w:fill="FFFFFF"/>
+        <w:spacing w:after="0" w:line="240" w:lineRule="atLeast"/>
+        <w:outlineLvl w:val="1"/>
+        <w:rPr>
+          <w:rFonts w:ascii="Helvetica" w:eastAsia="Times New Roman" w:hAnsi="Helvetica" w:cs="Helvetica"/>
+          <w:color w:val="111111"/>
+          <w:sz w:val="30"/>
+          <w:szCs w:val="30"/>
+          <w:lang w:eastAsia="it-IT"/>
+        </w:rPr>
+      </w:pPr>
+    </w:p>
+    <w:p>
+      <w:pPr>
+        <w:shd w:val="clear" w:color="auto" w:fill="FFFFFF"/>
+        <w:spacing w:after="0" w:line="240" w:lineRule="atLeast"/>
+        <w:outlineLvl w:val="1"/>
+        <w:rPr>
+          <w:rFonts w:ascii="Helvetica" w:eastAsia="Times New Roman" w:hAnsi="Helvetica" w:cs="Helvetica"/>
+          <w:color w:val="111111"/>
+          <w:sz w:val="30"/>
+          <w:szCs w:val="30"/>
+          <w:lang w:eastAsia="it-IT"/>
+        </w:rPr>
+      </w:pPr>
+      <w:r>
+        <w:rPr>
+          <w:rFonts w:ascii="Helvetica" w:eastAsia="Times New Roman" w:hAnsi="Helvetica" w:cs="Helvetica"/>
+          <w:color w:val="111111"/>
+          <w:sz w:val="30"/>
+          <w:szCs w:val="30"/>
+          <w:lang w:eastAsia="it-IT"/>
+        </w:rPr>
+        <w:t>4.10 Eliminare un autista</w:t>
+      </w:r>
+      <w:r>
+        <w:rPr>
+          <w:rFonts w:ascii="Helvetica" w:eastAsia="Times New Roman" w:hAnsi="Helvetica" w:cs="Helvetica"/>
+          <w:color w:val="111111"/>
+          <w:sz w:val="30"/>
+          <w:szCs w:val="30"/>
+          <w:lang w:eastAsia="it-IT"/>
+        </w:rPr>
+        <w:t>: il manager potrà eliminare un’autista, nel caso venisse licenziato</w:t>
+      </w:r>
+    </w:p>
+    <w:p>
+      <w:pPr>
+        <w:shd w:val="clear" w:color="auto" w:fill="FFFFFF"/>
+        <w:spacing w:after="0" w:line="240" w:lineRule="atLeast"/>
+        <w:outlineLvl w:val="1"/>
+        <w:rPr>
+          <w:rFonts w:ascii="Helvetica" w:eastAsia="Times New Roman" w:hAnsi="Helvetica" w:cs="Helvetica"/>
+          <w:color w:val="111111"/>
+          <w:sz w:val="30"/>
+          <w:szCs w:val="30"/>
+          <w:lang w:eastAsia="it-IT"/>
+        </w:rPr>
+      </w:pPr>
+    </w:p>
+    <w:p>
+      <w:pPr>
+        <w:shd w:val="clear" w:color="auto" w:fill="FFFFFF"/>
+        <w:spacing w:after="0" w:line="240" w:lineRule="atLeast"/>
+        <w:outlineLvl w:val="1"/>
+        <w:rPr>
+          <w:rFonts w:ascii="Helvetica" w:eastAsia="Times New Roman" w:hAnsi="Helvetica" w:cs="Helvetica"/>
+          <w:color w:val="111111"/>
+          <w:sz w:val="30"/>
+          <w:szCs w:val="30"/>
+          <w:lang w:eastAsia="it-IT"/>
+        </w:rPr>
+      </w:pPr>
+      <w:r>
+        <w:rPr>
+          <w:rFonts w:ascii="Helvetica" w:eastAsia="Times New Roman" w:hAnsi="Helvetica" w:cs="Helvetica"/>
+          <w:color w:val="111111"/>
+          <w:sz w:val="30"/>
+          <w:szCs w:val="30"/>
+          <w:lang w:eastAsia="it-IT"/>
+        </w:rPr>
+        <w:t>4.11</w:t>
+      </w:r>
+      <w:r>
+        <w:rPr>
+          <w:rFonts w:ascii="Helvetica" w:eastAsia="Times New Roman" w:hAnsi="Helvetica" w:cs="Helvetica"/>
+          <w:color w:val="111111"/>
+          <w:sz w:val="30"/>
+          <w:szCs w:val="30"/>
+          <w:lang w:eastAsia="it-IT"/>
+        </w:rPr>
+        <w:t xml:space="preserve"> Modificare le informazioni relative alla tratta</w:t>
+      </w:r>
+      <w:r>
+        <w:rPr>
+          <w:rFonts w:ascii="Helvetica" w:eastAsia="Times New Roman" w:hAnsi="Helvetica" w:cs="Helvetica"/>
+          <w:color w:val="111111"/>
+          <w:sz w:val="30"/>
+          <w:szCs w:val="30"/>
+          <w:lang w:eastAsia="it-IT"/>
+        </w:rPr>
+        <w:t xml:space="preserve">: il manager potrà modificare le informazioni di una tratta </w:t>
+      </w:r>
+    </w:p>
+    <w:p>
+      <w:pPr>
+        <w:shd w:val="clear" w:color="auto" w:fill="FFFFFF"/>
+        <w:spacing w:after="0" w:line="240" w:lineRule="atLeast"/>
+        <w:outlineLvl w:val="1"/>
+        <w:rPr>
+          <w:rFonts w:ascii="Helvetica" w:eastAsia="Times New Roman" w:hAnsi="Helvetica" w:cs="Helvetica"/>
+          <w:color w:val="111111"/>
+          <w:sz w:val="30"/>
+          <w:szCs w:val="30"/>
+          <w:lang w:eastAsia="it-IT"/>
+        </w:rPr>
+      </w:pPr>
+      <w:r>
+        <w:rPr>
+          <w:rFonts w:ascii="Helvetica" w:eastAsia="Times New Roman" w:hAnsi="Helvetica" w:cs="Helvetica"/>
+          <w:color w:val="111111"/>
+          <w:sz w:val="30"/>
+          <w:szCs w:val="30"/>
+          <w:lang w:eastAsia="it-IT"/>
+        </w:rPr>
+        <w:lastRenderedPageBreak/>
+        <w:t>4.12</w:t>
+      </w:r>
+      <w:r>
+        <w:rPr>
+          <w:rFonts w:ascii="Helvetica" w:eastAsia="Times New Roman" w:hAnsi="Helvetica" w:cs="Helvetica"/>
+          <w:color w:val="111111"/>
+          <w:sz w:val="30"/>
+          <w:szCs w:val="30"/>
+          <w:lang w:eastAsia="it-IT"/>
+        </w:rPr>
+        <w:t xml:space="preserve"> Visualizzare i biglietti venduti</w:t>
+      </w:r>
+      <w:r>
+        <w:rPr>
+          <w:rFonts w:ascii="Helvetica" w:eastAsia="Times New Roman" w:hAnsi="Helvetica" w:cs="Helvetica"/>
+          <w:color w:val="111111"/>
+          <w:sz w:val="30"/>
+          <w:szCs w:val="30"/>
+          <w:lang w:eastAsia="it-IT"/>
+        </w:rPr>
+        <w:t>: il manager può vedere quanti biglietti sono stati venduti con il rispettivo ricavato</w:t>
+      </w:r>
+    </w:p>
+    <w:p>
+      <w:pPr>
+        <w:shd w:val="clear" w:color="auto" w:fill="FFFFFF"/>
+        <w:spacing w:after="0" w:line="240" w:lineRule="atLeast"/>
+        <w:outlineLvl w:val="1"/>
+        <w:rPr>
+          <w:rFonts w:ascii="Helvetica" w:eastAsia="Times New Roman" w:hAnsi="Helvetica" w:cs="Helvetica"/>
+          <w:color w:val="111111"/>
+          <w:sz w:val="30"/>
+          <w:szCs w:val="30"/>
+          <w:lang w:eastAsia="it-IT"/>
+        </w:rPr>
+      </w:pPr>
+    </w:p>
+    <w:p>
+      <w:pPr>
+        <w:shd w:val="clear" w:color="auto" w:fill="FFFFFF"/>
+        <w:spacing w:after="0" w:line="240" w:lineRule="atLeast"/>
+        <w:outlineLvl w:val="1"/>
+        <w:rPr>
+          <w:rFonts w:ascii="Helvetica" w:eastAsia="Times New Roman" w:hAnsi="Helvetica" w:cs="Helvetica"/>
+          <w:color w:val="111111"/>
+          <w:sz w:val="30"/>
+          <w:szCs w:val="30"/>
+          <w:lang w:eastAsia="it-IT"/>
+        </w:rPr>
+      </w:pPr>
+      <w:r>
+        <w:rPr>
+          <w:rFonts w:ascii="Helvetica" w:eastAsia="Times New Roman" w:hAnsi="Helvetica" w:cs="Helvetica"/>
+          <w:color w:val="111111"/>
+          <w:sz w:val="30"/>
+          <w:szCs w:val="30"/>
+          <w:lang w:eastAsia="it-IT"/>
+        </w:rPr>
+        <w:t>4.13</w:t>
+      </w:r>
+      <w:r>
+        <w:rPr>
+          <w:rFonts w:ascii="Helvetica" w:eastAsia="Times New Roman" w:hAnsi="Helvetica" w:cs="Helvetica"/>
+          <w:color w:val="111111"/>
+          <w:sz w:val="30"/>
+          <w:szCs w:val="30"/>
+          <w:lang w:eastAsia="it-IT"/>
+        </w:rPr>
+        <w:t xml:space="preserve"> Visualizzare le spese e manutenzioni dei vari autobus</w:t>
+      </w:r>
+      <w:r>
+        <w:rPr>
+          <w:rFonts w:ascii="Helvetica" w:eastAsia="Times New Roman" w:hAnsi="Helvetica" w:cs="Helvetica"/>
+          <w:color w:val="111111"/>
+          <w:sz w:val="30"/>
+          <w:szCs w:val="30"/>
+          <w:lang w:eastAsia="it-IT"/>
+        </w:rPr>
+        <w:t>: il manager può vedere le spese dei proprio bus, visualizzando il guadagno della propria azienda</w:t>
+      </w:r>
+    </w:p>
+    <w:p>
+      <w:pPr>
+        <w:shd w:val="clear" w:color="auto" w:fill="FFFFFF"/>
+        <w:spacing w:after="0" w:line="240" w:lineRule="atLeast"/>
+        <w:outlineLvl w:val="1"/>
+        <w:rPr>
+          <w:rFonts w:ascii="Helvetica" w:eastAsia="Times New Roman" w:hAnsi="Helvetica" w:cs="Helvetica"/>
+          <w:color w:val="111111"/>
+          <w:sz w:val="30"/>
+          <w:szCs w:val="30"/>
+          <w:lang w:eastAsia="it-IT"/>
+        </w:rPr>
+      </w:pPr>
+    </w:p>
+    <w:p>
+      <w:pPr>
+        <w:shd w:val="clear" w:color="auto" w:fill="FFFFFF"/>
+        <w:spacing w:after="0" w:line="240" w:lineRule="atLeast"/>
+        <w:outlineLvl w:val="1"/>
+        <w:rPr>
+          <w:rFonts w:ascii="Helvetica" w:eastAsia="Times New Roman" w:hAnsi="Helvetica" w:cs="Helvetica"/>
+          <w:color w:val="111111"/>
+          <w:sz w:val="30"/>
+          <w:szCs w:val="30"/>
+          <w:lang w:eastAsia="it-IT"/>
+        </w:rPr>
+      </w:pPr>
+      <w:r>
+        <w:rPr>
+          <w:rFonts w:ascii="Helvetica" w:eastAsia="Times New Roman" w:hAnsi="Helvetica" w:cs="Helvetica"/>
+          <w:color w:val="111111"/>
+          <w:sz w:val="30"/>
+          <w:szCs w:val="30"/>
+          <w:lang w:eastAsia="it-IT"/>
+        </w:rPr>
+        <w:t>4.14</w:t>
+      </w:r>
+      <w:r>
+        <w:rPr>
+          <w:rFonts w:ascii="Helvetica" w:eastAsia="Times New Roman" w:hAnsi="Helvetica" w:cs="Helvetica"/>
+          <w:color w:val="111111"/>
+          <w:sz w:val="30"/>
+          <w:szCs w:val="30"/>
+          <w:lang w:eastAsia="it-IT"/>
+        </w:rPr>
+        <w:t xml:space="preserve"> Aggiungere spese di viaggio</w:t>
+      </w:r>
+      <w:r>
+        <w:rPr>
+          <w:rFonts w:ascii="Helvetica" w:eastAsia="Times New Roman" w:hAnsi="Helvetica" w:cs="Helvetica"/>
+          <w:color w:val="111111"/>
+          <w:sz w:val="30"/>
+          <w:szCs w:val="30"/>
+          <w:lang w:eastAsia="it-IT"/>
+        </w:rPr>
+        <w:t>: l’autista potrà inserire le spese che effettua in ogni viaggio</w:t>
+      </w:r>
+    </w:p>
+    <w:p>
+      <w:pPr>
+        <w:shd w:val="clear" w:color="auto" w:fill="FFFFFF"/>
+        <w:spacing w:after="0" w:line="240" w:lineRule="atLeast"/>
+        <w:outlineLvl w:val="1"/>
+        <w:rPr>
+          <w:rFonts w:ascii="Helvetica" w:eastAsia="Times New Roman" w:hAnsi="Helvetica" w:cs="Helvetica"/>
+          <w:color w:val="111111"/>
+          <w:sz w:val="30"/>
+          <w:szCs w:val="30"/>
+          <w:lang w:eastAsia="it-IT"/>
+        </w:rPr>
+      </w:pPr>
+    </w:p>
+    <w:p>
+      <w:pPr>
+        <w:shd w:val="clear" w:color="auto" w:fill="FFFFFF"/>
+        <w:spacing w:after="0" w:line="240" w:lineRule="atLeast"/>
+        <w:outlineLvl w:val="1"/>
+        <w:rPr>
+          <w:rFonts w:ascii="Helvetica" w:eastAsia="Times New Roman" w:hAnsi="Helvetica" w:cs="Helvetica"/>
+          <w:color w:val="111111"/>
+          <w:sz w:val="30"/>
+          <w:szCs w:val="30"/>
+          <w:lang w:eastAsia="it-IT"/>
+        </w:rPr>
+      </w:pPr>
+      <w:r>
+        <w:rPr>
+          <w:rFonts w:ascii="Helvetica" w:eastAsia="Times New Roman" w:hAnsi="Helvetica" w:cs="Helvetica"/>
+          <w:color w:val="111111"/>
+          <w:sz w:val="30"/>
+          <w:szCs w:val="30"/>
+          <w:lang w:eastAsia="it-IT"/>
+        </w:rPr>
+        <w:t>4.15</w:t>
+      </w:r>
+      <w:r>
+        <w:rPr>
+          <w:rFonts w:ascii="Helvetica" w:eastAsia="Times New Roman" w:hAnsi="Helvetica" w:cs="Helvetica"/>
+          <w:color w:val="111111"/>
+          <w:sz w:val="30"/>
+          <w:szCs w:val="30"/>
+          <w:lang w:eastAsia="it-IT"/>
+        </w:rPr>
+        <w:t xml:space="preserve"> Acquistare il biglietto</w:t>
+      </w:r>
+      <w:r>
+        <w:rPr>
+          <w:rFonts w:ascii="Helvetica" w:eastAsia="Times New Roman" w:hAnsi="Helvetica" w:cs="Helvetica"/>
+          <w:color w:val="111111"/>
+          <w:sz w:val="30"/>
+          <w:szCs w:val="30"/>
+          <w:lang w:eastAsia="it-IT"/>
+        </w:rPr>
+        <w:t>: il cliente potrà, una volta scelta la tratta, comprare un biglietto</w:t>
+      </w:r>
+    </w:p>
+    <w:p>
+      <w:pPr>
+        <w:shd w:val="clear" w:color="auto" w:fill="FFFFFF"/>
+        <w:spacing w:after="0" w:line="240" w:lineRule="atLeast"/>
+        <w:outlineLvl w:val="1"/>
+        <w:rPr>
+          <w:rFonts w:ascii="Helvetica" w:eastAsia="Times New Roman" w:hAnsi="Helvetica" w:cs="Helvetica"/>
+          <w:color w:val="111111"/>
+          <w:sz w:val="30"/>
+          <w:szCs w:val="30"/>
+          <w:lang w:eastAsia="it-IT"/>
+        </w:rPr>
+      </w:pPr>
+    </w:p>
+    <w:p>
+      <w:pPr>
+        <w:shd w:val="clear" w:color="auto" w:fill="FFFFFF"/>
+        <w:spacing w:after="0" w:line="240" w:lineRule="atLeast"/>
+        <w:outlineLvl w:val="1"/>
+        <w:rPr>
+          <w:rFonts w:ascii="Helvetica" w:eastAsia="Times New Roman" w:hAnsi="Helvetica" w:cs="Helvetica"/>
+          <w:color w:val="111111"/>
+          <w:sz w:val="30"/>
+          <w:szCs w:val="30"/>
+          <w:lang w:eastAsia="it-IT"/>
+        </w:rPr>
+      </w:pPr>
+      <w:r>
+        <w:rPr>
+          <w:rFonts w:ascii="Helvetica" w:eastAsia="Times New Roman" w:hAnsi="Helvetica" w:cs="Helvetica"/>
+          <w:color w:val="111111"/>
+          <w:sz w:val="30"/>
+          <w:szCs w:val="30"/>
+          <w:lang w:eastAsia="it-IT"/>
+        </w:rPr>
+        <w:t>4.16 Visualizzazione informazioni tratta</w:t>
+      </w:r>
+      <w:r>
+        <w:rPr>
+          <w:rFonts w:ascii="Helvetica" w:eastAsia="Times New Roman" w:hAnsi="Helvetica" w:cs="Helvetica"/>
+          <w:color w:val="111111"/>
+          <w:sz w:val="30"/>
+          <w:szCs w:val="30"/>
+          <w:lang w:eastAsia="it-IT"/>
+        </w:rPr>
+        <w:t>: il cliente/il manager/l’autista potrà vedere le informazioni riguardanti la tratta selezionata</w:t>
+      </w:r>
+    </w:p>
+    <w:p>
+      <w:pPr>
+        <w:shd w:val="clear" w:color="auto" w:fill="FFFFFF"/>
+        <w:spacing w:after="0" w:line="240" w:lineRule="atLeast"/>
+        <w:outlineLvl w:val="1"/>
+        <w:rPr>
+          <w:rFonts w:ascii="Helvetica" w:eastAsia="Times New Roman" w:hAnsi="Helvetica" w:cs="Helvetica"/>
+          <w:color w:val="111111"/>
+          <w:sz w:val="30"/>
+          <w:szCs w:val="30"/>
+          <w:lang w:eastAsia="it-IT"/>
+        </w:rPr>
+      </w:pPr>
+    </w:p>
+    <w:p>
+      <w:pPr>
+        <w:shd w:val="clear" w:color="auto" w:fill="FFFFFF"/>
+        <w:spacing w:after="0" w:line="240" w:lineRule="atLeast"/>
+        <w:outlineLvl w:val="1"/>
+        <w:rPr>
+          <w:rFonts w:ascii="Helvetica" w:eastAsia="Times New Roman" w:hAnsi="Helvetica" w:cs="Helvetica"/>
+          <w:color w:val="111111"/>
+          <w:sz w:val="30"/>
+          <w:szCs w:val="30"/>
+          <w:lang w:eastAsia="it-IT"/>
+        </w:rPr>
+      </w:pPr>
+      <w:r>
+        <w:rPr>
+          <w:rFonts w:ascii="Helvetica" w:eastAsia="Times New Roman" w:hAnsi="Helvetica" w:cs="Helvetica"/>
+          <w:color w:val="111111"/>
+          <w:sz w:val="30"/>
+          <w:szCs w:val="30"/>
+          <w:lang w:eastAsia="it-IT"/>
+        </w:rPr>
+        <w:t>4.17 Aggiunta bus</w:t>
+      </w:r>
+      <w:r>
+        <w:rPr>
+          <w:rFonts w:ascii="Helvetica" w:eastAsia="Times New Roman" w:hAnsi="Helvetica" w:cs="Helvetica"/>
+          <w:color w:val="111111"/>
+          <w:sz w:val="30"/>
+          <w:szCs w:val="30"/>
+          <w:lang w:eastAsia="it-IT"/>
+        </w:rPr>
+        <w:t xml:space="preserve">: </w:t>
+      </w:r>
+      <w:r>
+        <w:rPr>
+          <w:rFonts w:ascii="Helvetica" w:eastAsia="Times New Roman" w:hAnsi="Helvetica" w:cs="Helvetica"/>
+          <w:color w:val="111111"/>
+          <w:sz w:val="30"/>
+          <w:szCs w:val="30"/>
+          <w:lang w:eastAsia="it-IT"/>
+        </w:rPr>
+        <w:t>Il manager, dopo aver comprato un nuovo bus, potrà inserirlo all’interno del sistema</w:t>
+      </w:r>
+    </w:p>
+    <w:p>
+      <w:pPr>
+        <w:shd w:val="clear" w:color="auto" w:fill="FFFFFF"/>
+        <w:spacing w:after="0" w:line="240" w:lineRule="atLeast"/>
+        <w:outlineLvl w:val="1"/>
+        <w:rPr>
+          <w:rFonts w:ascii="Helvetica" w:eastAsia="Times New Roman" w:hAnsi="Helvetica" w:cs="Helvetica"/>
+          <w:color w:val="111111"/>
+          <w:sz w:val="30"/>
+          <w:szCs w:val="30"/>
+          <w:lang w:eastAsia="it-IT"/>
+        </w:rPr>
+      </w:pPr>
+    </w:p>
+    <w:p>
+      <w:pPr>
+        <w:shd w:val="clear" w:color="auto" w:fill="FFFFFF"/>
+        <w:spacing w:after="0" w:line="240" w:lineRule="atLeast"/>
+        <w:outlineLvl w:val="1"/>
+        <w:rPr>
+          <w:rFonts w:ascii="Helvetica" w:eastAsia="Times New Roman" w:hAnsi="Helvetica" w:cs="Helvetica"/>
+          <w:color w:val="111111"/>
+          <w:sz w:val="30"/>
+          <w:szCs w:val="30"/>
+          <w:lang w:eastAsia="it-IT"/>
+        </w:rPr>
+      </w:pPr>
+      <w:r>
+        <w:rPr>
+          <w:rFonts w:ascii="Helvetica" w:eastAsia="Times New Roman" w:hAnsi="Helvetica" w:cs="Helvetica"/>
+          <w:color w:val="111111"/>
+          <w:sz w:val="30"/>
+          <w:szCs w:val="30"/>
+          <w:lang w:eastAsia="it-IT"/>
+        </w:rPr>
+        <w:t>4.18 Rimozione bus</w:t>
+      </w:r>
+      <w:r>
+        <w:rPr>
+          <w:rFonts w:ascii="Helvetica" w:eastAsia="Times New Roman" w:hAnsi="Helvetica" w:cs="Helvetica"/>
+          <w:color w:val="111111"/>
+          <w:sz w:val="30"/>
+          <w:szCs w:val="30"/>
+          <w:lang w:eastAsia="it-IT"/>
+        </w:rPr>
+        <w:t>: il manager potrà eliminare un bus, se esso non sarà più funzionante</w:t>
+      </w:r>
+    </w:p>
+    <w:p>
+      <w:pPr>
+        <w:shd w:val="clear" w:color="auto" w:fill="FFFFFF"/>
+        <w:spacing w:after="0" w:line="240" w:lineRule="atLeast"/>
+        <w:outlineLvl w:val="1"/>
+        <w:rPr>
+          <w:rFonts w:ascii="Helvetica" w:eastAsia="Times New Roman" w:hAnsi="Helvetica" w:cs="Helvetica"/>
+          <w:color w:val="111111"/>
+          <w:sz w:val="30"/>
+          <w:szCs w:val="30"/>
+          <w:lang w:eastAsia="it-IT"/>
+        </w:rPr>
+      </w:pPr>
+    </w:p>
+    <w:p>
+      <w:pPr>
+        <w:shd w:val="clear" w:color="auto" w:fill="FFFFFF"/>
+        <w:spacing w:after="0" w:line="240" w:lineRule="atLeast"/>
+        <w:outlineLvl w:val="1"/>
+        <w:rPr>
+          <w:rFonts w:ascii="Helvetica" w:eastAsia="Times New Roman" w:hAnsi="Helvetica" w:cs="Helvetica"/>
+          <w:color w:val="111111"/>
+          <w:sz w:val="30"/>
+          <w:szCs w:val="30"/>
+          <w:lang w:eastAsia="it-IT"/>
+        </w:rPr>
+      </w:pPr>
+      <w:r>
+        <w:rPr>
+          <w:rFonts w:ascii="Helvetica" w:eastAsia="Times New Roman" w:hAnsi="Helvetica" w:cs="Helvetica"/>
+          <w:color w:val="111111"/>
+          <w:sz w:val="30"/>
+          <w:szCs w:val="30"/>
+          <w:lang w:eastAsia="it-IT"/>
+        </w:rPr>
+        <w:t>4.19 Informazione bus</w:t>
+      </w:r>
+      <w:r>
+        <w:rPr>
+          <w:rFonts w:ascii="Helvetica" w:eastAsia="Times New Roman" w:hAnsi="Helvetica" w:cs="Helvetica"/>
+          <w:color w:val="111111"/>
+          <w:sz w:val="30"/>
+          <w:szCs w:val="30"/>
+          <w:lang w:eastAsia="it-IT"/>
+        </w:rPr>
+        <w:t>: il cliente/il manager/l’autista potrà vedere le informazioni di ogni bus</w:t>
+      </w:r>
+    </w:p>
+    <w:p>
+      <w:pPr>
+        <w:shd w:val="clear" w:color="auto" w:fill="FFFFFF"/>
+        <w:spacing w:after="0" w:line="240" w:lineRule="atLeast"/>
+        <w:outlineLvl w:val="1"/>
+        <w:rPr>
+          <w:rFonts w:ascii="Helvetica" w:eastAsia="Times New Roman" w:hAnsi="Helvetica" w:cs="Helvetica"/>
+          <w:color w:val="111111"/>
+          <w:sz w:val="30"/>
+          <w:szCs w:val="30"/>
+          <w:lang w:eastAsia="it-IT"/>
+        </w:rPr>
+      </w:pPr>
+    </w:p>
+    <w:p>
+      <w:pPr>
+        <w:shd w:val="clear" w:color="auto" w:fill="FFFFFF"/>
+        <w:spacing w:after="0" w:line="240" w:lineRule="atLeast"/>
+        <w:outlineLvl w:val="1"/>
+        <w:rPr>
+          <w:rFonts w:ascii="Helvetica" w:eastAsia="Times New Roman" w:hAnsi="Helvetica" w:cs="Helvetica"/>
+          <w:b/>
+          <w:bCs/>
+          <w:color w:val="111111"/>
+          <w:sz w:val="45"/>
+          <w:szCs w:val="45"/>
+          <w:lang w:eastAsia="it-IT"/>
+        </w:rPr>
+      </w:pPr>
+      <w:r>
+        <w:rPr>
+          <w:rFonts w:ascii="Helvetica" w:eastAsia="Times New Roman" w:hAnsi="Helvetica" w:cs="Helvetica"/>
+          <w:b/>
+          <w:bCs/>
+          <w:color w:val="111111"/>
+          <w:sz w:val="45"/>
+          <w:szCs w:val="45"/>
+          <w:lang w:eastAsia="it-IT"/>
+        </w:rPr>
+        <w:t>5. Requisiti non funzionali</w:t>
+      </w:r>
+    </w:p>
+    <w:p>
+      <w:pPr>
+        <w:shd w:val="clear" w:color="auto" w:fill="FFFFFF"/>
+        <w:spacing w:after="0" w:line="240" w:lineRule="atLeast"/>
+        <w:outlineLvl w:val="1"/>
+        <w:rPr>
+          <w:rFonts w:ascii="Helvetica" w:eastAsia="Times New Roman" w:hAnsi="Helvetica" w:cs="Helvetica"/>
+          <w:color w:val="111111"/>
+          <w:sz w:val="30"/>
+          <w:szCs w:val="30"/>
+          <w:lang w:eastAsia="it-IT"/>
+        </w:rPr>
+      </w:pPr>
+    </w:p>
+    <w:p>
+      <w:pPr>
+        <w:shd w:val="clear" w:color="auto" w:fill="FFFFFF"/>
+        <w:spacing w:after="0" w:line="240" w:lineRule="atLeast"/>
+        <w:outlineLvl w:val="1"/>
+        <w:rPr>
+          <w:rFonts w:ascii="Helvetica" w:eastAsia="Times New Roman" w:hAnsi="Helvetica" w:cs="Helvetica"/>
+          <w:color w:val="111111"/>
+          <w:sz w:val="30"/>
+          <w:szCs w:val="30"/>
+          <w:lang w:eastAsia="it-IT"/>
+        </w:rPr>
+      </w:pPr>
+      <w:r>
+        <w:rPr>
+          <w:rFonts w:ascii="Helvetica" w:eastAsia="Times New Roman" w:hAnsi="Helvetica" w:cs="Helvetica"/>
+          <w:b/>
+          <w:bCs/>
+          <w:color w:val="111111"/>
+          <w:sz w:val="30"/>
+          <w:szCs w:val="30"/>
+          <w:lang w:eastAsia="it-IT"/>
+        </w:rPr>
+        <w:t>5.1</w:t>
+      </w:r>
+      <w:r>
+        <w:rPr>
+          <w:rFonts w:ascii="Helvetica" w:eastAsia="Times New Roman" w:hAnsi="Helvetica" w:cs="Helvetica"/>
+          <w:color w:val="111111"/>
+          <w:sz w:val="30"/>
+          <w:szCs w:val="30"/>
+          <w:lang w:eastAsia="it-IT"/>
+        </w:rPr>
+        <w:t xml:space="preserve"> </w:t>
+      </w:r>
+      <w:proofErr w:type="spellStart"/>
+      <w:r>
+        <w:rPr>
+          <w:rFonts w:ascii="Helvetica" w:eastAsia="Times New Roman" w:hAnsi="Helvetica" w:cs="Helvetica"/>
+          <w:b/>
+          <w:bCs/>
+          <w:color w:val="111111"/>
+          <w:sz w:val="30"/>
+          <w:szCs w:val="30"/>
+          <w:lang w:eastAsia="it-IT"/>
+        </w:rPr>
+        <w:t>Usability</w:t>
+      </w:r>
+      <w:proofErr w:type="spellEnd"/>
+      <w:r>
+        <w:rPr>
+          <w:rFonts w:ascii="Helvetica" w:eastAsia="Times New Roman" w:hAnsi="Helvetica" w:cs="Helvetica"/>
+          <w:color w:val="111111"/>
+          <w:sz w:val="30"/>
+          <w:szCs w:val="30"/>
+          <w:lang w:eastAsia="it-IT"/>
+        </w:rPr>
+        <w:t>:</w:t>
+      </w:r>
+      <w:r>
+        <w:rPr>
+          <w:rFonts w:ascii="Helvetica" w:eastAsia="Times New Roman" w:hAnsi="Helvetica" w:cs="Helvetica"/>
+          <w:color w:val="111111"/>
+          <w:sz w:val="30"/>
+          <w:szCs w:val="30"/>
+          <w:lang w:eastAsia="it-IT"/>
+        </w:rPr>
+        <w:t xml:space="preserve"> </w:t>
+      </w:r>
+      <w:r>
+        <w:rPr>
+          <w:rFonts w:ascii="Helvetica" w:eastAsia="Times New Roman" w:hAnsi="Helvetica" w:cs="Helvetica"/>
+          <w:color w:val="111111"/>
+          <w:sz w:val="30"/>
+          <w:szCs w:val="30"/>
+          <w:lang w:eastAsia="it-IT"/>
+        </w:rPr>
+        <w:t xml:space="preserve">L’utente tramite un’interfaccia semplice ma accurata,  riceverà informazioni che lo aiuteranno a navigare al meglio all’interno del sistema </w:t>
+      </w:r>
+    </w:p>
+    <w:p>
+      <w:pPr>
+        <w:shd w:val="clear" w:color="auto" w:fill="FFFFFF"/>
+        <w:spacing w:after="0" w:line="240" w:lineRule="atLeast"/>
+        <w:outlineLvl w:val="1"/>
+        <w:rPr>
+          <w:rFonts w:ascii="Helvetica" w:eastAsia="Times New Roman" w:hAnsi="Helvetica" w:cs="Helvetica"/>
+          <w:color w:val="111111"/>
+          <w:sz w:val="30"/>
+          <w:szCs w:val="30"/>
+          <w:lang w:eastAsia="it-IT"/>
+        </w:rPr>
+      </w:pPr>
+    </w:p>
+    <w:p>
+      <w:pPr>
+        <w:shd w:val="clear" w:color="auto" w:fill="FFFFFF"/>
+        <w:spacing w:after="0" w:line="240" w:lineRule="atLeast"/>
+        <w:outlineLvl w:val="1"/>
+        <w:rPr>
+          <w:rFonts w:ascii="Helvetica" w:eastAsia="Times New Roman" w:hAnsi="Helvetica" w:cs="Helvetica"/>
+          <w:color w:val="111111"/>
+          <w:sz w:val="30"/>
+          <w:szCs w:val="30"/>
+          <w:lang w:eastAsia="it-IT"/>
+        </w:rPr>
+      </w:pPr>
+      <w:r>
+        <w:rPr>
+          <w:rFonts w:ascii="Helvetica" w:eastAsia="Times New Roman" w:hAnsi="Helvetica" w:cs="Helvetica"/>
+          <w:b/>
+          <w:bCs/>
+          <w:color w:val="111111"/>
+          <w:sz w:val="30"/>
+          <w:szCs w:val="30"/>
+          <w:lang w:eastAsia="it-IT"/>
+        </w:rPr>
+        <w:t>5.2</w:t>
+      </w:r>
+      <w:r>
+        <w:rPr>
+          <w:rFonts w:ascii="Helvetica" w:eastAsia="Times New Roman" w:hAnsi="Helvetica" w:cs="Helvetica"/>
+          <w:color w:val="111111"/>
+          <w:sz w:val="30"/>
+          <w:szCs w:val="30"/>
+          <w:lang w:eastAsia="it-IT"/>
+        </w:rPr>
+        <w:t xml:space="preserve"> </w:t>
+      </w:r>
+      <w:proofErr w:type="spellStart"/>
+      <w:r>
+        <w:rPr>
+          <w:rFonts w:ascii="Helvetica" w:eastAsia="Times New Roman" w:hAnsi="Helvetica" w:cs="Helvetica"/>
+          <w:b/>
+          <w:bCs/>
+          <w:color w:val="111111"/>
+          <w:sz w:val="30"/>
+          <w:szCs w:val="30"/>
+          <w:lang w:eastAsia="it-IT"/>
+        </w:rPr>
+        <w:t>Reliabilty</w:t>
+      </w:r>
+      <w:proofErr w:type="spellEnd"/>
+      <w:r>
+        <w:rPr>
+          <w:rFonts w:ascii="Helvetica" w:eastAsia="Times New Roman" w:hAnsi="Helvetica" w:cs="Helvetica"/>
+          <w:b/>
+          <w:bCs/>
+          <w:color w:val="111111"/>
+          <w:sz w:val="30"/>
+          <w:szCs w:val="30"/>
+          <w:lang w:eastAsia="it-IT"/>
+        </w:rPr>
+        <w:t>:</w:t>
+      </w:r>
+      <w:r>
+        <w:rPr>
+          <w:rFonts w:ascii="Helvetica" w:eastAsia="Times New Roman" w:hAnsi="Helvetica" w:cs="Helvetica"/>
+          <w:color w:val="111111"/>
+          <w:sz w:val="30"/>
+          <w:szCs w:val="30"/>
+          <w:lang w:eastAsia="it-IT"/>
+        </w:rPr>
+        <w:t xml:space="preserve"> Il sistema </w:t>
+      </w:r>
+      <w:r>
+        <w:rPr>
+          <w:rFonts w:ascii="Helvetica" w:eastAsia="Times New Roman" w:hAnsi="Helvetica" w:cs="Helvetica"/>
+          <w:color w:val="111111"/>
+          <w:sz w:val="30"/>
+          <w:szCs w:val="30"/>
+          <w:lang w:eastAsia="it-IT"/>
+        </w:rPr>
+        <w:t>potrà essere consultato 24/24h, il sistema garantirà la sicurezza dei dati inseriti dai clienti, non rendendoli disponibili a mal intenzionati.</w:t>
+      </w:r>
+    </w:p>
+    <w:p>
+      <w:pPr>
+        <w:shd w:val="clear" w:color="auto" w:fill="FFFFFF"/>
+        <w:spacing w:after="0" w:line="240" w:lineRule="atLeast"/>
+        <w:outlineLvl w:val="1"/>
+        <w:rPr>
+          <w:rFonts w:ascii="Helvetica" w:eastAsia="Times New Roman" w:hAnsi="Helvetica" w:cs="Helvetica"/>
+          <w:color w:val="111111"/>
+          <w:sz w:val="30"/>
+          <w:szCs w:val="30"/>
+          <w:lang w:eastAsia="it-IT"/>
+        </w:rPr>
+      </w:pPr>
+    </w:p>
+    <w:p>
+      <w:pPr>
+        <w:shd w:val="clear" w:color="auto" w:fill="FFFFFF"/>
+        <w:spacing w:after="0" w:line="240" w:lineRule="atLeast"/>
+        <w:outlineLvl w:val="1"/>
+        <w:rPr>
+          <w:rFonts w:ascii="Helvetica" w:eastAsia="Times New Roman" w:hAnsi="Helvetica" w:cs="Helvetica"/>
+          <w:color w:val="111111"/>
+          <w:sz w:val="30"/>
+          <w:szCs w:val="30"/>
+          <w:lang w:eastAsia="it-IT"/>
+        </w:rPr>
+      </w:pPr>
+      <w:r>
+        <w:rPr>
+          <w:rFonts w:ascii="Helvetica" w:eastAsia="Times New Roman" w:hAnsi="Helvetica" w:cs="Helvetica"/>
+          <w:b/>
+          <w:bCs/>
+          <w:color w:val="111111"/>
+          <w:sz w:val="30"/>
+          <w:szCs w:val="30"/>
+          <w:lang w:eastAsia="it-IT"/>
+        </w:rPr>
+        <w:t>5.3 Performance:</w:t>
+      </w:r>
+      <w:r>
+        <w:rPr>
+          <w:rFonts w:ascii="Helvetica" w:eastAsia="Times New Roman" w:hAnsi="Helvetica" w:cs="Helvetica"/>
+          <w:color w:val="111111"/>
+          <w:sz w:val="30"/>
+          <w:szCs w:val="30"/>
+          <w:lang w:eastAsia="it-IT"/>
+        </w:rPr>
+        <w:t xml:space="preserve"> Il sistema potrà essere consultato da più utenti contemporaneamente, mantenendo una bassa latenza ed appoggiandosi ad un database per salvare e prendere le varie informazioni.</w:t>
+      </w:r>
+    </w:p>
+    <w:p>
+      <w:pPr>
+        <w:shd w:val="clear" w:color="auto" w:fill="FFFFFF"/>
+        <w:spacing w:after="0" w:line="240" w:lineRule="atLeast"/>
+        <w:outlineLvl w:val="1"/>
+        <w:rPr>
+          <w:rFonts w:ascii="Helvetica" w:eastAsia="Times New Roman" w:hAnsi="Helvetica" w:cs="Helvetica"/>
+          <w:color w:val="111111"/>
+          <w:sz w:val="30"/>
+          <w:szCs w:val="30"/>
+          <w:lang w:eastAsia="it-IT"/>
+        </w:rPr>
+      </w:pPr>
+    </w:p>
+    <w:p>
+      <w:pPr>
+        <w:shd w:val="clear" w:color="auto" w:fill="FFFFFF"/>
+        <w:spacing w:after="0" w:line="240" w:lineRule="atLeast"/>
+        <w:outlineLvl w:val="1"/>
+        <w:rPr>
+          <w:rFonts w:ascii="Helvetica" w:eastAsia="Times New Roman" w:hAnsi="Helvetica" w:cs="Helvetica"/>
+          <w:color w:val="111111"/>
+          <w:sz w:val="30"/>
+          <w:szCs w:val="30"/>
+          <w:lang w:eastAsia="it-IT"/>
+        </w:rPr>
+      </w:pPr>
+      <w:r>
+        <w:rPr>
+          <w:rFonts w:ascii="Helvetica" w:eastAsia="Times New Roman" w:hAnsi="Helvetica" w:cs="Helvetica"/>
+          <w:b/>
+          <w:bCs/>
+          <w:color w:val="111111"/>
+          <w:sz w:val="30"/>
+          <w:szCs w:val="30"/>
+          <w:lang w:eastAsia="it-IT"/>
+        </w:rPr>
+        <w:lastRenderedPageBreak/>
+        <w:t xml:space="preserve">5.4 </w:t>
+      </w:r>
+      <w:proofErr w:type="spellStart"/>
+      <w:r>
+        <w:rPr>
+          <w:rFonts w:ascii="Helvetica" w:eastAsia="Times New Roman" w:hAnsi="Helvetica" w:cs="Helvetica"/>
+          <w:b/>
+          <w:bCs/>
+          <w:color w:val="111111"/>
+          <w:sz w:val="30"/>
+          <w:szCs w:val="30"/>
+          <w:lang w:eastAsia="it-IT"/>
+        </w:rPr>
+        <w:t>Supportability</w:t>
+      </w:r>
+      <w:proofErr w:type="spellEnd"/>
+      <w:r>
+        <w:rPr>
+          <w:rFonts w:ascii="Helvetica" w:eastAsia="Times New Roman" w:hAnsi="Helvetica" w:cs="Helvetica"/>
+          <w:color w:val="111111"/>
+          <w:sz w:val="30"/>
+          <w:szCs w:val="30"/>
+          <w:lang w:eastAsia="it-IT"/>
+        </w:rPr>
+        <w:t>: Il sistema dovrà essere</w:t>
+      </w:r>
+      <w:r>
+        <w:rPr>
+          <w:rFonts w:ascii="Helvetica" w:eastAsia="Times New Roman" w:hAnsi="Helvetica" w:cs="Helvetica"/>
+          <w:color w:val="111111"/>
+          <w:sz w:val="30"/>
+          <w:szCs w:val="30"/>
+          <w:lang w:eastAsia="it-IT"/>
+        </w:rPr>
+        <w:t xml:space="preserve"> mantenuto in locale e si appoggerà sui database offerti dal servizio MySQL. </w:t>
+      </w:r>
+    </w:p>
+    <w:p>
+      <w:pPr>
+        <w:shd w:val="clear" w:color="auto" w:fill="FFFFFF"/>
+        <w:spacing w:after="0" w:line="240" w:lineRule="atLeast"/>
+        <w:outlineLvl w:val="1"/>
+        <w:rPr>
+          <w:rFonts w:ascii="Helvetica" w:eastAsia="Times New Roman" w:hAnsi="Helvetica" w:cs="Helvetica"/>
+          <w:color w:val="111111"/>
+          <w:sz w:val="30"/>
+          <w:szCs w:val="30"/>
+          <w:lang w:eastAsia="it-IT"/>
+        </w:rPr>
+      </w:pPr>
+      <w:r>
+        <w:rPr>
+          <w:rFonts w:ascii="Helvetica" w:eastAsia="Times New Roman" w:hAnsi="Helvetica" w:cs="Helvetica"/>
+          <w:color w:val="111111"/>
+          <w:sz w:val="30"/>
+          <w:szCs w:val="30"/>
+          <w:lang w:eastAsia="it-IT"/>
+        </w:rPr>
+        <w:t>Il sistema verrà inoltre sviluppato in java e potrà quindi girare sui diversi sistemi operativi (</w:t>
+      </w:r>
+      <w:proofErr w:type="spellStart"/>
+      <w:r>
+        <w:rPr>
+          <w:rFonts w:ascii="Helvetica" w:eastAsia="Times New Roman" w:hAnsi="Helvetica" w:cs="Helvetica"/>
+          <w:color w:val="111111"/>
+          <w:sz w:val="30"/>
+          <w:szCs w:val="30"/>
+          <w:lang w:eastAsia="it-IT"/>
+        </w:rPr>
+        <w:t>MacOS</w:t>
+      </w:r>
+      <w:proofErr w:type="spellEnd"/>
+      <w:r>
+        <w:rPr>
+          <w:rFonts w:ascii="Helvetica" w:eastAsia="Times New Roman" w:hAnsi="Helvetica" w:cs="Helvetica"/>
+          <w:color w:val="111111"/>
+          <w:sz w:val="30"/>
+          <w:szCs w:val="30"/>
+          <w:lang w:eastAsia="it-IT"/>
+        </w:rPr>
+        <w:t>, Windows e Linux).</w:t>
+      </w:r>
+    </w:p>
+    <w:p>
+      <w:pPr>
+        <w:shd w:val="clear" w:color="auto" w:fill="FFFFFF"/>
+        <w:spacing w:after="0" w:line="240" w:lineRule="atLeast"/>
+        <w:outlineLvl w:val="1"/>
+        <w:rPr>
+          <w:rFonts w:ascii="Helvetica" w:eastAsia="Times New Roman" w:hAnsi="Helvetica" w:cs="Helvetica"/>
+          <w:color w:val="111111"/>
+          <w:sz w:val="30"/>
+          <w:szCs w:val="30"/>
+          <w:lang w:eastAsia="it-IT"/>
+        </w:rPr>
+      </w:pPr>
+      <w:r>
+        <w:rPr>
+          <w:rFonts w:ascii="Helvetica" w:eastAsia="Times New Roman" w:hAnsi="Helvetica" w:cs="Helvetica"/>
+          <w:color w:val="111111"/>
+          <w:sz w:val="30"/>
+          <w:szCs w:val="30"/>
+          <w:lang w:eastAsia="it-IT"/>
+        </w:rPr>
+        <w:t xml:space="preserve">Per il sistema verrà utilizzata la programmazione </w:t>
+      </w:r>
+      <w:proofErr w:type="spellStart"/>
+      <w:r>
+        <w:rPr>
+          <w:rFonts w:ascii="Helvetica" w:eastAsia="Times New Roman" w:hAnsi="Helvetica" w:cs="Helvetica"/>
+          <w:color w:val="111111"/>
+          <w:sz w:val="30"/>
+          <w:szCs w:val="30"/>
+          <w:lang w:eastAsia="it-IT"/>
+        </w:rPr>
+        <w:t>object-oriented</w:t>
+      </w:r>
+      <w:proofErr w:type="spellEnd"/>
+      <w:r>
+        <w:rPr>
+          <w:rFonts w:ascii="Helvetica" w:eastAsia="Times New Roman" w:hAnsi="Helvetica" w:cs="Helvetica"/>
+          <w:color w:val="111111"/>
+          <w:sz w:val="30"/>
+          <w:szCs w:val="30"/>
+          <w:lang w:eastAsia="it-IT"/>
+        </w:rPr>
+        <w:t xml:space="preserve"> favorendone facili modifiche future.</w:t>
+      </w:r>
       <w:bookmarkStart w:id="3" w:name="_GoBack"/>
       <w:bookmarkEnd w:id="3"/>
-      <w:r>
+    </w:p>
+    <w:p>
+      <w:pPr>
+        <w:shd w:val="clear" w:color="auto" w:fill="FFFFFF"/>
+        <w:spacing w:after="0" w:line="240" w:lineRule="atLeast"/>
+        <w:outlineLvl w:val="1"/>
+        <w:rPr>
+          <w:rFonts w:ascii="Helvetica" w:eastAsia="Times New Roman" w:hAnsi="Helvetica" w:cs="Helvetica"/>
+          <w:color w:val="111111"/>
+          <w:sz w:val="30"/>
+          <w:szCs w:val="30"/>
+          <w:lang w:eastAsia="it-IT"/>
+        </w:rPr>
+      </w:pPr>
+    </w:p>
+    <w:p>
+      <w:pPr>
+        <w:shd w:val="clear" w:color="auto" w:fill="FFFFFF"/>
+        <w:spacing w:after="0" w:line="240" w:lineRule="atLeast"/>
+        <w:outlineLvl w:val="1"/>
         <w:rPr>
           <w:rFonts w:ascii="Helvetica" w:eastAsia="Times New Roman" w:hAnsi="Helvetica" w:cs="Helvetica"/>
           <w:b/>
           <w:bCs/>
           <w:color w:val="111111"/>
-          <w:sz w:val="36"/>
-          <w:szCs w:val="36"/>
-          <w:lang w:eastAsia="it-IT"/>
-        </w:rPr>
-        <w:t>3.</w:t>
-      </w:r>
-      <w:r>
+          <w:sz w:val="45"/>
+          <w:szCs w:val="45"/>
+          <w:lang w:eastAsia="it-IT"/>
+        </w:rPr>
+      </w:pPr>
+    </w:p>
+    <w:p>
+      <w:pPr>
+        <w:shd w:val="clear" w:color="auto" w:fill="FFFFFF"/>
+        <w:spacing w:before="150" w:after="150" w:line="600" w:lineRule="atLeast"/>
+        <w:outlineLvl w:val="1"/>
         <w:rPr>
           <w:rFonts w:ascii="Helvetica" w:eastAsia="Times New Roman" w:hAnsi="Helvetica" w:cs="Helvetica"/>
           <w:b/>
           <w:bCs/>
           <w:color w:val="111111"/>
-          <w:sz w:val="36"/>
-          <w:szCs w:val="36"/>
-          <w:lang w:eastAsia="it-IT"/>
-        </w:rPr>
-        <w:t>3</w:t>
-      </w:r>
+          <w:sz w:val="45"/>
+          <w:szCs w:val="45"/>
+          <w:lang w:eastAsia="it-IT"/>
+        </w:rPr>
+      </w:pPr>
       <w:r>
         <w:rPr>
           <w:rFonts w:ascii="Helvetica" w:eastAsia="Times New Roman" w:hAnsi="Helvetica" w:cs="Helvetica"/>
           <w:b/>
           <w:bCs/>
           <w:color w:val="111111"/>
-          <w:sz w:val="36"/>
-          <w:szCs w:val="36"/>
-          <w:lang w:eastAsia="it-IT"/>
+          <w:sz w:val="45"/>
+          <w:szCs w:val="45"/>
+          <w:lang w:eastAsia="it-IT"/>
+        </w:rPr>
+        <w:t>6. Deliverables</w:t>
+      </w:r>
+    </w:p>
+    <w:p>
+      <w:pPr>
+        <w:shd w:val="clear" w:color="auto" w:fill="FFFFFF"/>
+        <w:spacing w:before="150" w:after="60" w:line="240" w:lineRule="auto"/>
+        <w:rPr>
+          <w:rFonts w:ascii="Helvetica" w:hAnsi="Helvetica" w:cs="Helvetica"/>
+          <w:sz w:val="30"/>
+          <w:szCs w:val="30"/>
+        </w:rPr>
+      </w:pPr>
+      <w:r>
+        <w:rPr>
+          <w:rFonts w:ascii="Helvetica" w:hAnsi="Helvetica" w:cs="Helvetica"/>
+          <w:sz w:val="30"/>
+          <w:szCs w:val="30"/>
+        </w:rPr>
+        <w:t xml:space="preserve">• </w:t>
+      </w:r>
+      <w:proofErr w:type="spellStart"/>
+      <w:r>
+        <w:rPr>
+          <w:rFonts w:ascii="Helvetica" w:hAnsi="Helvetica" w:cs="Helvetica"/>
+          <w:sz w:val="30"/>
+          <w:szCs w:val="30"/>
+        </w:rPr>
+        <w:t>Problem</w:t>
+      </w:r>
+      <w:proofErr w:type="spellEnd"/>
+      <w:r>
+        <w:rPr>
+          <w:rFonts w:ascii="Helvetica" w:hAnsi="Helvetica" w:cs="Helvetica"/>
+          <w:sz w:val="30"/>
+          <w:szCs w:val="30"/>
+        </w:rPr>
+        <w:t xml:space="preserve"> Statement  </w:t>
+      </w:r>
+    </w:p>
+    <w:p>
+      <w:pPr>
+        <w:shd w:val="clear" w:color="auto" w:fill="FFFFFF"/>
+        <w:spacing w:before="150" w:after="60" w:line="240" w:lineRule="auto"/>
+        <w:rPr>
+          <w:rFonts w:ascii="Helvetica" w:hAnsi="Helvetica" w:cs="Helvetica"/>
+          <w:sz w:val="30"/>
+          <w:szCs w:val="30"/>
+        </w:rPr>
+      </w:pPr>
+      <w:r>
+        <w:rPr>
+          <w:rFonts w:ascii="Helvetica" w:hAnsi="Helvetica" w:cs="Helvetica"/>
+          <w:sz w:val="30"/>
+          <w:szCs w:val="30"/>
+        </w:rPr>
+        <w:t xml:space="preserve">• </w:t>
+      </w:r>
+      <w:proofErr w:type="spellStart"/>
+      <w:r>
+        <w:rPr>
+          <w:rFonts w:ascii="Helvetica" w:hAnsi="Helvetica" w:cs="Helvetica"/>
+          <w:sz w:val="30"/>
+          <w:szCs w:val="30"/>
+        </w:rPr>
+        <w:t>Requirements</w:t>
+      </w:r>
+      <w:proofErr w:type="spellEnd"/>
+      <w:r>
+        <w:rPr>
+          <w:rFonts w:ascii="Helvetica" w:hAnsi="Helvetica" w:cs="Helvetica"/>
+          <w:sz w:val="30"/>
+          <w:szCs w:val="30"/>
+        </w:rPr>
+        <w:t xml:space="preserve"> Analysis </w:t>
+      </w:r>
+      <w:proofErr w:type="spellStart"/>
+      <w:r>
+        <w:rPr>
+          <w:rFonts w:ascii="Helvetica" w:hAnsi="Helvetica" w:cs="Helvetica"/>
+          <w:sz w:val="30"/>
+          <w:szCs w:val="30"/>
+        </w:rPr>
+        <w:t>Document</w:t>
+      </w:r>
+      <w:proofErr w:type="spellEnd"/>
+      <w:r>
+        <w:rPr>
+          <w:rFonts w:ascii="Helvetica" w:hAnsi="Helvetica" w:cs="Helvetica"/>
+          <w:sz w:val="30"/>
+          <w:szCs w:val="30"/>
         </w:rPr>
         <w:t xml:space="preserve"> </w:t>
       </w:r>
-      <w:r>
+    </w:p>
+    <w:p>
+      <w:pPr>
+        <w:shd w:val="clear" w:color="auto" w:fill="FFFFFF"/>
+        <w:spacing w:before="150" w:after="60" w:line="240" w:lineRule="auto"/>
+        <w:rPr>
+          <w:rFonts w:ascii="Helvetica" w:hAnsi="Helvetica" w:cs="Helvetica"/>
+          <w:sz w:val="30"/>
+          <w:szCs w:val="30"/>
+        </w:rPr>
+      </w:pPr>
+      <w:r>
+        <w:rPr>
+          <w:rFonts w:ascii="Helvetica" w:hAnsi="Helvetica" w:cs="Helvetica"/>
+          <w:sz w:val="30"/>
+          <w:szCs w:val="30"/>
+        </w:rPr>
+        <w:t xml:space="preserve">• System Design </w:t>
+      </w:r>
+      <w:proofErr w:type="spellStart"/>
+      <w:r>
+        <w:rPr>
+          <w:rFonts w:ascii="Helvetica" w:hAnsi="Helvetica" w:cs="Helvetica"/>
+          <w:sz w:val="30"/>
+          <w:szCs w:val="30"/>
+        </w:rPr>
+        <w:t>Document</w:t>
+      </w:r>
+      <w:proofErr w:type="spellEnd"/>
+      <w:r>
+        <w:rPr>
+          <w:rFonts w:ascii="Helvetica" w:hAnsi="Helvetica" w:cs="Helvetica"/>
+          <w:sz w:val="30"/>
+          <w:szCs w:val="30"/>
+        </w:rPr>
+        <w:t xml:space="preserve">  </w:t>
+      </w:r>
+    </w:p>
+    <w:p>
+      <w:pPr>
+        <w:shd w:val="clear" w:color="auto" w:fill="FFFFFF"/>
+        <w:spacing w:before="150" w:after="60" w:line="240" w:lineRule="auto"/>
+        <w:rPr>
+          <w:rFonts w:ascii="Helvetica" w:hAnsi="Helvetica" w:cs="Helvetica"/>
+          <w:sz w:val="30"/>
+          <w:szCs w:val="30"/>
+        </w:rPr>
+      </w:pPr>
+      <w:r>
+        <w:rPr>
+          <w:rFonts w:ascii="Helvetica" w:hAnsi="Helvetica" w:cs="Helvetica"/>
+          <w:sz w:val="30"/>
+          <w:szCs w:val="30"/>
+        </w:rPr>
+        <w:t xml:space="preserve">• Object Design </w:t>
+      </w:r>
+      <w:proofErr w:type="spellStart"/>
+      <w:r>
+        <w:rPr>
+          <w:rFonts w:ascii="Helvetica" w:hAnsi="Helvetica" w:cs="Helvetica"/>
+          <w:sz w:val="30"/>
+          <w:szCs w:val="30"/>
+        </w:rPr>
+        <w:t>Document</w:t>
+      </w:r>
+      <w:proofErr w:type="spellEnd"/>
+      <w:r>
+        <w:rPr>
+          <w:rFonts w:ascii="Helvetica" w:hAnsi="Helvetica" w:cs="Helvetica"/>
+          <w:sz w:val="30"/>
+          <w:szCs w:val="30"/>
+        </w:rPr>
+        <w:t xml:space="preserve">  </w:t>
+      </w:r>
+    </w:p>
+    <w:p>
+      <w:pPr>
+        <w:shd w:val="clear" w:color="auto" w:fill="FFFFFF"/>
+        <w:spacing w:before="150" w:after="60" w:line="240" w:lineRule="auto"/>
+        <w:rPr>
+          <w:rFonts w:ascii="Helvetica" w:hAnsi="Helvetica" w:cs="Helvetica"/>
+          <w:sz w:val="30"/>
+          <w:szCs w:val="30"/>
+        </w:rPr>
+      </w:pPr>
+      <w:r>
+        <w:rPr>
+          <w:rFonts w:ascii="Helvetica" w:hAnsi="Helvetica" w:cs="Helvetica"/>
+          <w:sz w:val="30"/>
+          <w:szCs w:val="30"/>
+        </w:rPr>
+        <w:t xml:space="preserve">• Test Plan </w:t>
+      </w:r>
+    </w:p>
+    <w:p>
+      <w:pPr>
+        <w:shd w:val="clear" w:color="auto" w:fill="FFFFFF"/>
+        <w:spacing w:before="150" w:after="60" w:line="240" w:lineRule="auto"/>
+        <w:rPr>
+          <w:rFonts w:ascii="Helvetica" w:hAnsi="Helvetica" w:cs="Helvetica"/>
+          <w:sz w:val="30"/>
+          <w:szCs w:val="30"/>
+        </w:rPr>
+      </w:pPr>
+      <w:r>
+        <w:rPr>
+          <w:rFonts w:ascii="Helvetica" w:hAnsi="Helvetica" w:cs="Helvetica"/>
+          <w:sz w:val="30"/>
+          <w:szCs w:val="30"/>
+        </w:rPr>
+        <w:t xml:space="preserve">• Test Case </w:t>
+      </w:r>
+      <w:proofErr w:type="spellStart"/>
+      <w:r>
+        <w:rPr>
+          <w:rFonts w:ascii="Helvetica" w:hAnsi="Helvetica" w:cs="Helvetica"/>
+          <w:sz w:val="30"/>
+          <w:szCs w:val="30"/>
+        </w:rPr>
+        <w:t>Specification</w:t>
+      </w:r>
+      <w:proofErr w:type="spellEnd"/>
+      <w:r>
+        <w:rPr>
+          <w:rFonts w:ascii="Helvetica" w:hAnsi="Helvetica" w:cs="Helvetica"/>
+          <w:sz w:val="30"/>
+          <w:szCs w:val="30"/>
+        </w:rPr>
+        <w:t xml:space="preserve"> </w:t>
+      </w:r>
+    </w:p>
+    <w:p>
+      <w:pPr>
+        <w:shd w:val="clear" w:color="auto" w:fill="FFFFFF"/>
+        <w:spacing w:before="150" w:after="60" w:line="240" w:lineRule="auto"/>
+        <w:rPr>
+          <w:rFonts w:ascii="Helvetica" w:hAnsi="Helvetica" w:cs="Helvetica"/>
+          <w:sz w:val="30"/>
+          <w:szCs w:val="30"/>
+        </w:rPr>
+      </w:pPr>
+      <w:r>
+        <w:rPr>
+          <w:rFonts w:ascii="Helvetica" w:hAnsi="Helvetica" w:cs="Helvetica"/>
+          <w:sz w:val="30"/>
+          <w:szCs w:val="30"/>
+        </w:rPr>
+        <w:t xml:space="preserve">• Test </w:t>
+      </w:r>
+      <w:proofErr w:type="spellStart"/>
+      <w:r>
+        <w:rPr>
+          <w:rFonts w:ascii="Helvetica" w:hAnsi="Helvetica" w:cs="Helvetica"/>
+          <w:sz w:val="30"/>
+          <w:szCs w:val="30"/>
+        </w:rPr>
+        <w:t>Execution</w:t>
+      </w:r>
+      <w:proofErr w:type="spellEnd"/>
+      <w:r>
+        <w:rPr>
+          <w:rFonts w:ascii="Helvetica" w:hAnsi="Helvetica" w:cs="Helvetica"/>
+          <w:sz w:val="30"/>
+          <w:szCs w:val="30"/>
+        </w:rPr>
+        <w:t xml:space="preserve"> Report</w:t>
+      </w:r>
+    </w:p>
+    <w:p>
+      <w:pPr>
+        <w:shd w:val="clear" w:color="auto" w:fill="FFFFFF"/>
+        <w:spacing w:before="150" w:after="60" w:line="240" w:lineRule="auto"/>
+        <w:rPr>
+          <w:rFonts w:ascii="Helvetica" w:hAnsi="Helvetica" w:cs="Helvetica"/>
+          <w:sz w:val="30"/>
+          <w:szCs w:val="30"/>
+        </w:rPr>
+      </w:pPr>
+    </w:p>
+    <w:p>
+      <w:pPr>
+        <w:shd w:val="clear" w:color="auto" w:fill="FFFFFF"/>
+        <w:spacing w:before="150" w:after="150" w:line="600" w:lineRule="atLeast"/>
+        <w:outlineLvl w:val="1"/>
         <w:rPr>
           <w:rFonts w:ascii="Helvetica" w:eastAsia="Times New Roman" w:hAnsi="Helvetica" w:cs="Helvetica"/>
           <w:b/>
           <w:bCs/>
           <w:color w:val="111111"/>
-          <w:sz w:val="36"/>
-          <w:szCs w:val="36"/>
-          <w:lang w:eastAsia="it-IT"/>
-        </w:rPr>
-        <w:t>Manager aggiunge una nuova corsa alla tratta</w:t>
-      </w:r>
-    </w:p>
-    <w:p>
-      <w:pPr>
-        <w:shd w:val="clear" w:color="auto" w:fill="FFFFFF"/>
-        <w:spacing w:after="0" w:line="240" w:lineRule="atLeast"/>
-        <w:outlineLvl w:val="1"/>
+          <w:sz w:val="45"/>
+          <w:szCs w:val="45"/>
+          <w:lang w:eastAsia="it-IT"/>
+        </w:rPr>
+      </w:pPr>
+      <w:r>
         <w:rPr>
           <w:rFonts w:ascii="Helvetica" w:eastAsia="Times New Roman" w:hAnsi="Helvetica" w:cs="Helvetica"/>
           <w:b/>
           <w:bCs/>
           <w:color w:val="111111"/>
-          <w:sz w:val="36"/>
-          <w:szCs w:val="36"/>
-          <w:lang w:eastAsia="it-IT"/>
-        </w:rPr>
-      </w:pPr>
-    </w:p>
-    <w:p>
-      <w:pPr>
-        <w:shd w:val="clear" w:color="auto" w:fill="FFFFFF"/>
-        <w:spacing w:after="0" w:line="240" w:lineRule="atLeast"/>
-        <w:outlineLvl w:val="1"/>
-        <w:rPr>
-          <w:rFonts w:ascii="Helvetica" w:eastAsia="Times New Roman" w:hAnsi="Helvetica" w:cs="Helvetica"/>
-          <w:color w:val="111111"/>
-          <w:sz w:val="30"/>
-          <w:szCs w:val="30"/>
-          <w:lang w:eastAsia="it-IT"/>
-        </w:rPr>
-      </w:pPr>
-      <w:r>
-        <w:rPr>
-          <w:rFonts w:ascii="Helvetica" w:eastAsia="Times New Roman" w:hAnsi="Helvetica" w:cs="Helvetica"/>
-          <w:color w:val="111111"/>
-          <w:sz w:val="30"/>
-          <w:szCs w:val="30"/>
-          <w:lang w:eastAsia="it-IT"/>
-        </w:rPr>
-        <w:t xml:space="preserve">Carlo, il manager della compagnia, </w:t>
-      </w:r>
-      <w:r>
-        <w:rPr>
-          <w:rFonts w:ascii="Helvetica" w:eastAsia="Times New Roman" w:hAnsi="Helvetica" w:cs="Helvetica"/>
-          <w:color w:val="111111"/>
-          <w:sz w:val="30"/>
-          <w:szCs w:val="30"/>
-          <w:lang w:eastAsia="it-IT"/>
-        </w:rPr>
-        <w:t>ha ricevuto diverse richieste da parte dei clienti per l’aggiunta di una nuova corsa</w:t>
-      </w:r>
-      <w:r>
-        <w:rPr>
-          <w:rFonts w:ascii="Helvetica" w:eastAsia="Times New Roman" w:hAnsi="Helvetica" w:cs="Helvetica"/>
-          <w:color w:val="111111"/>
-          <w:sz w:val="30"/>
-          <w:szCs w:val="30"/>
-          <w:lang w:eastAsia="it-IT"/>
-        </w:rPr>
-        <w:t xml:space="preserve"> e, volendo soddisfarli,</w:t>
-      </w:r>
-      <w:r>
-        <w:rPr>
-          <w:rFonts w:ascii="Helvetica" w:eastAsia="Times New Roman" w:hAnsi="Helvetica" w:cs="Helvetica"/>
-          <w:color w:val="111111"/>
-          <w:sz w:val="30"/>
-          <w:szCs w:val="30"/>
-          <w:lang w:eastAsia="it-IT"/>
-        </w:rPr>
-        <w:t xml:space="preserve"> decide di </w:t>
-      </w:r>
-      <w:r>
-        <w:rPr>
-          <w:rFonts w:ascii="Helvetica" w:eastAsia="Times New Roman" w:hAnsi="Helvetica" w:cs="Helvetica"/>
-          <w:color w:val="111111"/>
-          <w:sz w:val="30"/>
-          <w:szCs w:val="30"/>
-          <w:lang w:eastAsia="it-IT"/>
-        </w:rPr>
-        <w:t>effettuare il login</w:t>
-      </w:r>
-      <w:r>
-        <w:rPr>
-          <w:rFonts w:ascii="Helvetica" w:eastAsia="Times New Roman" w:hAnsi="Helvetica" w:cs="Helvetica"/>
-          <w:color w:val="111111"/>
-          <w:sz w:val="30"/>
-          <w:szCs w:val="30"/>
-          <w:lang w:eastAsia="it-IT"/>
-        </w:rPr>
-        <w:t xml:space="preserve"> su </w:t>
-      </w:r>
-      <w:proofErr w:type="spellStart"/>
-      <w:r>
-        <w:rPr>
-          <w:rFonts w:ascii="Helvetica" w:eastAsia="Times New Roman" w:hAnsi="Helvetica" w:cs="Helvetica"/>
-          <w:color w:val="111111"/>
-          <w:sz w:val="30"/>
-          <w:szCs w:val="30"/>
-          <w:lang w:eastAsia="it-IT"/>
-        </w:rPr>
-        <w:t>ETransfer</w:t>
-      </w:r>
-      <w:proofErr w:type="spellEnd"/>
-      <w:r>
-        <w:rPr>
-          <w:rFonts w:ascii="Helvetica" w:eastAsia="Times New Roman" w:hAnsi="Helvetica" w:cs="Helvetica"/>
-          <w:color w:val="111111"/>
-          <w:sz w:val="30"/>
-          <w:szCs w:val="30"/>
-          <w:lang w:eastAsia="it-IT"/>
-        </w:rPr>
-        <w:t>. Una volta effettuato il login, va nella sezione</w:t>
-      </w:r>
-      <w:r>
-        <w:rPr>
-          <w:rFonts w:ascii="Helvetica" w:eastAsia="Times New Roman" w:hAnsi="Helvetica" w:cs="Helvetica"/>
-          <w:color w:val="111111"/>
-          <w:sz w:val="30"/>
-          <w:szCs w:val="30"/>
-          <w:lang w:eastAsia="it-IT"/>
-        </w:rPr>
-        <w:t xml:space="preserve"> “Tratte”</w:t>
-      </w:r>
-      <w:r>
-        <w:rPr>
-          <w:rFonts w:ascii="Helvetica" w:eastAsia="Times New Roman" w:hAnsi="Helvetica" w:cs="Helvetica"/>
-          <w:color w:val="111111"/>
-          <w:sz w:val="30"/>
-          <w:szCs w:val="30"/>
-          <w:lang w:eastAsia="it-IT"/>
-        </w:rPr>
-        <w:t xml:space="preserve"> e visualizza </w:t>
-      </w:r>
-      <w:r>
-        <w:rPr>
-          <w:rFonts w:ascii="Helvetica" w:eastAsia="Times New Roman" w:hAnsi="Helvetica" w:cs="Helvetica"/>
-          <w:color w:val="111111"/>
-          <w:sz w:val="30"/>
-          <w:szCs w:val="30"/>
-          <w:lang w:eastAsia="it-IT"/>
-        </w:rPr>
-        <w:t>quelle</w:t>
-      </w:r>
-      <w:r>
-        <w:rPr>
-          <w:rFonts w:ascii="Helvetica" w:eastAsia="Times New Roman" w:hAnsi="Helvetica" w:cs="Helvetica"/>
-          <w:color w:val="111111"/>
-          <w:sz w:val="30"/>
-          <w:szCs w:val="30"/>
-          <w:lang w:eastAsia="it-IT"/>
-        </w:rPr>
-        <w:t xml:space="preserve"> che si faranno l’indomani. Seleziona la tratta interessata e la modifica, aggiungendo la corsa voluta dagli utenti</w:t>
-      </w:r>
-      <w:r>
-        <w:rPr>
-          <w:rFonts w:ascii="Helvetica" w:eastAsia="Times New Roman" w:hAnsi="Helvetica" w:cs="Helvetica"/>
-          <w:color w:val="111111"/>
-          <w:sz w:val="30"/>
-          <w:szCs w:val="30"/>
-          <w:lang w:eastAsia="it-IT"/>
-        </w:rPr>
-        <w:t xml:space="preserve">, inserisce i vari dettagli della corsa e </w:t>
-      </w:r>
-      <w:r>
-        <w:rPr>
-          <w:rFonts w:ascii="Helvetica" w:eastAsia="Times New Roman" w:hAnsi="Helvetica" w:cs="Helvetica"/>
-          <w:color w:val="111111"/>
-          <w:sz w:val="30"/>
-          <w:szCs w:val="30"/>
-          <w:lang w:eastAsia="it-IT"/>
-        </w:rPr>
-        <w:t>successivamente salva le modifiche.</w:t>
-      </w:r>
-    </w:p>
-    <w:p>
-      <w:pPr>
-        <w:shd w:val="clear" w:color="auto" w:fill="FFFFFF"/>
-        <w:spacing w:after="0" w:line="240" w:lineRule="atLeast"/>
-        <w:outlineLvl w:val="1"/>
-        <w:rPr>
-          <w:rFonts w:ascii="Helvetica" w:eastAsia="Times New Roman" w:hAnsi="Helvetica" w:cs="Helvetica"/>
-          <w:color w:val="111111"/>
-          <w:sz w:val="30"/>
-          <w:szCs w:val="30"/>
-          <w:lang w:eastAsia="it-IT"/>
-        </w:rPr>
-      </w:pPr>
-      <w:r>
-        <w:rPr>
-          <w:rFonts w:ascii="Helvetica" w:eastAsia="Times New Roman" w:hAnsi="Helvetica" w:cs="Helvetica"/>
-          <w:color w:val="111111"/>
-          <w:sz w:val="30"/>
-          <w:szCs w:val="30"/>
-          <w:lang w:eastAsia="it-IT"/>
-        </w:rPr>
-        <w:t>Le modifiche ora saranno visibili sia all’autista di quella tratta che ai clienti.</w:t>
-      </w:r>
-    </w:p>
-    <w:p>
-      <w:pPr>
-        <w:shd w:val="clear" w:color="auto" w:fill="FFFFFF"/>
-        <w:spacing w:after="0" w:line="240" w:lineRule="atLeast"/>
-        <w:outlineLvl w:val="1"/>
-        <w:rPr>
-          <w:rFonts w:ascii="Helvetica" w:eastAsia="Times New Roman" w:hAnsi="Helvetica" w:cs="Helvetica"/>
-          <w:color w:val="111111"/>
-          <w:sz w:val="30"/>
-          <w:szCs w:val="30"/>
-          <w:lang w:eastAsia="it-IT"/>
-        </w:rPr>
-      </w:pPr>
-    </w:p>
-    <w:p>
-      <w:pPr>
-        <w:shd w:val="clear" w:color="auto" w:fill="FFFFFF"/>
-        <w:spacing w:after="0" w:line="240" w:lineRule="atLeast"/>
-        <w:outlineLvl w:val="1"/>
-        <w:rPr>
-          <w:rFonts w:ascii="Helvetica" w:eastAsia="Times New Roman" w:hAnsi="Helvetica" w:cs="Helvetica"/>
-          <w:b/>
-          <w:bCs/>
-          <w:color w:val="111111"/>
           <w:sz w:val="45"/>
           <w:szCs w:val="45"/>
           <w:lang w:eastAsia="it-IT"/>
         </w:rPr>
-      </w:pPr>
-      <w:r>
-        <w:rPr>
-          <w:rFonts w:ascii="Helvetica" w:eastAsia="Times New Roman" w:hAnsi="Helvetica" w:cs="Helvetica"/>
-          <w:b/>
-          <w:bCs/>
-          <w:color w:val="111111"/>
-          <w:sz w:val="45"/>
-          <w:szCs w:val="45"/>
-          <w:lang w:eastAsia="it-IT"/>
-        </w:rPr>
-        <w:t>4 Requis</w:t>
-      </w:r>
-      <w:r>
-        <w:rPr>
-          <w:rFonts w:ascii="Helvetica" w:eastAsia="Times New Roman" w:hAnsi="Helvetica" w:cs="Helvetica"/>
-          <w:b/>
-          <w:bCs/>
-          <w:color w:val="111111"/>
-          <w:sz w:val="45"/>
-          <w:szCs w:val="45"/>
-          <w:lang w:eastAsia="it-IT"/>
-        </w:rPr>
-        <w:t>i</w:t>
-      </w:r>
-      <w:r>
-        <w:rPr>
-          <w:rFonts w:ascii="Helvetica" w:eastAsia="Times New Roman" w:hAnsi="Helvetica" w:cs="Helvetica"/>
-          <w:b/>
-          <w:bCs/>
-          <w:color w:val="111111"/>
-          <w:sz w:val="45"/>
-          <w:szCs w:val="45"/>
-          <w:lang w:eastAsia="it-IT"/>
-        </w:rPr>
-        <w:t>ti funzionali</w:t>
-      </w:r>
-    </w:p>
-    <w:p>
-      <w:pPr>
-        <w:shd w:val="clear" w:color="auto" w:fill="FFFFFF"/>
-        <w:spacing w:after="0" w:line="240" w:lineRule="atLeast"/>
-        <w:outlineLvl w:val="1"/>
-        <w:rPr>
-          <w:rFonts w:ascii="Helvetica" w:eastAsia="Times New Roman" w:hAnsi="Helvetica" w:cs="Helvetica"/>
-          <w:b/>
-          <w:bCs/>
-          <w:color w:val="111111"/>
-          <w:sz w:val="45"/>
-          <w:szCs w:val="45"/>
-          <w:lang w:eastAsia="it-IT"/>
-        </w:rPr>
-      </w:pPr>
-    </w:p>
-    <w:p>
-      <w:pPr>
-        <w:shd w:val="clear" w:color="auto" w:fill="FFFFFF"/>
-        <w:spacing w:after="0" w:line="240" w:lineRule="atLeast"/>
-        <w:outlineLvl w:val="1"/>
-        <w:rPr>
-          <w:rFonts w:ascii="Helvetica" w:eastAsia="Times New Roman" w:hAnsi="Helvetica" w:cs="Helvetica"/>
-          <w:color w:val="111111"/>
-          <w:sz w:val="30"/>
-          <w:szCs w:val="30"/>
-          <w:lang w:eastAsia="it-IT"/>
-        </w:rPr>
-      </w:pPr>
-      <w:r>
-        <w:rPr>
-          <w:rFonts w:ascii="Helvetica" w:eastAsia="Times New Roman" w:hAnsi="Helvetica" w:cs="Helvetica"/>
-          <w:color w:val="111111"/>
-          <w:sz w:val="30"/>
-          <w:szCs w:val="30"/>
-          <w:lang w:eastAsia="it-IT"/>
-        </w:rPr>
-        <w:t xml:space="preserve">4.1 </w:t>
-      </w:r>
-      <w:r>
-        <w:rPr>
-          <w:rFonts w:ascii="Helvetica" w:eastAsia="Times New Roman" w:hAnsi="Helvetica" w:cs="Helvetica"/>
-          <w:color w:val="111111"/>
-          <w:sz w:val="30"/>
-          <w:szCs w:val="30"/>
-          <w:lang w:eastAsia="it-IT"/>
-        </w:rPr>
-        <w:t>Registrazione</w:t>
-      </w:r>
-    </w:p>
-    <w:p>
-      <w:pPr>
-        <w:shd w:val="clear" w:color="auto" w:fill="FFFFFF"/>
-        <w:spacing w:after="0" w:line="240" w:lineRule="atLeast"/>
-        <w:outlineLvl w:val="1"/>
-        <w:rPr>
-          <w:rFonts w:ascii="Helvetica" w:eastAsia="Times New Roman" w:hAnsi="Helvetica" w:cs="Helvetica"/>
-          <w:color w:val="111111"/>
-          <w:sz w:val="30"/>
-          <w:szCs w:val="30"/>
-          <w:lang w:eastAsia="it-IT"/>
-        </w:rPr>
-      </w:pPr>
-      <w:r>
-        <w:rPr>
-          <w:rFonts w:ascii="Helvetica" w:eastAsia="Times New Roman" w:hAnsi="Helvetica" w:cs="Helvetica"/>
-          <w:color w:val="111111"/>
-          <w:sz w:val="30"/>
-          <w:szCs w:val="30"/>
-          <w:lang w:eastAsia="it-IT"/>
-        </w:rPr>
-        <w:t xml:space="preserve">4.2 </w:t>
-      </w:r>
-      <w:r>
-        <w:rPr>
-          <w:rFonts w:ascii="Helvetica" w:eastAsia="Times New Roman" w:hAnsi="Helvetica" w:cs="Helvetica"/>
-          <w:color w:val="111111"/>
-          <w:sz w:val="30"/>
-          <w:szCs w:val="30"/>
-          <w:lang w:eastAsia="it-IT"/>
-        </w:rPr>
-        <w:t>Login</w:t>
-      </w:r>
-    </w:p>
-    <w:p>
-      <w:pPr>
-        <w:shd w:val="clear" w:color="auto" w:fill="FFFFFF"/>
-        <w:spacing w:after="0" w:line="240" w:lineRule="atLeast"/>
-        <w:outlineLvl w:val="1"/>
-        <w:rPr>
-          <w:rFonts w:ascii="Helvetica" w:eastAsia="Times New Roman" w:hAnsi="Helvetica" w:cs="Helvetica"/>
-          <w:color w:val="111111"/>
-          <w:sz w:val="30"/>
-          <w:szCs w:val="30"/>
-          <w:lang w:eastAsia="it-IT"/>
-        </w:rPr>
-      </w:pPr>
-      <w:r>
-        <w:rPr>
-          <w:rFonts w:ascii="Helvetica" w:eastAsia="Times New Roman" w:hAnsi="Helvetica" w:cs="Helvetica"/>
-          <w:color w:val="111111"/>
-          <w:sz w:val="30"/>
-          <w:szCs w:val="30"/>
-          <w:lang w:eastAsia="it-IT"/>
-        </w:rPr>
-        <w:t xml:space="preserve">4.3 </w:t>
-      </w:r>
-      <w:r>
-        <w:rPr>
-          <w:rFonts w:ascii="Helvetica" w:eastAsia="Times New Roman" w:hAnsi="Helvetica" w:cs="Helvetica"/>
-          <w:color w:val="111111"/>
-          <w:sz w:val="30"/>
-          <w:szCs w:val="30"/>
-          <w:lang w:eastAsia="it-IT"/>
-        </w:rPr>
-        <w:t>Visualizzare le varie tratte</w:t>
-      </w:r>
-    </w:p>
-    <w:p>
-      <w:pPr>
-        <w:shd w:val="clear" w:color="auto" w:fill="FFFFFF"/>
-        <w:spacing w:after="0" w:line="240" w:lineRule="atLeast"/>
-        <w:outlineLvl w:val="1"/>
-        <w:rPr>
-          <w:rFonts w:ascii="Helvetica" w:eastAsia="Times New Roman" w:hAnsi="Helvetica" w:cs="Helvetica"/>
-          <w:color w:val="111111"/>
-          <w:sz w:val="30"/>
-          <w:szCs w:val="30"/>
-          <w:lang w:eastAsia="it-IT"/>
-        </w:rPr>
-      </w:pPr>
-      <w:r>
-        <w:rPr>
-          <w:rFonts w:ascii="Helvetica" w:eastAsia="Times New Roman" w:hAnsi="Helvetica" w:cs="Helvetica"/>
-          <w:color w:val="111111"/>
-          <w:sz w:val="30"/>
-          <w:szCs w:val="30"/>
-          <w:lang w:eastAsia="it-IT"/>
-        </w:rPr>
-        <w:t xml:space="preserve">4.4 </w:t>
-      </w:r>
-      <w:r>
-        <w:rPr>
-          <w:rFonts w:ascii="Helvetica" w:eastAsia="Times New Roman" w:hAnsi="Helvetica" w:cs="Helvetica"/>
-          <w:color w:val="111111"/>
-          <w:sz w:val="30"/>
-          <w:szCs w:val="30"/>
-          <w:lang w:eastAsia="it-IT"/>
-        </w:rPr>
-        <w:t>Inserire una nuova tratta</w:t>
-      </w:r>
-    </w:p>
-    <w:p>
-      <w:pPr>
-        <w:shd w:val="clear" w:color="auto" w:fill="FFFFFF"/>
-        <w:spacing w:after="0" w:line="240" w:lineRule="atLeast"/>
-        <w:outlineLvl w:val="1"/>
-        <w:rPr>
-          <w:rFonts w:ascii="Helvetica" w:eastAsia="Times New Roman" w:hAnsi="Helvetica" w:cs="Helvetica"/>
-          <w:color w:val="111111"/>
-          <w:sz w:val="30"/>
-          <w:szCs w:val="30"/>
-          <w:lang w:eastAsia="it-IT"/>
-        </w:rPr>
-      </w:pPr>
-      <w:r>
-        <w:rPr>
-          <w:rFonts w:ascii="Helvetica" w:eastAsia="Times New Roman" w:hAnsi="Helvetica" w:cs="Helvetica"/>
-          <w:color w:val="111111"/>
-          <w:sz w:val="30"/>
-          <w:szCs w:val="30"/>
-          <w:lang w:eastAsia="it-IT"/>
-        </w:rPr>
-        <w:t xml:space="preserve">4.5 Inserire o eliminare una corsa </w:t>
-      </w:r>
-    </w:p>
-    <w:p>
-      <w:pPr>
-        <w:shd w:val="clear" w:color="auto" w:fill="FFFFFF"/>
-        <w:spacing w:after="0" w:line="240" w:lineRule="atLeast"/>
-        <w:outlineLvl w:val="1"/>
-        <w:rPr>
-          <w:rFonts w:ascii="Helvetica" w:eastAsia="Times New Roman" w:hAnsi="Helvetica" w:cs="Helvetica"/>
-          <w:color w:val="111111"/>
-          <w:sz w:val="30"/>
-          <w:szCs w:val="30"/>
-          <w:lang w:eastAsia="it-IT"/>
-        </w:rPr>
-      </w:pPr>
-      <w:r>
-        <w:rPr>
-          <w:rFonts w:ascii="Helvetica" w:eastAsia="Times New Roman" w:hAnsi="Helvetica" w:cs="Helvetica"/>
-          <w:color w:val="111111"/>
-          <w:sz w:val="30"/>
-          <w:szCs w:val="30"/>
-          <w:lang w:eastAsia="it-IT"/>
-        </w:rPr>
-        <w:t>4.6 Consultare le informazioni sulla propria area utente</w:t>
-      </w:r>
-    </w:p>
-    <w:p>
-      <w:pPr>
-        <w:shd w:val="clear" w:color="auto" w:fill="FFFFFF"/>
-        <w:spacing w:after="0" w:line="240" w:lineRule="atLeast"/>
-        <w:outlineLvl w:val="1"/>
-        <w:rPr>
-          <w:rFonts w:ascii="Helvetica" w:eastAsia="Times New Roman" w:hAnsi="Helvetica" w:cs="Helvetica"/>
-          <w:color w:val="111111"/>
-          <w:sz w:val="30"/>
-          <w:szCs w:val="30"/>
-          <w:lang w:eastAsia="it-IT"/>
-        </w:rPr>
-      </w:pPr>
-      <w:r>
-        <w:rPr>
-          <w:rFonts w:ascii="Helvetica" w:eastAsia="Times New Roman" w:hAnsi="Helvetica" w:cs="Helvetica"/>
-          <w:color w:val="111111"/>
-          <w:sz w:val="30"/>
-          <w:szCs w:val="30"/>
-          <w:lang w:eastAsia="it-IT"/>
-        </w:rPr>
-        <w:t>4.7 Eliminare una tratta</w:t>
-      </w:r>
-    </w:p>
-    <w:p>
-      <w:pPr>
-        <w:shd w:val="clear" w:color="auto" w:fill="FFFFFF"/>
-        <w:spacing w:after="0" w:line="240" w:lineRule="atLeast"/>
-        <w:outlineLvl w:val="1"/>
-        <w:rPr>
-          <w:rFonts w:ascii="Helvetica" w:eastAsia="Times New Roman" w:hAnsi="Helvetica" w:cs="Helvetica"/>
-          <w:color w:val="111111"/>
-          <w:sz w:val="30"/>
-          <w:szCs w:val="30"/>
-          <w:lang w:eastAsia="it-IT"/>
-        </w:rPr>
-      </w:pPr>
-      <w:r>
-        <w:rPr>
-          <w:rFonts w:ascii="Helvetica" w:eastAsia="Times New Roman" w:hAnsi="Helvetica" w:cs="Helvetica"/>
-          <w:color w:val="111111"/>
-          <w:sz w:val="30"/>
-          <w:szCs w:val="30"/>
-          <w:lang w:eastAsia="it-IT"/>
-        </w:rPr>
-        <w:t>4.8 Aggiungere o eliminare un autista</w:t>
-      </w:r>
-    </w:p>
-    <w:p>
-      <w:pPr>
-        <w:shd w:val="clear" w:color="auto" w:fill="FFFFFF"/>
-        <w:spacing w:after="0" w:line="240" w:lineRule="atLeast"/>
-        <w:outlineLvl w:val="1"/>
-        <w:rPr>
-          <w:rFonts w:ascii="Helvetica" w:eastAsia="Times New Roman" w:hAnsi="Helvetica" w:cs="Helvetica"/>
-          <w:color w:val="111111"/>
-          <w:sz w:val="30"/>
-          <w:szCs w:val="30"/>
-          <w:lang w:eastAsia="it-IT"/>
-        </w:rPr>
-      </w:pPr>
-      <w:r>
-        <w:rPr>
-          <w:rFonts w:ascii="Helvetica" w:eastAsia="Times New Roman" w:hAnsi="Helvetica" w:cs="Helvetica"/>
-          <w:color w:val="111111"/>
-          <w:sz w:val="30"/>
-          <w:szCs w:val="30"/>
-          <w:lang w:eastAsia="it-IT"/>
-        </w:rPr>
-        <w:t>4.9 Modificare le informazioni relative alla tratta</w:t>
-      </w:r>
-    </w:p>
-    <w:p>
-      <w:pPr>
-        <w:shd w:val="clear" w:color="auto" w:fill="FFFFFF"/>
-        <w:spacing w:after="0" w:line="240" w:lineRule="atLeast"/>
-        <w:outlineLvl w:val="1"/>
-        <w:rPr>
-          <w:rFonts w:ascii="Helvetica" w:eastAsia="Times New Roman" w:hAnsi="Helvetica" w:cs="Helvetica"/>
-          <w:color w:val="111111"/>
-          <w:sz w:val="30"/>
-          <w:szCs w:val="30"/>
-          <w:lang w:eastAsia="it-IT"/>
-        </w:rPr>
-      </w:pPr>
-      <w:r>
-        <w:rPr>
-          <w:rFonts w:ascii="Helvetica" w:eastAsia="Times New Roman" w:hAnsi="Helvetica" w:cs="Helvetica"/>
-          <w:color w:val="111111"/>
-          <w:sz w:val="30"/>
-          <w:szCs w:val="30"/>
-          <w:lang w:eastAsia="it-IT"/>
-        </w:rPr>
-        <w:t>4.10 Visualizzare i biglietti venduti</w:t>
-      </w:r>
-    </w:p>
-    <w:p>
-      <w:pPr>
-        <w:shd w:val="clear" w:color="auto" w:fill="FFFFFF"/>
-        <w:spacing w:after="0" w:line="240" w:lineRule="atLeast"/>
-        <w:outlineLvl w:val="1"/>
-        <w:rPr>
-          <w:rFonts w:ascii="Helvetica" w:eastAsia="Times New Roman" w:hAnsi="Helvetica" w:cs="Helvetica"/>
-          <w:color w:val="111111"/>
-          <w:sz w:val="30"/>
-          <w:szCs w:val="30"/>
-          <w:lang w:eastAsia="it-IT"/>
-        </w:rPr>
-      </w:pPr>
-      <w:r>
-        <w:rPr>
-          <w:rFonts w:ascii="Helvetica" w:eastAsia="Times New Roman" w:hAnsi="Helvetica" w:cs="Helvetica"/>
-          <w:color w:val="111111"/>
-          <w:sz w:val="30"/>
-          <w:szCs w:val="30"/>
-          <w:lang w:eastAsia="it-IT"/>
-        </w:rPr>
-        <w:t>4.11 Visualizzare le spese e manutenzioni dei vari autobus</w:t>
-      </w:r>
-    </w:p>
-    <w:p>
-      <w:pPr>
-        <w:shd w:val="clear" w:color="auto" w:fill="FFFFFF"/>
-        <w:spacing w:after="0" w:line="240" w:lineRule="atLeast"/>
-        <w:outlineLvl w:val="1"/>
-        <w:rPr>
-          <w:rFonts w:ascii="Helvetica" w:eastAsia="Times New Roman" w:hAnsi="Helvetica" w:cs="Helvetica"/>
-          <w:color w:val="111111"/>
-          <w:sz w:val="30"/>
-          <w:szCs w:val="30"/>
-          <w:lang w:eastAsia="it-IT"/>
-        </w:rPr>
-      </w:pPr>
-      <w:r>
-        <w:rPr>
-          <w:rFonts w:ascii="Helvetica" w:eastAsia="Times New Roman" w:hAnsi="Helvetica" w:cs="Helvetica"/>
-          <w:color w:val="111111"/>
-          <w:sz w:val="30"/>
-          <w:szCs w:val="30"/>
-          <w:lang w:eastAsia="it-IT"/>
-        </w:rPr>
-        <w:t>4.12 Aggiungere spese di viaggio</w:t>
-      </w:r>
-    </w:p>
-    <w:p>
-      <w:pPr>
-        <w:shd w:val="clear" w:color="auto" w:fill="FFFFFF"/>
-        <w:spacing w:after="0" w:line="240" w:lineRule="atLeast"/>
-        <w:outlineLvl w:val="1"/>
-        <w:rPr>
-          <w:rFonts w:ascii="Helvetica" w:eastAsia="Times New Roman" w:hAnsi="Helvetica" w:cs="Helvetica"/>
-          <w:color w:val="111111"/>
-          <w:sz w:val="30"/>
-          <w:szCs w:val="30"/>
-          <w:lang w:eastAsia="it-IT"/>
-        </w:rPr>
-      </w:pPr>
-      <w:r>
-        <w:rPr>
-          <w:rFonts w:ascii="Helvetica" w:eastAsia="Times New Roman" w:hAnsi="Helvetica" w:cs="Helvetica"/>
-          <w:color w:val="111111"/>
-          <w:sz w:val="30"/>
-          <w:szCs w:val="30"/>
-          <w:lang w:eastAsia="it-IT"/>
-        </w:rPr>
-        <w:t>4.13 Acquistare il biglietto</w:t>
-      </w:r>
-    </w:p>
-    <w:p>
-      <w:pPr>
-        <w:shd w:val="clear" w:color="auto" w:fill="FFFFFF"/>
-        <w:spacing w:after="0" w:line="240" w:lineRule="atLeast"/>
-        <w:outlineLvl w:val="1"/>
-        <w:rPr>
-          <w:rFonts w:ascii="Helvetica" w:eastAsia="Times New Roman" w:hAnsi="Helvetica" w:cs="Helvetica"/>
-          <w:color w:val="111111"/>
-          <w:sz w:val="30"/>
-          <w:szCs w:val="30"/>
-          <w:lang w:eastAsia="it-IT"/>
-        </w:rPr>
-      </w:pPr>
-    </w:p>
-    <w:p>
-      <w:pPr>
-        <w:shd w:val="clear" w:color="auto" w:fill="FFFFFF"/>
-        <w:spacing w:after="0" w:line="240" w:lineRule="atLeast"/>
-        <w:outlineLvl w:val="1"/>
-        <w:rPr>
-          <w:rFonts w:ascii="Helvetica" w:eastAsia="Times New Roman" w:hAnsi="Helvetica" w:cs="Helvetica"/>
-          <w:b/>
-          <w:bCs/>
-          <w:color w:val="111111"/>
-          <w:sz w:val="45"/>
-          <w:szCs w:val="45"/>
-          <w:lang w:eastAsia="it-IT"/>
-        </w:rPr>
-      </w:pPr>
-      <w:r>
-        <w:rPr>
-          <w:rFonts w:ascii="Helvetica" w:eastAsia="Times New Roman" w:hAnsi="Helvetica" w:cs="Helvetica"/>
-          <w:b/>
-          <w:bCs/>
-          <w:color w:val="111111"/>
-          <w:sz w:val="45"/>
-          <w:szCs w:val="45"/>
-          <w:lang w:eastAsia="it-IT"/>
-        </w:rPr>
-        <w:t>5. Requisiti non funzionali</w:t>
-      </w:r>
-    </w:p>
-    <w:p>
-      <w:pPr>
-        <w:shd w:val="clear" w:color="auto" w:fill="FFFFFF"/>
-        <w:spacing w:after="0" w:line="240" w:lineRule="atLeast"/>
-        <w:outlineLvl w:val="1"/>
-        <w:rPr>
-          <w:rFonts w:ascii="Helvetica" w:eastAsia="Times New Roman" w:hAnsi="Helvetica" w:cs="Helvetica"/>
-          <w:color w:val="111111"/>
-          <w:sz w:val="30"/>
-          <w:szCs w:val="30"/>
-          <w:lang w:eastAsia="it-IT"/>
-        </w:rPr>
-      </w:pPr>
-    </w:p>
-    <w:p>
-      <w:pPr>
-        <w:shd w:val="clear" w:color="auto" w:fill="FFFFFF"/>
-        <w:spacing w:after="0" w:line="240" w:lineRule="atLeast"/>
-        <w:outlineLvl w:val="1"/>
-        <w:rPr>
-          <w:rFonts w:ascii="Helvetica" w:eastAsia="Times New Roman" w:hAnsi="Helvetica" w:cs="Helvetica"/>
-          <w:color w:val="111111"/>
-          <w:sz w:val="30"/>
-          <w:szCs w:val="30"/>
-          <w:lang w:eastAsia="it-IT"/>
-        </w:rPr>
-      </w:pPr>
-      <w:r>
-        <w:rPr>
-          <w:rFonts w:ascii="Helvetica" w:eastAsia="Times New Roman" w:hAnsi="Helvetica" w:cs="Helvetica"/>
-          <w:b/>
-          <w:bCs/>
-          <w:color w:val="111111"/>
-          <w:sz w:val="30"/>
-          <w:szCs w:val="30"/>
-          <w:lang w:eastAsia="it-IT"/>
-        </w:rPr>
-        <w:t>5.1</w:t>
-      </w:r>
-      <w:r>
-        <w:rPr>
-          <w:rFonts w:ascii="Helvetica" w:eastAsia="Times New Roman" w:hAnsi="Helvetica" w:cs="Helvetica"/>
-          <w:color w:val="111111"/>
-          <w:sz w:val="30"/>
-          <w:szCs w:val="30"/>
-          <w:lang w:eastAsia="it-IT"/>
-        </w:rPr>
-        <w:t xml:space="preserve"> </w:t>
-      </w:r>
-      <w:proofErr w:type="spellStart"/>
-      <w:r>
-        <w:rPr>
-          <w:rFonts w:ascii="Helvetica" w:eastAsia="Times New Roman" w:hAnsi="Helvetica" w:cs="Helvetica"/>
-          <w:b/>
-          <w:bCs/>
-          <w:color w:val="111111"/>
-          <w:sz w:val="30"/>
-          <w:szCs w:val="30"/>
-          <w:lang w:eastAsia="it-IT"/>
-        </w:rPr>
-        <w:t>Usability</w:t>
-      </w:r>
-      <w:proofErr w:type="spellEnd"/>
-      <w:r>
-        <w:rPr>
-          <w:rFonts w:ascii="Helvetica" w:eastAsia="Times New Roman" w:hAnsi="Helvetica" w:cs="Helvetica"/>
-          <w:color w:val="111111"/>
-          <w:sz w:val="30"/>
-          <w:szCs w:val="30"/>
-          <w:lang w:eastAsia="it-IT"/>
-        </w:rPr>
-        <w:t>:</w:t>
-      </w:r>
-      <w:r>
-        <w:rPr>
-          <w:rFonts w:ascii="Helvetica" w:eastAsia="Times New Roman" w:hAnsi="Helvetica" w:cs="Helvetica"/>
-          <w:color w:val="111111"/>
-          <w:sz w:val="30"/>
-          <w:szCs w:val="30"/>
-          <w:lang w:eastAsia="it-IT"/>
-        </w:rPr>
-        <w:t xml:space="preserve"> </w:t>
-      </w:r>
-      <w:r>
-        <w:rPr>
-          <w:rFonts w:ascii="Helvetica" w:eastAsia="Times New Roman" w:hAnsi="Helvetica" w:cs="Helvetica"/>
-          <w:color w:val="111111"/>
-          <w:sz w:val="30"/>
-          <w:szCs w:val="30"/>
-          <w:lang w:eastAsia="it-IT"/>
-        </w:rPr>
-        <w:t>L’utente viene accompagnato nelle varie azioni tramite un’interfaccia che gli fornisce supporto tramite piccole descrizioni di ogni campo</w:t>
-      </w:r>
-    </w:p>
-    <w:p>
-      <w:pPr>
-        <w:shd w:val="clear" w:color="auto" w:fill="FFFFFF"/>
-        <w:spacing w:after="0" w:line="240" w:lineRule="atLeast"/>
-        <w:outlineLvl w:val="1"/>
-        <w:rPr>
-          <w:rFonts w:ascii="Helvetica" w:eastAsia="Times New Roman" w:hAnsi="Helvetica" w:cs="Helvetica"/>
-          <w:color w:val="111111"/>
-          <w:sz w:val="30"/>
-          <w:szCs w:val="30"/>
-          <w:lang w:eastAsia="it-IT"/>
-        </w:rPr>
-      </w:pPr>
-    </w:p>
-    <w:p>
-      <w:pPr>
-        <w:shd w:val="clear" w:color="auto" w:fill="FFFFFF"/>
-        <w:spacing w:after="0" w:line="240" w:lineRule="atLeast"/>
-        <w:outlineLvl w:val="1"/>
-        <w:rPr>
-          <w:rFonts w:ascii="Helvetica" w:eastAsia="Times New Roman" w:hAnsi="Helvetica" w:cs="Helvetica"/>
-          <w:color w:val="111111"/>
-          <w:sz w:val="30"/>
-          <w:szCs w:val="30"/>
-          <w:lang w:eastAsia="it-IT"/>
-        </w:rPr>
-      </w:pPr>
-      <w:r>
-        <w:rPr>
-          <w:rFonts w:ascii="Helvetica" w:eastAsia="Times New Roman" w:hAnsi="Helvetica" w:cs="Helvetica"/>
-          <w:b/>
-          <w:bCs/>
-          <w:color w:val="111111"/>
-          <w:sz w:val="30"/>
-          <w:szCs w:val="30"/>
-          <w:lang w:eastAsia="it-IT"/>
-        </w:rPr>
-        <w:t>5.2</w:t>
-      </w:r>
-      <w:r>
-        <w:rPr>
-          <w:rFonts w:ascii="Helvetica" w:eastAsia="Times New Roman" w:hAnsi="Helvetica" w:cs="Helvetica"/>
-          <w:color w:val="111111"/>
-          <w:sz w:val="30"/>
-          <w:szCs w:val="30"/>
-          <w:lang w:eastAsia="it-IT"/>
-        </w:rPr>
-        <w:t xml:space="preserve"> </w:t>
-      </w:r>
-      <w:proofErr w:type="spellStart"/>
-      <w:r>
-        <w:rPr>
-          <w:rFonts w:ascii="Helvetica" w:eastAsia="Times New Roman" w:hAnsi="Helvetica" w:cs="Helvetica"/>
-          <w:b/>
-          <w:bCs/>
-          <w:color w:val="111111"/>
-          <w:sz w:val="30"/>
-          <w:szCs w:val="30"/>
-          <w:lang w:eastAsia="it-IT"/>
-        </w:rPr>
-        <w:t>Reliabilty</w:t>
-      </w:r>
-      <w:proofErr w:type="spellEnd"/>
-      <w:r>
-        <w:rPr>
-          <w:rFonts w:ascii="Helvetica" w:eastAsia="Times New Roman" w:hAnsi="Helvetica" w:cs="Helvetica"/>
-          <w:b/>
-          <w:bCs/>
-          <w:color w:val="111111"/>
-          <w:sz w:val="30"/>
-          <w:szCs w:val="30"/>
-          <w:lang w:eastAsia="it-IT"/>
-        </w:rPr>
-        <w:t>:</w:t>
-      </w:r>
-      <w:r>
-        <w:rPr>
-          <w:rFonts w:ascii="Helvetica" w:eastAsia="Times New Roman" w:hAnsi="Helvetica" w:cs="Helvetica"/>
-          <w:color w:val="111111"/>
-          <w:sz w:val="30"/>
-          <w:szCs w:val="30"/>
-          <w:lang w:eastAsia="it-IT"/>
-        </w:rPr>
-        <w:t xml:space="preserve"> Il sistema avrà delle sezioni</w:t>
-      </w:r>
-      <w:r>
-        <w:rPr>
-          <w:rFonts w:ascii="Helvetica" w:eastAsia="Times New Roman" w:hAnsi="Helvetica" w:cs="Helvetica"/>
-          <w:color w:val="111111"/>
-          <w:sz w:val="30"/>
-          <w:szCs w:val="30"/>
-          <w:lang w:eastAsia="it-IT"/>
-        </w:rPr>
-        <w:t xml:space="preserve"> alle quali potranno accedere</w:t>
-      </w:r>
-      <w:r>
-        <w:rPr>
-          <w:rFonts w:ascii="Helvetica" w:eastAsia="Times New Roman" w:hAnsi="Helvetica" w:cs="Helvetica"/>
-          <w:color w:val="111111"/>
-          <w:sz w:val="30"/>
-          <w:szCs w:val="30"/>
-          <w:lang w:eastAsia="it-IT"/>
-        </w:rPr>
-        <w:t xml:space="preserve"> tutti i tipi di utente</w:t>
-      </w:r>
-      <w:r>
-        <w:rPr>
-          <w:rFonts w:ascii="Helvetica" w:eastAsia="Times New Roman" w:hAnsi="Helvetica" w:cs="Helvetica"/>
-          <w:color w:val="111111"/>
-          <w:sz w:val="30"/>
-          <w:szCs w:val="30"/>
-          <w:lang w:eastAsia="it-IT"/>
-        </w:rPr>
-        <w:t>.</w:t>
-      </w:r>
-    </w:p>
-    <w:p>
-      <w:pPr>
-        <w:shd w:val="clear" w:color="auto" w:fill="FFFFFF"/>
-        <w:spacing w:after="0" w:line="240" w:lineRule="atLeast"/>
-        <w:outlineLvl w:val="1"/>
-        <w:rPr>
-          <w:rFonts w:ascii="Helvetica" w:eastAsia="Times New Roman" w:hAnsi="Helvetica" w:cs="Helvetica"/>
-          <w:color w:val="111111"/>
-          <w:sz w:val="30"/>
-          <w:szCs w:val="30"/>
-          <w:lang w:eastAsia="it-IT"/>
-        </w:rPr>
-      </w:pPr>
-      <w:r>
-        <w:rPr>
-          <w:rFonts w:ascii="Helvetica" w:eastAsia="Times New Roman" w:hAnsi="Helvetica" w:cs="Helvetica"/>
-          <w:color w:val="111111"/>
-          <w:sz w:val="30"/>
-          <w:szCs w:val="30"/>
-          <w:lang w:eastAsia="it-IT"/>
-        </w:rPr>
-        <w:t>D</w:t>
-      </w:r>
-      <w:r>
-        <w:rPr>
-          <w:rFonts w:ascii="Helvetica" w:eastAsia="Times New Roman" w:hAnsi="Helvetica" w:cs="Helvetica"/>
-          <w:color w:val="111111"/>
-          <w:sz w:val="30"/>
-          <w:szCs w:val="30"/>
-          <w:lang w:eastAsia="it-IT"/>
-        </w:rPr>
-        <w:t>elle sezioni che potranno essere visualizzate solo da un determinato tipo di utente per garantire una maggiore sicurezza.</w:t>
-      </w:r>
-    </w:p>
-    <w:p>
-      <w:pPr>
-        <w:shd w:val="clear" w:color="auto" w:fill="FFFFFF"/>
-        <w:spacing w:after="0" w:line="240" w:lineRule="atLeast"/>
-        <w:outlineLvl w:val="1"/>
-        <w:rPr>
-          <w:rFonts w:ascii="Helvetica" w:eastAsia="Times New Roman" w:hAnsi="Helvetica" w:cs="Helvetica"/>
-          <w:color w:val="111111"/>
-          <w:sz w:val="30"/>
-          <w:szCs w:val="30"/>
-          <w:lang w:eastAsia="it-IT"/>
-        </w:rPr>
-      </w:pPr>
-      <w:r>
-        <w:rPr>
-          <w:rFonts w:ascii="Helvetica" w:eastAsia="Times New Roman" w:hAnsi="Helvetica" w:cs="Helvetica"/>
-          <w:color w:val="111111"/>
-          <w:sz w:val="30"/>
-          <w:szCs w:val="30"/>
-          <w:lang w:eastAsia="it-IT"/>
-        </w:rPr>
-        <w:t>Il sistema gestirà opportunamente le varie eccezioni che potrà subire la piattaforma.</w:t>
-      </w:r>
-    </w:p>
-    <w:p>
-      <w:pPr>
-        <w:shd w:val="clear" w:color="auto" w:fill="FFFFFF"/>
-        <w:spacing w:after="0" w:line="240" w:lineRule="atLeast"/>
-        <w:outlineLvl w:val="1"/>
-        <w:rPr>
-          <w:rFonts w:ascii="Helvetica" w:eastAsia="Times New Roman" w:hAnsi="Helvetica" w:cs="Helvetica"/>
-          <w:color w:val="111111"/>
-          <w:sz w:val="30"/>
-          <w:szCs w:val="30"/>
-          <w:lang w:eastAsia="it-IT"/>
-        </w:rPr>
-      </w:pPr>
-    </w:p>
-    <w:p>
-      <w:pPr>
-        <w:shd w:val="clear" w:color="auto" w:fill="FFFFFF"/>
-        <w:spacing w:after="0" w:line="240" w:lineRule="atLeast"/>
-        <w:outlineLvl w:val="1"/>
-        <w:rPr>
-          <w:rFonts w:ascii="Helvetica" w:eastAsia="Times New Roman" w:hAnsi="Helvetica" w:cs="Helvetica"/>
-          <w:color w:val="111111"/>
-          <w:sz w:val="30"/>
-          <w:szCs w:val="30"/>
-          <w:lang w:eastAsia="it-IT"/>
-        </w:rPr>
-      </w:pPr>
-      <w:r>
-        <w:rPr>
-          <w:rFonts w:ascii="Helvetica" w:eastAsia="Times New Roman" w:hAnsi="Helvetica" w:cs="Helvetica"/>
-          <w:b/>
-          <w:bCs/>
-          <w:color w:val="111111"/>
-          <w:sz w:val="30"/>
-          <w:szCs w:val="30"/>
-          <w:lang w:eastAsia="it-IT"/>
-        </w:rPr>
-        <w:t>5.3 Performance:</w:t>
-      </w:r>
-      <w:r>
-        <w:rPr>
-          <w:rFonts w:ascii="Helvetica" w:eastAsia="Times New Roman" w:hAnsi="Helvetica" w:cs="Helvetica"/>
-          <w:color w:val="111111"/>
-          <w:sz w:val="30"/>
-          <w:szCs w:val="30"/>
-          <w:lang w:eastAsia="it-IT"/>
-        </w:rPr>
-        <w:t xml:space="preserve"> Il sistema potrà essere consultato da più utenti contemporaneamente, mantenendo una bassa latenza ed appoggiandosi ad un database per salvare e prendere le varie informazioni.</w:t>
-      </w:r>
-    </w:p>
-    <w:p>
-      <w:pPr>
-        <w:shd w:val="clear" w:color="auto" w:fill="FFFFFF"/>
-        <w:spacing w:after="0" w:line="240" w:lineRule="atLeast"/>
-        <w:outlineLvl w:val="1"/>
-        <w:rPr>
-          <w:rFonts w:ascii="Helvetica" w:eastAsia="Times New Roman" w:hAnsi="Helvetica" w:cs="Helvetica"/>
-          <w:color w:val="111111"/>
-          <w:sz w:val="30"/>
-          <w:szCs w:val="30"/>
-          <w:lang w:eastAsia="it-IT"/>
-        </w:rPr>
-      </w:pPr>
-    </w:p>
-    <w:p>
-      <w:pPr>
-        <w:shd w:val="clear" w:color="auto" w:fill="FFFFFF"/>
-        <w:spacing w:after="0" w:line="240" w:lineRule="atLeast"/>
-        <w:outlineLvl w:val="1"/>
-        <w:rPr>
-          <w:rFonts w:ascii="Helvetica" w:eastAsia="Times New Roman" w:hAnsi="Helvetica" w:cs="Helvetica"/>
-          <w:color w:val="111111"/>
-          <w:sz w:val="30"/>
-          <w:szCs w:val="30"/>
-          <w:lang w:eastAsia="it-IT"/>
-        </w:rPr>
-      </w:pPr>
-      <w:r>
-        <w:rPr>
-          <w:rFonts w:ascii="Helvetica" w:eastAsia="Times New Roman" w:hAnsi="Helvetica" w:cs="Helvetica"/>
-          <w:b/>
-          <w:bCs/>
-          <w:color w:val="111111"/>
-          <w:sz w:val="30"/>
-          <w:szCs w:val="30"/>
-          <w:lang w:eastAsia="it-IT"/>
-        </w:rPr>
-        <w:t xml:space="preserve">5.4 </w:t>
-      </w:r>
-      <w:proofErr w:type="spellStart"/>
-      <w:r>
-        <w:rPr>
-          <w:rFonts w:ascii="Helvetica" w:eastAsia="Times New Roman" w:hAnsi="Helvetica" w:cs="Helvetica"/>
-          <w:b/>
-          <w:bCs/>
-          <w:color w:val="111111"/>
-          <w:sz w:val="30"/>
-          <w:szCs w:val="30"/>
-          <w:lang w:eastAsia="it-IT"/>
-        </w:rPr>
-        <w:t>Supportability</w:t>
-      </w:r>
-      <w:proofErr w:type="spellEnd"/>
-      <w:r>
-        <w:rPr>
-          <w:rFonts w:ascii="Helvetica" w:eastAsia="Times New Roman" w:hAnsi="Helvetica" w:cs="Helvetica"/>
-          <w:color w:val="111111"/>
-          <w:sz w:val="30"/>
-          <w:szCs w:val="30"/>
-          <w:lang w:eastAsia="it-IT"/>
-        </w:rPr>
-        <w:t xml:space="preserve">: Il sistema verrà mantenuto in locale e si appoggerà sui database offerti dal servizio MySQL. </w:t>
-      </w:r>
-    </w:p>
-    <w:p>
-      <w:pPr>
-        <w:shd w:val="clear" w:color="auto" w:fill="FFFFFF"/>
-        <w:spacing w:after="0" w:line="240" w:lineRule="atLeast"/>
-        <w:outlineLvl w:val="1"/>
-        <w:rPr>
-          <w:rFonts w:ascii="Helvetica" w:eastAsia="Times New Roman" w:hAnsi="Helvetica" w:cs="Helvetica"/>
-          <w:color w:val="111111"/>
-          <w:sz w:val="30"/>
-          <w:szCs w:val="30"/>
-          <w:lang w:eastAsia="it-IT"/>
-        </w:rPr>
-      </w:pPr>
-      <w:r>
-        <w:rPr>
-          <w:rFonts w:ascii="Helvetica" w:eastAsia="Times New Roman" w:hAnsi="Helvetica" w:cs="Helvetica"/>
-          <w:color w:val="111111"/>
-          <w:sz w:val="30"/>
-          <w:szCs w:val="30"/>
-          <w:lang w:eastAsia="it-IT"/>
-        </w:rPr>
-        <w:t>Il sistema verrà inoltre sviluppato in java e potrà quindi girare sui diversi sistemi operativi (MacOS, Windows e Linux).</w:t>
-      </w:r>
-    </w:p>
-    <w:p>
-      <w:pPr>
-        <w:shd w:val="clear" w:color="auto" w:fill="FFFFFF"/>
-        <w:spacing w:after="0" w:line="240" w:lineRule="atLeast"/>
-        <w:outlineLvl w:val="1"/>
-        <w:rPr>
-          <w:rFonts w:ascii="Helvetica" w:eastAsia="Times New Roman" w:hAnsi="Helvetica" w:cs="Helvetica"/>
-          <w:color w:val="111111"/>
-          <w:sz w:val="30"/>
-          <w:szCs w:val="30"/>
-          <w:lang w:eastAsia="it-IT"/>
-        </w:rPr>
-      </w:pPr>
-    </w:p>
-    <w:p>
-      <w:pPr>
-        <w:shd w:val="clear" w:color="auto" w:fill="FFFFFF"/>
-        <w:spacing w:after="0" w:line="240" w:lineRule="atLeast"/>
-        <w:outlineLvl w:val="1"/>
-        <w:rPr>
-          <w:rFonts w:ascii="Helvetica" w:eastAsia="Times New Roman" w:hAnsi="Helvetica" w:cs="Helvetica"/>
-          <w:b/>
-          <w:bCs/>
-          <w:color w:val="111111"/>
-          <w:sz w:val="45"/>
-          <w:szCs w:val="45"/>
-          <w:lang w:eastAsia="it-IT"/>
-        </w:rPr>
-      </w:pPr>
-    </w:p>
-    <w:p>
-      <w:pPr>
-        <w:shd w:val="clear" w:color="auto" w:fill="FFFFFF"/>
-        <w:spacing w:before="150" w:after="150" w:line="600" w:lineRule="atLeast"/>
-        <w:outlineLvl w:val="1"/>
-        <w:rPr>
-          <w:rFonts w:ascii="Helvetica" w:eastAsia="Times New Roman" w:hAnsi="Helvetica" w:cs="Helvetica"/>
-          <w:b/>
-          <w:bCs/>
-          <w:color w:val="111111"/>
-          <w:sz w:val="45"/>
-          <w:szCs w:val="45"/>
-          <w:lang w:eastAsia="it-IT"/>
-        </w:rPr>
-      </w:pPr>
-      <w:r>
-        <w:rPr>
-          <w:rFonts w:ascii="Helvetica" w:eastAsia="Times New Roman" w:hAnsi="Helvetica" w:cs="Helvetica"/>
-          <w:b/>
-          <w:bCs/>
-          <w:color w:val="111111"/>
-          <w:sz w:val="45"/>
-          <w:szCs w:val="45"/>
-          <w:lang w:eastAsia="it-IT"/>
-        </w:rPr>
-        <w:t>6. Deliverables</w:t>
-      </w:r>
-    </w:p>
-    <w:p>
-      <w:pPr>
-        <w:shd w:val="clear" w:color="auto" w:fill="FFFFFF"/>
-        <w:spacing w:before="150" w:after="60" w:line="240" w:lineRule="auto"/>
-        <w:rPr>
-          <w:rFonts w:ascii="Helvetica" w:hAnsi="Helvetica" w:cs="Helvetica"/>
-          <w:sz w:val="30"/>
-          <w:szCs w:val="30"/>
-        </w:rPr>
-      </w:pPr>
-      <w:r>
-        <w:rPr>
-          <w:rFonts w:ascii="Helvetica" w:hAnsi="Helvetica" w:cs="Helvetica"/>
-          <w:sz w:val="30"/>
-          <w:szCs w:val="30"/>
-        </w:rPr>
-        <w:t xml:space="preserve">• </w:t>
-      </w:r>
-      <w:proofErr w:type="spellStart"/>
-      <w:r>
-        <w:rPr>
-          <w:rFonts w:ascii="Helvetica" w:hAnsi="Helvetica" w:cs="Helvetica"/>
-          <w:sz w:val="30"/>
-          <w:szCs w:val="30"/>
-        </w:rPr>
-        <w:t>Problem</w:t>
-      </w:r>
-      <w:proofErr w:type="spellEnd"/>
-      <w:r>
-        <w:rPr>
-          <w:rFonts w:ascii="Helvetica" w:hAnsi="Helvetica" w:cs="Helvetica"/>
-          <w:sz w:val="30"/>
-          <w:szCs w:val="30"/>
-        </w:rPr>
-        <w:t xml:space="preserve"> Statement  </w:t>
-      </w:r>
-    </w:p>
-    <w:p>
-      <w:pPr>
-        <w:shd w:val="clear" w:color="auto" w:fill="FFFFFF"/>
-        <w:spacing w:before="150" w:after="60" w:line="240" w:lineRule="auto"/>
-        <w:rPr>
-          <w:rFonts w:ascii="Helvetica" w:hAnsi="Helvetica" w:cs="Helvetica"/>
-          <w:sz w:val="30"/>
-          <w:szCs w:val="30"/>
-        </w:rPr>
-      </w:pPr>
-      <w:r>
-        <w:rPr>
-          <w:rFonts w:ascii="Helvetica" w:hAnsi="Helvetica" w:cs="Helvetica"/>
-          <w:sz w:val="30"/>
-          <w:szCs w:val="30"/>
-        </w:rPr>
-        <w:t xml:space="preserve">• </w:t>
-      </w:r>
-      <w:proofErr w:type="spellStart"/>
-      <w:r>
-        <w:rPr>
-          <w:rFonts w:ascii="Helvetica" w:hAnsi="Helvetica" w:cs="Helvetica"/>
-          <w:sz w:val="30"/>
-          <w:szCs w:val="30"/>
-        </w:rPr>
-        <w:t>Requirements</w:t>
-      </w:r>
-      <w:proofErr w:type="spellEnd"/>
-      <w:r>
-        <w:rPr>
-          <w:rFonts w:ascii="Helvetica" w:hAnsi="Helvetica" w:cs="Helvetica"/>
-          <w:sz w:val="30"/>
-          <w:szCs w:val="30"/>
-        </w:rPr>
-        <w:t xml:space="preserve"> Analysis </w:t>
-      </w:r>
-      <w:proofErr w:type="spellStart"/>
-      <w:r>
-        <w:rPr>
-          <w:rFonts w:ascii="Helvetica" w:hAnsi="Helvetica" w:cs="Helvetica"/>
-          <w:sz w:val="30"/>
-          <w:szCs w:val="30"/>
-        </w:rPr>
-        <w:t>Document</w:t>
-      </w:r>
-      <w:proofErr w:type="spellEnd"/>
-      <w:r>
-        <w:rPr>
-          <w:rFonts w:ascii="Helvetica" w:hAnsi="Helvetica" w:cs="Helvetica"/>
-          <w:sz w:val="30"/>
-          <w:szCs w:val="30"/>
-        </w:rPr>
-        <w:t xml:space="preserve"> </w:t>
-      </w:r>
-    </w:p>
-    <w:p>
-      <w:pPr>
-        <w:shd w:val="clear" w:color="auto" w:fill="FFFFFF"/>
-        <w:spacing w:before="150" w:after="60" w:line="240" w:lineRule="auto"/>
-        <w:rPr>
-          <w:rFonts w:ascii="Helvetica" w:hAnsi="Helvetica" w:cs="Helvetica"/>
-          <w:sz w:val="30"/>
-          <w:szCs w:val="30"/>
-        </w:rPr>
-      </w:pPr>
-      <w:r>
-        <w:rPr>
-          <w:rFonts w:ascii="Helvetica" w:hAnsi="Helvetica" w:cs="Helvetica"/>
-          <w:sz w:val="30"/>
-          <w:szCs w:val="30"/>
-        </w:rPr>
-        <w:t xml:space="preserve">• System Design </w:t>
-      </w:r>
-      <w:proofErr w:type="spellStart"/>
-      <w:r>
-        <w:rPr>
-          <w:rFonts w:ascii="Helvetica" w:hAnsi="Helvetica" w:cs="Helvetica"/>
-          <w:sz w:val="30"/>
-          <w:szCs w:val="30"/>
-        </w:rPr>
-        <w:t>Document</w:t>
-      </w:r>
-      <w:proofErr w:type="spellEnd"/>
-      <w:r>
-        <w:rPr>
-          <w:rFonts w:ascii="Helvetica" w:hAnsi="Helvetica" w:cs="Helvetica"/>
-          <w:sz w:val="30"/>
-          <w:szCs w:val="30"/>
-        </w:rPr>
-        <w:t xml:space="preserve">  </w:t>
-      </w:r>
-    </w:p>
-    <w:p>
-      <w:pPr>
-        <w:shd w:val="clear" w:color="auto" w:fill="FFFFFF"/>
-        <w:spacing w:before="150" w:after="60" w:line="240" w:lineRule="auto"/>
-        <w:rPr>
-          <w:rFonts w:ascii="Helvetica" w:hAnsi="Helvetica" w:cs="Helvetica"/>
-          <w:sz w:val="30"/>
-          <w:szCs w:val="30"/>
-        </w:rPr>
-      </w:pPr>
-      <w:r>
-        <w:rPr>
-          <w:rFonts w:ascii="Helvetica" w:hAnsi="Helvetica" w:cs="Helvetica"/>
-          <w:sz w:val="30"/>
-          <w:szCs w:val="30"/>
-        </w:rPr>
-        <w:t xml:space="preserve">• Object Design </w:t>
-      </w:r>
-      <w:proofErr w:type="spellStart"/>
-      <w:r>
-        <w:rPr>
-          <w:rFonts w:ascii="Helvetica" w:hAnsi="Helvetica" w:cs="Helvetica"/>
-          <w:sz w:val="30"/>
-          <w:szCs w:val="30"/>
-        </w:rPr>
-        <w:t>Document</w:t>
-      </w:r>
-      <w:proofErr w:type="spellEnd"/>
-      <w:r>
-        <w:rPr>
-          <w:rFonts w:ascii="Helvetica" w:hAnsi="Helvetica" w:cs="Helvetica"/>
-          <w:sz w:val="30"/>
-          <w:szCs w:val="30"/>
-        </w:rPr>
-        <w:t xml:space="preserve">  </w:t>
-      </w:r>
-    </w:p>
-    <w:p>
-      <w:pPr>
-        <w:shd w:val="clear" w:color="auto" w:fill="FFFFFF"/>
-        <w:spacing w:before="150" w:after="60" w:line="240" w:lineRule="auto"/>
-        <w:rPr>
-          <w:rFonts w:ascii="Helvetica" w:hAnsi="Helvetica" w:cs="Helvetica"/>
-          <w:sz w:val="30"/>
-          <w:szCs w:val="30"/>
-        </w:rPr>
-      </w:pPr>
-      <w:r>
-        <w:rPr>
-          <w:rFonts w:ascii="Helvetica" w:hAnsi="Helvetica" w:cs="Helvetica"/>
-          <w:sz w:val="30"/>
-          <w:szCs w:val="30"/>
-        </w:rPr>
-        <w:t xml:space="preserve">• Test Plan </w:t>
-      </w:r>
-    </w:p>
-    <w:p>
-      <w:pPr>
-        <w:shd w:val="clear" w:color="auto" w:fill="FFFFFF"/>
-        <w:spacing w:before="150" w:after="60" w:line="240" w:lineRule="auto"/>
-        <w:rPr>
-          <w:rFonts w:ascii="Helvetica" w:hAnsi="Helvetica" w:cs="Helvetica"/>
-          <w:sz w:val="30"/>
-          <w:szCs w:val="30"/>
-        </w:rPr>
-      </w:pPr>
-      <w:r>
-        <w:rPr>
-          <w:rFonts w:ascii="Helvetica" w:hAnsi="Helvetica" w:cs="Helvetica"/>
-          <w:sz w:val="30"/>
-          <w:szCs w:val="30"/>
-        </w:rPr>
-        <w:t xml:space="preserve">• Test Case </w:t>
-      </w:r>
-      <w:proofErr w:type="spellStart"/>
-      <w:r>
-        <w:rPr>
-          <w:rFonts w:ascii="Helvetica" w:hAnsi="Helvetica" w:cs="Helvetica"/>
-          <w:sz w:val="30"/>
-          <w:szCs w:val="30"/>
-        </w:rPr>
-        <w:t>Specification</w:t>
-      </w:r>
-      <w:proofErr w:type="spellEnd"/>
-      <w:r>
-        <w:rPr>
-          <w:rFonts w:ascii="Helvetica" w:hAnsi="Helvetica" w:cs="Helvetica"/>
-          <w:sz w:val="30"/>
-          <w:szCs w:val="30"/>
-        </w:rPr>
-        <w:t xml:space="preserve"> </w:t>
-      </w:r>
-    </w:p>
-    <w:p>
-      <w:pPr>
-        <w:shd w:val="clear" w:color="auto" w:fill="FFFFFF"/>
-        <w:spacing w:before="150" w:after="60" w:line="240" w:lineRule="auto"/>
-        <w:rPr>
-          <w:rFonts w:ascii="Helvetica" w:hAnsi="Helvetica" w:cs="Helvetica"/>
-          <w:sz w:val="30"/>
-          <w:szCs w:val="30"/>
-        </w:rPr>
-      </w:pPr>
-      <w:r>
-        <w:rPr>
-          <w:rFonts w:ascii="Helvetica" w:hAnsi="Helvetica" w:cs="Helvetica"/>
-          <w:sz w:val="30"/>
-          <w:szCs w:val="30"/>
-        </w:rPr>
-        <w:t xml:space="preserve">• Test </w:t>
-      </w:r>
-      <w:proofErr w:type="spellStart"/>
-      <w:r>
-        <w:rPr>
-          <w:rFonts w:ascii="Helvetica" w:hAnsi="Helvetica" w:cs="Helvetica"/>
-          <w:sz w:val="30"/>
-          <w:szCs w:val="30"/>
-        </w:rPr>
-        <w:t>Execution</w:t>
-      </w:r>
-      <w:proofErr w:type="spellEnd"/>
-      <w:r>
-        <w:rPr>
-          <w:rFonts w:ascii="Helvetica" w:hAnsi="Helvetica" w:cs="Helvetica"/>
-          <w:sz w:val="30"/>
-          <w:szCs w:val="30"/>
-        </w:rPr>
-        <w:t xml:space="preserve"> Report</w:t>
-      </w:r>
-    </w:p>
-    <w:p>
-      <w:pPr>
-        <w:shd w:val="clear" w:color="auto" w:fill="FFFFFF"/>
-        <w:spacing w:before="150" w:after="60" w:line="240" w:lineRule="auto"/>
-        <w:rPr>
-          <w:rFonts w:ascii="Helvetica" w:hAnsi="Helvetica" w:cs="Helvetica"/>
-          <w:sz w:val="30"/>
-          <w:szCs w:val="30"/>
-        </w:rPr>
-      </w:pPr>
-    </w:p>
-    <w:p>
-      <w:pPr>
-        <w:shd w:val="clear" w:color="auto" w:fill="FFFFFF"/>
-        <w:spacing w:before="150" w:after="150" w:line="600" w:lineRule="atLeast"/>
-        <w:outlineLvl w:val="1"/>
-        <w:rPr>
-          <w:rFonts w:ascii="Helvetica" w:eastAsia="Times New Roman" w:hAnsi="Helvetica" w:cs="Helvetica"/>
-          <w:b/>
-          <w:bCs/>
-          <w:color w:val="111111"/>
-          <w:sz w:val="45"/>
-          <w:szCs w:val="45"/>
-          <w:lang w:eastAsia="it-IT"/>
-        </w:rPr>
-      </w:pPr>
-      <w:r>
-        <w:rPr>
-          <w:rFonts w:ascii="Helvetica" w:eastAsia="Times New Roman" w:hAnsi="Helvetica" w:cs="Helvetica"/>
-          <w:b/>
-          <w:bCs/>
-          <w:color w:val="111111"/>
-          <w:sz w:val="45"/>
-          <w:szCs w:val="45"/>
-          <w:lang w:eastAsia="it-IT"/>
-        </w:rPr>
-        <w:lastRenderedPageBreak/>
         <w:t>7. Deadlines</w:t>
       </w:r>
     </w:p>
@@ -6178,7 +7517,7 @@
   <a:extraClrSchemeLst/>
   <a:extLst>
     <a:ext uri="{05A4C25C-085E-4340-85A3-A5531E510DB2}">
-      <thm15:themeFamily xmlns="" xmlns:thm15="http://schemas.microsoft.com/office/thememl/2012/main" name="Office Theme" id="{62F939B6-93AF-4DB8-9C6B-D6C7DFDC589F}" vid="{4A3C46E8-61CC-4603-A589-7422A47A8E4A}"/>
+      <thm15:themeFamily xmlns:thm15="http://schemas.microsoft.com/office/thememl/2012/main" xmlns="" name="Office Theme" id="{62F939B6-93AF-4DB8-9C6B-D6C7DFDC589F}" vid="{4A3C46E8-61CC-4603-A589-7422A47A8E4A}"/>
     </a:ext>
   </a:extLst>
 </a:theme>

</xml_diff>